<commit_message>
up file word BT3 dieu khien led voi TMP36
</commit_message>
<xml_diff>
--- a/BAOCAOTHUCHANH.docx
+++ b/BAOCAOTHUCHANH.docx
@@ -1565,7 +1565,25 @@
                 <w:sz w:val="30"/>
                 <w:szCs w:val="30"/>
               </w:rPr>
-              <w:t>Đèn LED sáng dần</w:t>
+              <w:t xml:space="preserve">Điểu khiển </w:t>
+            </w:r>
+            <w:r>
+              <w:rPr>
+                <w:rFonts w:ascii="Times New Roman" w:hAnsi="Times New Roman"/>
+                <w:noProof/>
+                <w:sz w:val="30"/>
+                <w:szCs w:val="30"/>
+              </w:rPr>
+              <w:t xml:space="preserve">LED </w:t>
+            </w:r>
+            <w:r>
+              <w:rPr>
+                <w:rFonts w:ascii="Times New Roman" w:hAnsi="Times New Roman"/>
+                <w:noProof/>
+                <w:sz w:val="30"/>
+                <w:szCs w:val="30"/>
+              </w:rPr>
+              <w:t>bằng cảm biến nhiệt độ</w:t>
             </w:r>
             <w:r>
               <w:rPr>
@@ -2754,6 +2772,7 @@
           <w:ilvl w:val="0"/>
           <w:numId w:val="9"/>
         </w:numPr>
+        <w:spacing w:line="360" w:lineRule="auto"/>
         <w:rPr>
           <w:sz w:val="28"/>
         </w:rPr>
@@ -2785,16 +2804,8 @@
     </w:p>
     <w:p>
       <w:pPr>
-        <w:pStyle w:val="ListParagraph"/>
-        <w:rPr>
-          <w:b/>
-          <w:sz w:val="28"/>
-        </w:rPr>
-      </w:pPr>
-    </w:p>
-    <w:p>
-      <w:pPr>
         <w:pStyle w:val="Heading3"/>
+        <w:spacing w:line="360" w:lineRule="auto"/>
       </w:pPr>
       <w:r>
         <w:t>Mô tả hệ thống</w:t>
@@ -2803,15 +2814,7 @@
     <w:p>
       <w:pPr>
         <w:pStyle w:val="ListParagraph"/>
-        <w:ind w:left="1080"/>
-        <w:rPr>
-          <w:sz w:val="28"/>
-        </w:rPr>
-      </w:pPr>
-    </w:p>
-    <w:p>
-      <w:pPr>
-        <w:pStyle w:val="ListParagraph"/>
+        <w:spacing w:line="360" w:lineRule="auto"/>
         <w:ind w:left="709"/>
         <w:rPr>
           <w:sz w:val="26"/>
@@ -2839,8 +2842,6 @@
         </w:rPr>
         <w:t>thực hiện bật đèn LED thông qua nút bấm, LED được nối vào cổng 13 của Arduino, đầu ra nút bấm được nối với pin 2, nhấn nút bấm đèn sáng và ngược lại</w:t>
       </w:r>
-      <w:bookmarkStart w:id="0" w:name="_GoBack"/>
-      <w:bookmarkEnd w:id="0"/>
     </w:p>
     <w:p>
       <w:pPr>
@@ -2866,21 +2867,30 @@
           <w:sz w:val="28"/>
         </w:rPr>
       </w:pPr>
+    </w:p>
+    <w:p>
+      <w:pPr>
+        <w:pStyle w:val="ListParagraph"/>
+        <w:ind w:left="1080"/>
+        <w:rPr>
+          <w:sz w:val="28"/>
+        </w:rPr>
+      </w:pPr>
       <w:r>
         <w:rPr>
           <w:noProof/>
           <w:sz w:val="28"/>
         </w:rPr>
         <w:drawing>
-          <wp:anchor distT="0" distB="0" distL="114300" distR="114300" simplePos="0" relativeHeight="251677696" behindDoc="0" locked="0" layoutInCell="1" allowOverlap="1" wp14:anchorId="34ED242A" wp14:editId="089129F7">
+          <wp:anchor distT="0" distB="0" distL="114300" distR="114300" simplePos="0" relativeHeight="251677696" behindDoc="0" locked="0" layoutInCell="1" allowOverlap="1" wp14:anchorId="599BEC5F" wp14:editId="4DC7EE39">
             <wp:simplePos x="0" y="0"/>
             <wp:positionH relativeFrom="margin">
-              <wp:align>right</wp:align>
+              <wp:posOffset>152400</wp:posOffset>
             </wp:positionH>
             <wp:positionV relativeFrom="paragraph">
-              <wp:posOffset>393700</wp:posOffset>
+              <wp:posOffset>234315</wp:posOffset>
             </wp:positionV>
-            <wp:extent cx="5791200" cy="2895600"/>
+            <wp:extent cx="5638800" cy="2819400"/>
             <wp:effectExtent l="0" t="0" r="0" b="0"/>
             <wp:wrapSquare wrapText="bothSides"/>
             <wp:docPr id="3" name="Picture 3"/>
@@ -2909,7 +2919,7 @@
                   <pic:spPr>
                     <a:xfrm>
                       <a:off x="0" y="0"/>
-                      <a:ext cx="5791200" cy="2895600"/>
+                      <a:ext cx="5638800" cy="2819400"/>
                     </a:xfrm>
                     <a:prstGeom prst="rect">
                       <a:avLst/>
@@ -2933,15 +2943,6 @@
         <w:pStyle w:val="ListParagraph"/>
         <w:ind w:left="1080"/>
         <w:rPr>
-          <w:sz w:val="28"/>
-        </w:rPr>
-      </w:pPr>
-    </w:p>
-    <w:p>
-      <w:pPr>
-        <w:pStyle w:val="ListParagraph"/>
-        <w:ind w:left="1080"/>
-        <w:rPr>
           <w:sz w:val="26"/>
           <w:szCs w:val="26"/>
         </w:rPr>
@@ -2950,15 +2951,15 @@
     <w:p>
       <w:pPr>
         <w:pStyle w:val="Heading3"/>
+        <w:rPr>
+          <w:szCs w:val="26"/>
+        </w:rPr>
       </w:pPr>
       <w:r>
-        <w:t xml:space="preserve">Đặc điểm </w:t>
-      </w:r>
-      <w:r>
-        <w:t>linh</w:t>
-      </w:r>
-      <w:r>
-        <w:t xml:space="preserve"> kiện</w:t>
+        <w:rPr>
+          <w:szCs w:val="26"/>
+        </w:rPr>
+        <w:t>Đặc điểm linh kiện</w:t>
       </w:r>
     </w:p>
     <w:p>
@@ -2977,6 +2978,7 @@
           <w:ilvl w:val="0"/>
           <w:numId w:val="8"/>
         </w:numPr>
+        <w:spacing w:line="360" w:lineRule="auto"/>
         <w:ind w:left="1418"/>
         <w:rPr>
           <w:sz w:val="26"/>
@@ -2998,6 +3000,7 @@
           <w:ilvl w:val="0"/>
           <w:numId w:val="8"/>
         </w:numPr>
+        <w:spacing w:line="360" w:lineRule="auto"/>
         <w:ind w:left="1418"/>
         <w:rPr>
           <w:sz w:val="26"/>
@@ -3019,6 +3022,7 @@
           <w:ilvl w:val="0"/>
           <w:numId w:val="8"/>
         </w:numPr>
+        <w:spacing w:line="360" w:lineRule="auto"/>
         <w:ind w:left="1418"/>
         <w:rPr>
           <w:sz w:val="26"/>
@@ -3040,6 +3044,7 @@
           <w:ilvl w:val="0"/>
           <w:numId w:val="8"/>
         </w:numPr>
+        <w:spacing w:line="360" w:lineRule="auto"/>
         <w:ind w:left="1418"/>
         <w:rPr>
           <w:sz w:val="26"/>
@@ -3104,13 +3109,13 @@
         <mc:AlternateContent>
           <mc:Choice Requires="wps">
             <w:drawing>
-              <wp:anchor distT="45720" distB="45720" distL="114300" distR="114300" simplePos="0" relativeHeight="251679744" behindDoc="0" locked="0" layoutInCell="1" allowOverlap="1" wp14:anchorId="663AC1D1" wp14:editId="772A5A4C">
+              <wp:anchor distT="45720" distB="45720" distL="114300" distR="114300" simplePos="0" relativeHeight="251679744" behindDoc="0" locked="0" layoutInCell="1" allowOverlap="1" wp14:anchorId="3F6F7D2E" wp14:editId="332219B0">
                 <wp:simplePos x="0" y="0"/>
                 <wp:positionH relativeFrom="margin">
-                  <wp:posOffset>152400</wp:posOffset>
+                  <wp:posOffset>0</wp:posOffset>
                 </wp:positionH>
                 <wp:positionV relativeFrom="paragraph">
-                  <wp:posOffset>247015</wp:posOffset>
+                  <wp:posOffset>407035</wp:posOffset>
                 </wp:positionV>
                 <wp:extent cx="5381625" cy="5334000"/>
                 <wp:effectExtent l="0" t="0" r="28575" b="19050"/>
@@ -3454,7 +3459,7 @@
           </mc:Choice>
           <mc:Fallback>
             <w:pict>
-              <v:shape w14:anchorId="663AC1D1" id="_x0000_s1030" type="#_x0000_t202" style="position:absolute;left:0;text-align:left;margin-left:12pt;margin-top:19.45pt;width:423.75pt;height:420pt;z-index:251679744;visibility:visible;mso-wrap-style:square;mso-width-percent:0;mso-height-percent:0;mso-wrap-distance-left:9pt;mso-wrap-distance-top:3.6pt;mso-wrap-distance-right:9pt;mso-wrap-distance-bottom:3.6pt;mso-position-horizontal:absolute;mso-position-horizontal-relative:margin;mso-position-vertical:absolute;mso-position-vertical-relative:text;mso-width-percent:0;mso-height-percent:0;mso-width-relative:margin;mso-height-relative:margin;v-text-anchor:top" o:gfxdata="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">
+              <v:shape w14:anchorId="3F6F7D2E" id="_x0000_s1030" type="#_x0000_t202" style="position:absolute;left:0;text-align:left;margin-left:0;margin-top:32.05pt;width:423.75pt;height:420pt;z-index:251679744;visibility:visible;mso-wrap-style:square;mso-width-percent:0;mso-height-percent:0;mso-wrap-distance-left:9pt;mso-wrap-distance-top:3.6pt;mso-wrap-distance-right:9pt;mso-wrap-distance-bottom:3.6pt;mso-position-horizontal:absolute;mso-position-horizontal-relative:margin;mso-position-vertical:absolute;mso-position-vertical-relative:text;mso-width-percent:0;mso-height-percent:0;mso-width-relative:margin;mso-height-relative:margin;v-text-anchor:top" o:gfxdata="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">
                 <v:textbox>
                   <w:txbxContent>
                     <w:p>
@@ -3754,8 +3759,1647 @@
         </mc:AlternateContent>
       </w:r>
     </w:p>
+    <w:p>
+      <w:pPr>
+        <w:spacing w:after="160" w:line="259" w:lineRule="auto"/>
+        <w:rPr>
+          <w:sz w:val="28"/>
+        </w:rPr>
+      </w:pPr>
+      <w:r>
+        <w:rPr>
+          <w:sz w:val="28"/>
+        </w:rPr>
+        <w:br w:type="page"/>
+      </w:r>
+    </w:p>
+    <w:p>
+      <w:pPr>
+        <w:pStyle w:val="Heading2"/>
+        <w:numPr>
+          <w:ilvl w:val="0"/>
+          <w:numId w:val="9"/>
+        </w:numPr>
+        <w:spacing w:line="360" w:lineRule="auto"/>
+      </w:pPr>
+      <w:r>
+        <w:lastRenderedPageBreak/>
+        <w:t>ĐIỀU KHIỂN LED BẰNG CẢM BIẾN NHIỆT ĐỘ</w:t>
+      </w:r>
+    </w:p>
+    <w:p>
+      <w:pPr>
+        <w:pStyle w:val="Heading3"/>
+        <w:spacing w:line="360" w:lineRule="auto"/>
+      </w:pPr>
+      <w:r>
+        <w:t>Mô tả hệ thống</w:t>
+      </w:r>
+    </w:p>
+    <w:p>
+      <w:pPr>
+        <w:spacing w:line="360" w:lineRule="auto"/>
+        <w:jc w:val="both"/>
+        <w:rPr>
+          <w:sz w:val="26"/>
+          <w:szCs w:val="26"/>
+        </w:rPr>
+      </w:pPr>
+      <w:r>
+        <w:rPr>
+          <w:sz w:val="26"/>
+          <w:szCs w:val="26"/>
+        </w:rPr>
+        <w:t xml:space="preserve"> Hệ thống được thiết lập để đọc nhiệt độ môi trường thông qua cảm biến TMP36, đèn LED sẽ sáng khi nhiệt độ</w:t>
+      </w:r>
+      <w:r>
+        <w:rPr>
+          <w:sz w:val="26"/>
+          <w:szCs w:val="26"/>
+        </w:rPr>
+        <w:t xml:space="preserve"> trên 35</w:t>
+      </w:r>
+      <w:r>
+        <w:rPr>
+          <w:sz w:val="26"/>
+          <w:szCs w:val="26"/>
+        </w:rPr>
+        <w:t xml:space="preserve"> độ.</w:t>
+      </w:r>
+      <w:r>
+        <w:rPr>
+          <w:sz w:val="26"/>
+          <w:szCs w:val="26"/>
+        </w:rPr>
+        <w:t xml:space="preserve"> LED được nối vào cổ</w:t>
+      </w:r>
+      <w:r>
+        <w:rPr>
+          <w:sz w:val="26"/>
+          <w:szCs w:val="26"/>
+        </w:rPr>
+        <w:t>ng 3</w:t>
+      </w:r>
+      <w:r>
+        <w:rPr>
+          <w:sz w:val="26"/>
+          <w:szCs w:val="26"/>
+        </w:rPr>
+        <w:t xml:space="preserve"> , đầu vào dữ liệu từ TMP36 từ cổng A0</w:t>
+      </w:r>
+      <w:r>
+        <w:rPr>
+          <w:sz w:val="26"/>
+          <w:szCs w:val="26"/>
+        </w:rPr>
+        <w:t>, nhiệt độ do được sẽ hiển thị trên màn hình LCD LM016L được nối vào mạch qua các cổng 12, 13</w:t>
+      </w:r>
+    </w:p>
+    <w:p>
+      <w:pPr>
+        <w:pStyle w:val="Heading3"/>
+      </w:pPr>
+      <w:r>
+        <w:t>Sơ đồ thiết kế</w:t>
+      </w:r>
+    </w:p>
+    <w:p>
+      <w:r>
+        <w:rPr>
+          <w:noProof/>
+        </w:rPr>
+        <w:drawing>
+          <wp:anchor distT="0" distB="0" distL="114300" distR="114300" simplePos="0" relativeHeight="251680768" behindDoc="0" locked="0" layoutInCell="1" allowOverlap="1" wp14:anchorId="195CE229" wp14:editId="1B5D02DB">
+            <wp:simplePos x="0" y="0"/>
+            <wp:positionH relativeFrom="margin">
+              <wp:align>center</wp:align>
+            </wp:positionH>
+            <wp:positionV relativeFrom="paragraph">
+              <wp:posOffset>243840</wp:posOffset>
+            </wp:positionV>
+            <wp:extent cx="5445125" cy="3176905"/>
+            <wp:effectExtent l="0" t="0" r="3175" b="4445"/>
+            <wp:wrapSquare wrapText="bothSides"/>
+            <wp:docPr id="9" name="Picture 9"/>
+            <wp:cNvGraphicFramePr>
+              <a:graphicFrameLocks xmlns:a="http://schemas.openxmlformats.org/drawingml/2006/main" noChangeAspect="1"/>
+            </wp:cNvGraphicFramePr>
+            <a:graphic xmlns:a="http://schemas.openxmlformats.org/drawingml/2006/main">
+              <a:graphicData uri="http://schemas.openxmlformats.org/drawingml/2006/picture">
+                <pic:pic xmlns:pic="http://schemas.openxmlformats.org/drawingml/2006/picture">
+                  <pic:nvPicPr>
+                    <pic:cNvPr id="9" name="BT3.PNG"/>
+                    <pic:cNvPicPr/>
+                  </pic:nvPicPr>
+                  <pic:blipFill>
+                    <a:blip r:embed="rId12">
+                      <a:extLst>
+                        <a:ext uri="{28A0092B-C50C-407E-A947-70E740481C1C}">
+                          <a14:useLocalDpi xmlns:a14="http://schemas.microsoft.com/office/drawing/2010/main" val="0"/>
+                        </a:ext>
+                      </a:extLst>
+                    </a:blip>
+                    <a:stretch>
+                      <a:fillRect/>
+                    </a:stretch>
+                  </pic:blipFill>
+                  <pic:spPr>
+                    <a:xfrm>
+                      <a:off x="0" y="0"/>
+                      <a:ext cx="5445125" cy="3176905"/>
+                    </a:xfrm>
+                    <a:prstGeom prst="rect">
+                      <a:avLst/>
+                    </a:prstGeom>
+                  </pic:spPr>
+                </pic:pic>
+              </a:graphicData>
+            </a:graphic>
+            <wp14:sizeRelH relativeFrom="margin">
+              <wp14:pctWidth>0</wp14:pctWidth>
+            </wp14:sizeRelH>
+            <wp14:sizeRelV relativeFrom="margin">
+              <wp14:pctHeight>0</wp14:pctHeight>
+            </wp14:sizeRelV>
+          </wp:anchor>
+        </w:drawing>
+      </w:r>
+    </w:p>
+    <w:p>
+      <w:pPr>
+        <w:spacing w:after="160" w:line="259" w:lineRule="auto"/>
+        <w:rPr>
+          <w:sz w:val="28"/>
+        </w:rPr>
+      </w:pPr>
+    </w:p>
+    <w:p>
+      <w:pPr>
+        <w:pStyle w:val="Heading3"/>
+      </w:pPr>
+      <w:r>
+        <w:t>Đặc điểm linh kiện</w:t>
+      </w:r>
+    </w:p>
+    <w:p>
+      <w:pPr>
+        <w:pStyle w:val="ListParagraph"/>
+        <w:numPr>
+          <w:ilvl w:val="1"/>
+          <w:numId w:val="14"/>
+        </w:numPr>
+        <w:spacing w:line="360" w:lineRule="auto"/>
+        <w:rPr>
+          <w:sz w:val="26"/>
+          <w:szCs w:val="26"/>
+        </w:rPr>
+      </w:pPr>
+      <w:r>
+        <w:rPr>
+          <w:sz w:val="26"/>
+          <w:szCs w:val="26"/>
+        </w:rPr>
+        <w:t>Đèn LED</w:t>
+      </w:r>
+    </w:p>
+    <w:p>
+      <w:pPr>
+        <w:pStyle w:val="ListParagraph"/>
+        <w:numPr>
+          <w:ilvl w:val="1"/>
+          <w:numId w:val="14"/>
+        </w:numPr>
+        <w:spacing w:line="360" w:lineRule="auto"/>
+        <w:rPr>
+          <w:sz w:val="26"/>
+          <w:szCs w:val="26"/>
+        </w:rPr>
+      </w:pPr>
+      <w:r>
+        <w:rPr>
+          <w:sz w:val="26"/>
+          <w:szCs w:val="26"/>
+        </w:rPr>
+        <w:t>Arduino Uno</w:t>
+      </w:r>
+      <w:r>
+        <w:rPr>
+          <w:sz w:val="26"/>
+          <w:szCs w:val="26"/>
+        </w:rPr>
+        <w:t xml:space="preserve"> board</w:t>
+      </w:r>
+    </w:p>
+    <w:p>
+      <w:pPr>
+        <w:pStyle w:val="ListParagraph"/>
+        <w:numPr>
+          <w:ilvl w:val="1"/>
+          <w:numId w:val="14"/>
+        </w:numPr>
+        <w:spacing w:line="360" w:lineRule="auto"/>
+        <w:rPr>
+          <w:sz w:val="26"/>
+          <w:szCs w:val="26"/>
+        </w:rPr>
+      </w:pPr>
+      <w:r>
+        <w:rPr>
+          <w:sz w:val="26"/>
+          <w:szCs w:val="26"/>
+        </w:rPr>
+        <w:t>Cảm biến TMP36</w:t>
+      </w:r>
+    </w:p>
+    <w:p>
+      <w:pPr>
+        <w:pStyle w:val="ListParagraph"/>
+        <w:numPr>
+          <w:ilvl w:val="1"/>
+          <w:numId w:val="14"/>
+        </w:numPr>
+        <w:spacing w:line="360" w:lineRule="auto"/>
+        <w:rPr>
+          <w:sz w:val="26"/>
+          <w:szCs w:val="26"/>
+        </w:rPr>
+      </w:pPr>
+      <w:r>
+        <w:rPr>
+          <w:sz w:val="26"/>
+          <w:szCs w:val="26"/>
+        </w:rPr>
+        <w:t>Màn hình LCD</w:t>
+      </w:r>
+    </w:p>
+    <w:p>
+      <w:pPr>
+        <w:pStyle w:val="ListParagraph"/>
+        <w:numPr>
+          <w:ilvl w:val="1"/>
+          <w:numId w:val="14"/>
+        </w:numPr>
+        <w:spacing w:line="360" w:lineRule="auto"/>
+      </w:pPr>
+      <w:r>
+        <w:rPr>
+          <w:sz w:val="26"/>
+          <w:szCs w:val="26"/>
+        </w:rPr>
+        <w:t>Điện trở 220</w:t>
+      </w:r>
+      <w:r>
+        <w:rPr>
+          <w:sz w:val="26"/>
+          <w:szCs w:val="26"/>
+        </w:rPr>
+        <w:t xml:space="preserve"> Ω</w:t>
+      </w:r>
+      <w:r>
+        <w:t xml:space="preserve"> </w:t>
+      </w:r>
+      <w:r>
+        <w:br w:type="page"/>
+      </w:r>
+    </w:p>
+    <w:p>
+      <w:pPr>
+        <w:pStyle w:val="Heading3"/>
+      </w:pPr>
+      <w:r>
+        <w:lastRenderedPageBreak/>
+        <w:t>Mã lệnh</w:t>
+      </w:r>
+      <w:bookmarkStart w:id="0" w:name="_GoBack"/>
+      <w:bookmarkEnd w:id="0"/>
+    </w:p>
+    <w:p>
+      <w:pPr>
+        <w:pStyle w:val="Heading3"/>
+      </w:pPr>
+    </w:p>
+    <w:p>
+      <w:pPr>
+        <w:pStyle w:val="Heading3"/>
+      </w:pPr>
+      <w:r>
+        <w:rPr>
+          <w:noProof/>
+          <w:sz w:val="28"/>
+        </w:rPr>
+        <mc:AlternateContent>
+          <mc:Choice Requires="wps">
+            <w:drawing>
+              <wp:anchor distT="45720" distB="45720" distL="114300" distR="114300" simplePos="0" relativeHeight="251682816" behindDoc="0" locked="0" layoutInCell="1" allowOverlap="1" wp14:anchorId="0237A99C" wp14:editId="2C726D16">
+                <wp:simplePos x="0" y="0"/>
+                <wp:positionH relativeFrom="margin">
+                  <wp:align>left</wp:align>
+                </wp:positionH>
+                <wp:positionV relativeFrom="paragraph">
+                  <wp:posOffset>63500</wp:posOffset>
+                </wp:positionV>
+                <wp:extent cx="5381625" cy="7477125"/>
+                <wp:effectExtent l="0" t="0" r="28575" b="28575"/>
+                <wp:wrapSquare wrapText="bothSides"/>
+                <wp:docPr id="10" name="Text Box 2"/>
+                <wp:cNvGraphicFramePr>
+                  <a:graphicFrameLocks xmlns:a="http://schemas.openxmlformats.org/drawingml/2006/main"/>
+                </wp:cNvGraphicFramePr>
+                <a:graphic xmlns:a="http://schemas.openxmlformats.org/drawingml/2006/main">
+                  <a:graphicData uri="http://schemas.microsoft.com/office/word/2010/wordprocessingShape">
+                    <wps:wsp>
+                      <wps:cNvSpPr txBox="1">
+                        <a:spLocks noChangeArrowheads="1"/>
+                      </wps:cNvSpPr>
+                      <wps:spPr bwMode="auto">
+                        <a:xfrm>
+                          <a:off x="0" y="0"/>
+                          <a:ext cx="5381625" cy="7477125"/>
+                        </a:xfrm>
+                        <a:prstGeom prst="rect">
+                          <a:avLst/>
+                        </a:prstGeom>
+                        <a:solidFill>
+                          <a:srgbClr val="FFFFFF"/>
+                        </a:solidFill>
+                        <a:ln w="9525">
+                          <a:solidFill>
+                            <a:srgbClr val="000000"/>
+                          </a:solidFill>
+                          <a:miter lim="800000"/>
+                          <a:headEnd/>
+                          <a:tailEnd/>
+                        </a:ln>
+                      </wps:spPr>
+                      <wps:txbx>
+                        <w:txbxContent>
+                          <w:p>
+                            <w:pPr>
+                              <w:spacing w:line="240" w:lineRule="auto"/>
+                              <w:rPr>
+                                <w:rFonts w:ascii="Arial" w:hAnsi="Arial" w:cs="Arial"/>
+                                <w:sz w:val="26"/>
+                                <w:szCs w:val="26"/>
+                              </w:rPr>
+                            </w:pPr>
+                            <w:r>
+                              <w:rPr>
+                                <w:rFonts w:ascii="Arial" w:hAnsi="Arial" w:cs="Arial"/>
+                                <w:sz w:val="26"/>
+                                <w:szCs w:val="26"/>
+                              </w:rPr>
+                              <w:t>#include &lt;LiquidCrystal.h&gt;</w:t>
+                            </w:r>
+                            <w:r>
+                              <w:rPr>
+                                <w:rFonts w:ascii="Arial" w:hAnsi="Arial" w:cs="Arial"/>
+                                <w:sz w:val="26"/>
+                                <w:szCs w:val="26"/>
+                              </w:rPr>
+                              <w:t xml:space="preserve"> // thêm thư viện cho màn hình LCD</w:t>
+                            </w:r>
+                          </w:p>
+                          <w:p>
+                            <w:pPr>
+                              <w:spacing w:line="240" w:lineRule="auto"/>
+                              <w:rPr>
+                                <w:rFonts w:ascii="Arial" w:hAnsi="Arial" w:cs="Arial"/>
+                                <w:sz w:val="26"/>
+                                <w:szCs w:val="26"/>
+                              </w:rPr>
+                            </w:pPr>
+                            <w:r>
+                              <w:rPr>
+                                <w:rFonts w:ascii="Arial" w:hAnsi="Arial" w:cs="Arial"/>
+                                <w:sz w:val="26"/>
+                                <w:szCs w:val="26"/>
+                              </w:rPr>
+                              <w:t>LiquidCrystal lcd (13,12,7,6,5,4);</w:t>
+                            </w:r>
+                            <w:r>
+                              <w:rPr>
+                                <w:rFonts w:ascii="Arial" w:hAnsi="Arial" w:cs="Arial"/>
+                                <w:sz w:val="26"/>
+                                <w:szCs w:val="26"/>
+                              </w:rPr>
+                              <w:t xml:space="preserve"> // các cổng vào của LCD với mạch</w:t>
+                            </w:r>
+                          </w:p>
+                          <w:p>
+                            <w:pPr>
+                              <w:spacing w:line="240" w:lineRule="auto"/>
+                              <w:rPr>
+                                <w:rFonts w:ascii="Arial" w:hAnsi="Arial" w:cs="Arial"/>
+                                <w:sz w:val="26"/>
+                                <w:szCs w:val="26"/>
+                              </w:rPr>
+                            </w:pPr>
+                            <w:r>
+                              <w:rPr>
+                                <w:rFonts w:ascii="Arial" w:hAnsi="Arial" w:cs="Arial"/>
+                                <w:sz w:val="26"/>
+                                <w:szCs w:val="26"/>
+                              </w:rPr>
+                              <w:t>#define led 3</w:t>
+                            </w:r>
+                          </w:p>
+                          <w:p>
+                            <w:pPr>
+                              <w:spacing w:line="240" w:lineRule="auto"/>
+                              <w:rPr>
+                                <w:rFonts w:ascii="Arial" w:hAnsi="Arial" w:cs="Arial"/>
+                                <w:sz w:val="26"/>
+                                <w:szCs w:val="26"/>
+                              </w:rPr>
+                            </w:pPr>
+                            <w:r>
+                              <w:rPr>
+                                <w:rFonts w:ascii="Arial" w:hAnsi="Arial" w:cs="Arial"/>
+                                <w:sz w:val="26"/>
+                                <w:szCs w:val="26"/>
+                              </w:rPr>
+                              <w:t>void setup() {</w:t>
+                            </w:r>
+                          </w:p>
+                          <w:p>
+                            <w:pPr>
+                              <w:spacing w:line="240" w:lineRule="auto"/>
+                              <w:rPr>
+                                <w:rFonts w:ascii="Arial" w:hAnsi="Arial" w:cs="Arial"/>
+                                <w:sz w:val="26"/>
+                                <w:szCs w:val="26"/>
+                              </w:rPr>
+                            </w:pPr>
+                            <w:r>
+                              <w:rPr>
+                                <w:rFonts w:ascii="Arial" w:hAnsi="Arial" w:cs="Arial"/>
+                                <w:sz w:val="26"/>
+                                <w:szCs w:val="26"/>
+                              </w:rPr>
+                              <w:t xml:space="preserve">  pinMode(led, OUTPUT);</w:t>
+                            </w:r>
+                          </w:p>
+                          <w:p>
+                            <w:pPr>
+                              <w:spacing w:line="240" w:lineRule="auto"/>
+                              <w:rPr>
+                                <w:rFonts w:ascii="Arial" w:hAnsi="Arial" w:cs="Arial"/>
+                                <w:sz w:val="26"/>
+                                <w:szCs w:val="26"/>
+                              </w:rPr>
+                            </w:pPr>
+                            <w:r>
+                              <w:rPr>
+                                <w:rFonts w:ascii="Arial" w:hAnsi="Arial" w:cs="Arial"/>
+                                <w:sz w:val="26"/>
+                                <w:szCs w:val="26"/>
+                              </w:rPr>
+                              <w:t xml:space="preserve">  lcd.begin(16,2);</w:t>
+                            </w:r>
+                          </w:p>
+                          <w:p>
+                            <w:pPr>
+                              <w:spacing w:line="240" w:lineRule="auto"/>
+                              <w:rPr>
+                                <w:rFonts w:ascii="Arial" w:hAnsi="Arial" w:cs="Arial"/>
+                                <w:sz w:val="26"/>
+                                <w:szCs w:val="26"/>
+                              </w:rPr>
+                            </w:pPr>
+                            <w:r>
+                              <w:rPr>
+                                <w:rFonts w:ascii="Arial" w:hAnsi="Arial" w:cs="Arial"/>
+                                <w:sz w:val="26"/>
+                                <w:szCs w:val="26"/>
+                              </w:rPr>
+                              <w:t xml:space="preserve">  lcd.clear();</w:t>
+                            </w:r>
+                          </w:p>
+                          <w:p>
+                            <w:pPr>
+                              <w:spacing w:line="240" w:lineRule="auto"/>
+                              <w:rPr>
+                                <w:rFonts w:ascii="Arial" w:hAnsi="Arial" w:cs="Arial"/>
+                                <w:sz w:val="26"/>
+                                <w:szCs w:val="26"/>
+                              </w:rPr>
+                            </w:pPr>
+                            <w:r>
+                              <w:rPr>
+                                <w:rFonts w:ascii="Arial" w:hAnsi="Arial" w:cs="Arial"/>
+                                <w:sz w:val="26"/>
+                                <w:szCs w:val="26"/>
+                              </w:rPr>
+                              <w:t xml:space="preserve">  lcd.setCursor(0,0);</w:t>
+                            </w:r>
+                          </w:p>
+                          <w:p>
+                            <w:pPr>
+                              <w:spacing w:line="240" w:lineRule="auto"/>
+                              <w:rPr>
+                                <w:rFonts w:ascii="Arial" w:hAnsi="Arial" w:cs="Arial"/>
+                                <w:sz w:val="26"/>
+                                <w:szCs w:val="26"/>
+                              </w:rPr>
+                            </w:pPr>
+                            <w:r>
+                              <w:rPr>
+                                <w:rFonts w:ascii="Arial" w:hAnsi="Arial" w:cs="Arial"/>
+                                <w:sz w:val="26"/>
+                                <w:szCs w:val="26"/>
+                              </w:rPr>
+                              <w:t xml:space="preserve">  lcd.print("BT3 LM35+LED");</w:t>
+                            </w:r>
+                          </w:p>
+                          <w:p>
+                            <w:pPr>
+                              <w:spacing w:line="240" w:lineRule="auto"/>
+                              <w:rPr>
+                                <w:rFonts w:ascii="Arial" w:hAnsi="Arial" w:cs="Arial"/>
+                                <w:sz w:val="26"/>
+                                <w:szCs w:val="26"/>
+                              </w:rPr>
+                            </w:pPr>
+                            <w:r>
+                              <w:rPr>
+                                <w:rFonts w:ascii="Arial" w:hAnsi="Arial" w:cs="Arial"/>
+                                <w:sz w:val="26"/>
+                                <w:szCs w:val="26"/>
+                              </w:rPr>
+                              <w:t xml:space="preserve">  delay(1000);</w:t>
+                            </w:r>
+                          </w:p>
+                          <w:p>
+                            <w:pPr>
+                              <w:spacing w:line="240" w:lineRule="auto"/>
+                              <w:rPr>
+                                <w:rFonts w:ascii="Arial" w:hAnsi="Arial" w:cs="Arial"/>
+                                <w:sz w:val="26"/>
+                                <w:szCs w:val="26"/>
+                              </w:rPr>
+                            </w:pPr>
+                            <w:r>
+                              <w:rPr>
+                                <w:rFonts w:ascii="Arial" w:hAnsi="Arial" w:cs="Arial"/>
+                                <w:sz w:val="26"/>
+                                <w:szCs w:val="26"/>
+                              </w:rPr>
+                              <w:t>}</w:t>
+                            </w:r>
+                          </w:p>
+                          <w:p>
+                            <w:pPr>
+                              <w:spacing w:line="240" w:lineRule="auto"/>
+                              <w:rPr>
+                                <w:rFonts w:ascii="Arial" w:hAnsi="Arial" w:cs="Arial"/>
+                                <w:sz w:val="26"/>
+                                <w:szCs w:val="26"/>
+                              </w:rPr>
+                            </w:pPr>
+                            <w:r>
+                              <w:rPr>
+                                <w:rFonts w:ascii="Arial" w:hAnsi="Arial" w:cs="Arial"/>
+                                <w:sz w:val="26"/>
+                                <w:szCs w:val="26"/>
+                              </w:rPr>
+                              <w:t>void loop() {</w:t>
+                            </w:r>
+                          </w:p>
+                          <w:p>
+                            <w:pPr>
+                              <w:spacing w:line="240" w:lineRule="auto"/>
+                              <w:rPr>
+                                <w:rFonts w:ascii="Arial" w:hAnsi="Arial" w:cs="Arial"/>
+                                <w:sz w:val="26"/>
+                                <w:szCs w:val="26"/>
+                              </w:rPr>
+                            </w:pPr>
+                            <w:r>
+                              <w:rPr>
+                                <w:rFonts w:ascii="Arial" w:hAnsi="Arial" w:cs="Arial"/>
+                                <w:sz w:val="26"/>
+                                <w:szCs w:val="26"/>
+                              </w:rPr>
+                              <w:t xml:space="preserve">  int value = analogRead(A0);</w:t>
+                            </w:r>
+                            <w:r>
+                              <w:rPr>
+                                <w:rFonts w:ascii="Arial" w:hAnsi="Arial" w:cs="Arial"/>
+                                <w:sz w:val="26"/>
+                                <w:szCs w:val="26"/>
+                              </w:rPr>
+                              <w:t>// đọc tín hiệu analog từ TMP36</w:t>
+                            </w:r>
+                          </w:p>
+                          <w:p>
+                            <w:pPr>
+                              <w:spacing w:line="240" w:lineRule="auto"/>
+                              <w:rPr>
+                                <w:rFonts w:ascii="Arial" w:hAnsi="Arial" w:cs="Arial"/>
+                                <w:sz w:val="26"/>
+                                <w:szCs w:val="26"/>
+                              </w:rPr>
+                            </w:pPr>
+                            <w:r>
+                              <w:rPr>
+                                <w:rFonts w:ascii="Arial" w:hAnsi="Arial" w:cs="Arial"/>
+                                <w:sz w:val="26"/>
+                                <w:szCs w:val="26"/>
+                              </w:rPr>
+                              <w:t xml:space="preserve">  int temp   = map(value, 0, 1023, 0, 500);</w:t>
+                            </w:r>
+                            <w:r>
+                              <w:rPr>
+                                <w:rFonts w:ascii="Arial" w:hAnsi="Arial" w:cs="Arial"/>
+                                <w:sz w:val="26"/>
+                                <w:szCs w:val="26"/>
+                              </w:rPr>
+                              <w:t xml:space="preserve"> // qui đổi sang nhiệt độ</w:t>
+                            </w:r>
+                          </w:p>
+                          <w:p>
+                            <w:pPr>
+                              <w:spacing w:line="240" w:lineRule="auto"/>
+                              <w:rPr>
+                                <w:rFonts w:ascii="Arial" w:hAnsi="Arial" w:cs="Arial"/>
+                                <w:sz w:val="26"/>
+                                <w:szCs w:val="26"/>
+                              </w:rPr>
+                            </w:pPr>
+                            <w:r>
+                              <w:rPr>
+                                <w:rFonts w:ascii="Arial" w:hAnsi="Arial" w:cs="Arial"/>
+                                <w:sz w:val="26"/>
+                                <w:szCs w:val="26"/>
+                              </w:rPr>
+                              <w:t xml:space="preserve">  lcd.setCursor(0,1);</w:t>
+                            </w:r>
+                          </w:p>
+                          <w:p>
+                            <w:pPr>
+                              <w:spacing w:line="240" w:lineRule="auto"/>
+                              <w:rPr>
+                                <w:rFonts w:ascii="Arial" w:hAnsi="Arial" w:cs="Arial"/>
+                                <w:sz w:val="26"/>
+                                <w:szCs w:val="26"/>
+                              </w:rPr>
+                            </w:pPr>
+                            <w:r>
+                              <w:rPr>
+                                <w:rFonts w:ascii="Arial" w:hAnsi="Arial" w:cs="Arial"/>
+                                <w:sz w:val="26"/>
+                                <w:szCs w:val="26"/>
+                              </w:rPr>
+                              <w:t xml:space="preserve">  lcd.print("Temperature : ");</w:t>
+                            </w:r>
+                          </w:p>
+                          <w:p>
+                            <w:pPr>
+                              <w:spacing w:line="240" w:lineRule="auto"/>
+                              <w:rPr>
+                                <w:rFonts w:ascii="Arial" w:hAnsi="Arial" w:cs="Arial"/>
+                                <w:sz w:val="26"/>
+                                <w:szCs w:val="26"/>
+                              </w:rPr>
+                            </w:pPr>
+                            <w:r>
+                              <w:rPr>
+                                <w:rFonts w:ascii="Arial" w:hAnsi="Arial" w:cs="Arial"/>
+                                <w:sz w:val="26"/>
+                                <w:szCs w:val="26"/>
+                              </w:rPr>
+                              <w:t xml:space="preserve">  lcd.print(temp);</w:t>
+                            </w:r>
+                          </w:p>
+                          <w:p>
+                            <w:pPr>
+                              <w:spacing w:line="240" w:lineRule="auto"/>
+                              <w:rPr>
+                                <w:rFonts w:ascii="Arial" w:hAnsi="Arial" w:cs="Arial"/>
+                                <w:sz w:val="26"/>
+                                <w:szCs w:val="26"/>
+                              </w:rPr>
+                            </w:pPr>
+                            <w:r>
+                              <w:rPr>
+                                <w:rFonts w:ascii="Arial" w:hAnsi="Arial" w:cs="Arial"/>
+                                <w:sz w:val="26"/>
+                                <w:szCs w:val="26"/>
+                              </w:rPr>
+                              <w:t xml:space="preserve">  if(temp &gt; 35){</w:t>
+                            </w:r>
+                          </w:p>
+                          <w:p>
+                            <w:pPr>
+                              <w:spacing w:line="240" w:lineRule="auto"/>
+                              <w:rPr>
+                                <w:rFonts w:ascii="Arial" w:hAnsi="Arial" w:cs="Arial"/>
+                                <w:sz w:val="26"/>
+                                <w:szCs w:val="26"/>
+                              </w:rPr>
+                            </w:pPr>
+                            <w:r>
+                              <w:rPr>
+                                <w:rFonts w:ascii="Arial" w:hAnsi="Arial" w:cs="Arial"/>
+                                <w:sz w:val="26"/>
+                                <w:szCs w:val="26"/>
+                              </w:rPr>
+                              <w:t xml:space="preserve"> </w:t>
+                            </w:r>
+                            <w:r>
+                              <w:rPr>
+                                <w:rFonts w:ascii="Arial" w:hAnsi="Arial" w:cs="Arial"/>
+                                <w:sz w:val="26"/>
+                                <w:szCs w:val="26"/>
+                              </w:rPr>
+                              <w:tab/>
+                            </w:r>
+                            <w:r>
+                              <w:rPr>
+                                <w:rFonts w:ascii="Arial" w:hAnsi="Arial" w:cs="Arial"/>
+                                <w:sz w:val="26"/>
+                                <w:szCs w:val="26"/>
+                              </w:rPr>
+                              <w:t>digitalWrite(led,1);}</w:t>
+                            </w:r>
+                          </w:p>
+                          <w:p>
+                            <w:pPr>
+                              <w:spacing w:line="240" w:lineRule="auto"/>
+                              <w:rPr>
+                                <w:rFonts w:ascii="Arial" w:hAnsi="Arial" w:cs="Arial"/>
+                                <w:sz w:val="26"/>
+                                <w:szCs w:val="26"/>
+                              </w:rPr>
+                            </w:pPr>
+                            <w:r>
+                              <w:rPr>
+                                <w:rFonts w:ascii="Arial" w:hAnsi="Arial" w:cs="Arial"/>
+                                <w:sz w:val="26"/>
+                                <w:szCs w:val="26"/>
+                              </w:rPr>
+                              <w:t xml:space="preserve">    else{</w:t>
+                            </w:r>
+                          </w:p>
+                          <w:p>
+                            <w:pPr>
+                              <w:spacing w:line="240" w:lineRule="auto"/>
+                              <w:rPr>
+                                <w:rFonts w:ascii="Arial" w:hAnsi="Arial" w:cs="Arial"/>
+                                <w:sz w:val="26"/>
+                                <w:szCs w:val="26"/>
+                              </w:rPr>
+                            </w:pPr>
+                            <w:r>
+                              <w:rPr>
+                                <w:rFonts w:ascii="Arial" w:hAnsi="Arial" w:cs="Arial"/>
+                                <w:sz w:val="26"/>
+                                <w:szCs w:val="26"/>
+                              </w:rPr>
+                              <w:t xml:space="preserve">      </w:t>
+                            </w:r>
+                            <w:r>
+                              <w:rPr>
+                                <w:rFonts w:ascii="Arial" w:hAnsi="Arial" w:cs="Arial"/>
+                                <w:sz w:val="26"/>
+                                <w:szCs w:val="26"/>
+                              </w:rPr>
+                              <w:tab/>
+                            </w:r>
+                            <w:r>
+                              <w:rPr>
+                                <w:rFonts w:ascii="Arial" w:hAnsi="Arial" w:cs="Arial"/>
+                                <w:sz w:val="26"/>
+                                <w:szCs w:val="26"/>
+                              </w:rPr>
+                              <w:t>digitalWrite(led,0);}</w:t>
+                            </w:r>
+                          </w:p>
+                          <w:p>
+                            <w:pPr>
+                              <w:spacing w:line="240" w:lineRule="auto"/>
+                              <w:rPr>
+                                <w:rFonts w:ascii="Arial" w:hAnsi="Arial" w:cs="Arial"/>
+                                <w:sz w:val="26"/>
+                                <w:szCs w:val="26"/>
+                              </w:rPr>
+                            </w:pPr>
+                            <w:r>
+                              <w:rPr>
+                                <w:rFonts w:ascii="Arial" w:hAnsi="Arial" w:cs="Arial"/>
+                                <w:sz w:val="26"/>
+                                <w:szCs w:val="26"/>
+                              </w:rPr>
+                              <w:t xml:space="preserve">  delay(100);</w:t>
+                            </w:r>
+                          </w:p>
+                          <w:p>
+                            <w:pPr>
+                              <w:spacing w:line="240" w:lineRule="auto"/>
+                              <w:rPr>
+                                <w:rFonts w:ascii="Arial" w:hAnsi="Arial" w:cs="Arial"/>
+                                <w:sz w:val="26"/>
+                                <w:szCs w:val="26"/>
+                              </w:rPr>
+                            </w:pPr>
+                            <w:r>
+                              <w:rPr>
+                                <w:rFonts w:ascii="Arial" w:hAnsi="Arial" w:cs="Arial"/>
+                                <w:sz w:val="26"/>
+                                <w:szCs w:val="26"/>
+                              </w:rPr>
+                              <w:t>}</w:t>
+                            </w:r>
+                          </w:p>
+                        </w:txbxContent>
+                      </wps:txbx>
+                      <wps:bodyPr rot="0" vert="horz" wrap="square" lIns="91440" tIns="45720" rIns="91440" bIns="45720" anchor="t" anchorCtr="0">
+                        <a:noAutofit/>
+                      </wps:bodyPr>
+                    </wps:wsp>
+                  </a:graphicData>
+                </a:graphic>
+                <wp14:sizeRelH relativeFrom="margin">
+                  <wp14:pctWidth>0</wp14:pctWidth>
+                </wp14:sizeRelH>
+                <wp14:sizeRelV relativeFrom="margin">
+                  <wp14:pctHeight>0</wp14:pctHeight>
+                </wp14:sizeRelV>
+              </wp:anchor>
+            </w:drawing>
+          </mc:Choice>
+          <mc:Fallback>
+            <w:pict>
+              <v:shape w14:anchorId="0237A99C" id="_x0000_s1031" type="#_x0000_t202" style="position:absolute;margin-left:0;margin-top:5pt;width:423.75pt;height:588.75pt;z-index:251682816;visibility:visible;mso-wrap-style:square;mso-width-percent:0;mso-height-percent:0;mso-wrap-distance-left:9pt;mso-wrap-distance-top:3.6pt;mso-wrap-distance-right:9pt;mso-wrap-distance-bottom:3.6pt;mso-position-horizontal:left;mso-position-horizontal-relative:margin;mso-position-vertical:absolute;mso-position-vertical-relative:text;mso-width-percent:0;mso-height-percent:0;mso-width-relative:margin;mso-height-relative:margin;v-text-anchor:top" o:gfxdata="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">
+                <v:textbox>
+                  <w:txbxContent>
+                    <w:p>
+                      <w:pPr>
+                        <w:spacing w:line="240" w:lineRule="auto"/>
+                        <w:rPr>
+                          <w:rFonts w:ascii="Arial" w:hAnsi="Arial" w:cs="Arial"/>
+                          <w:sz w:val="26"/>
+                          <w:szCs w:val="26"/>
+                        </w:rPr>
+                      </w:pPr>
+                      <w:r>
+                        <w:rPr>
+                          <w:rFonts w:ascii="Arial" w:hAnsi="Arial" w:cs="Arial"/>
+                          <w:sz w:val="26"/>
+                          <w:szCs w:val="26"/>
+                        </w:rPr>
+                        <w:t>#include &lt;LiquidCrystal.h&gt;</w:t>
+                      </w:r>
+                      <w:r>
+                        <w:rPr>
+                          <w:rFonts w:ascii="Arial" w:hAnsi="Arial" w:cs="Arial"/>
+                          <w:sz w:val="26"/>
+                          <w:szCs w:val="26"/>
+                        </w:rPr>
+                        <w:t xml:space="preserve"> // thêm thư viện cho màn hình LCD</w:t>
+                      </w:r>
+                    </w:p>
+                    <w:p>
+                      <w:pPr>
+                        <w:spacing w:line="240" w:lineRule="auto"/>
+                        <w:rPr>
+                          <w:rFonts w:ascii="Arial" w:hAnsi="Arial" w:cs="Arial"/>
+                          <w:sz w:val="26"/>
+                          <w:szCs w:val="26"/>
+                        </w:rPr>
+                      </w:pPr>
+                      <w:r>
+                        <w:rPr>
+                          <w:rFonts w:ascii="Arial" w:hAnsi="Arial" w:cs="Arial"/>
+                          <w:sz w:val="26"/>
+                          <w:szCs w:val="26"/>
+                        </w:rPr>
+                        <w:t>LiquidCrystal lcd (13,12,7,6,5,4);</w:t>
+                      </w:r>
+                      <w:r>
+                        <w:rPr>
+                          <w:rFonts w:ascii="Arial" w:hAnsi="Arial" w:cs="Arial"/>
+                          <w:sz w:val="26"/>
+                          <w:szCs w:val="26"/>
+                        </w:rPr>
+                        <w:t xml:space="preserve"> // các cổng vào của LCD với mạch</w:t>
+                      </w:r>
+                    </w:p>
+                    <w:p>
+                      <w:pPr>
+                        <w:spacing w:line="240" w:lineRule="auto"/>
+                        <w:rPr>
+                          <w:rFonts w:ascii="Arial" w:hAnsi="Arial" w:cs="Arial"/>
+                          <w:sz w:val="26"/>
+                          <w:szCs w:val="26"/>
+                        </w:rPr>
+                      </w:pPr>
+                      <w:r>
+                        <w:rPr>
+                          <w:rFonts w:ascii="Arial" w:hAnsi="Arial" w:cs="Arial"/>
+                          <w:sz w:val="26"/>
+                          <w:szCs w:val="26"/>
+                        </w:rPr>
+                        <w:t>#define led 3</w:t>
+                      </w:r>
+                    </w:p>
+                    <w:p>
+                      <w:pPr>
+                        <w:spacing w:line="240" w:lineRule="auto"/>
+                        <w:rPr>
+                          <w:rFonts w:ascii="Arial" w:hAnsi="Arial" w:cs="Arial"/>
+                          <w:sz w:val="26"/>
+                          <w:szCs w:val="26"/>
+                        </w:rPr>
+                      </w:pPr>
+                      <w:r>
+                        <w:rPr>
+                          <w:rFonts w:ascii="Arial" w:hAnsi="Arial" w:cs="Arial"/>
+                          <w:sz w:val="26"/>
+                          <w:szCs w:val="26"/>
+                        </w:rPr>
+                        <w:t>void setup() {</w:t>
+                      </w:r>
+                    </w:p>
+                    <w:p>
+                      <w:pPr>
+                        <w:spacing w:line="240" w:lineRule="auto"/>
+                        <w:rPr>
+                          <w:rFonts w:ascii="Arial" w:hAnsi="Arial" w:cs="Arial"/>
+                          <w:sz w:val="26"/>
+                          <w:szCs w:val="26"/>
+                        </w:rPr>
+                      </w:pPr>
+                      <w:r>
+                        <w:rPr>
+                          <w:rFonts w:ascii="Arial" w:hAnsi="Arial" w:cs="Arial"/>
+                          <w:sz w:val="26"/>
+                          <w:szCs w:val="26"/>
+                        </w:rPr>
+                        <w:t xml:space="preserve">  pinMode(led, OUTPUT);</w:t>
+                      </w:r>
+                    </w:p>
+                    <w:p>
+                      <w:pPr>
+                        <w:spacing w:line="240" w:lineRule="auto"/>
+                        <w:rPr>
+                          <w:rFonts w:ascii="Arial" w:hAnsi="Arial" w:cs="Arial"/>
+                          <w:sz w:val="26"/>
+                          <w:szCs w:val="26"/>
+                        </w:rPr>
+                      </w:pPr>
+                      <w:r>
+                        <w:rPr>
+                          <w:rFonts w:ascii="Arial" w:hAnsi="Arial" w:cs="Arial"/>
+                          <w:sz w:val="26"/>
+                          <w:szCs w:val="26"/>
+                        </w:rPr>
+                        <w:t xml:space="preserve">  lcd.begin(16,2);</w:t>
+                      </w:r>
+                    </w:p>
+                    <w:p>
+                      <w:pPr>
+                        <w:spacing w:line="240" w:lineRule="auto"/>
+                        <w:rPr>
+                          <w:rFonts w:ascii="Arial" w:hAnsi="Arial" w:cs="Arial"/>
+                          <w:sz w:val="26"/>
+                          <w:szCs w:val="26"/>
+                        </w:rPr>
+                      </w:pPr>
+                      <w:r>
+                        <w:rPr>
+                          <w:rFonts w:ascii="Arial" w:hAnsi="Arial" w:cs="Arial"/>
+                          <w:sz w:val="26"/>
+                          <w:szCs w:val="26"/>
+                        </w:rPr>
+                        <w:t xml:space="preserve">  lcd.clear();</w:t>
+                      </w:r>
+                    </w:p>
+                    <w:p>
+                      <w:pPr>
+                        <w:spacing w:line="240" w:lineRule="auto"/>
+                        <w:rPr>
+                          <w:rFonts w:ascii="Arial" w:hAnsi="Arial" w:cs="Arial"/>
+                          <w:sz w:val="26"/>
+                          <w:szCs w:val="26"/>
+                        </w:rPr>
+                      </w:pPr>
+                      <w:r>
+                        <w:rPr>
+                          <w:rFonts w:ascii="Arial" w:hAnsi="Arial" w:cs="Arial"/>
+                          <w:sz w:val="26"/>
+                          <w:szCs w:val="26"/>
+                        </w:rPr>
+                        <w:t xml:space="preserve">  lcd.setCursor(0,0);</w:t>
+                      </w:r>
+                    </w:p>
+                    <w:p>
+                      <w:pPr>
+                        <w:spacing w:line="240" w:lineRule="auto"/>
+                        <w:rPr>
+                          <w:rFonts w:ascii="Arial" w:hAnsi="Arial" w:cs="Arial"/>
+                          <w:sz w:val="26"/>
+                          <w:szCs w:val="26"/>
+                        </w:rPr>
+                      </w:pPr>
+                      <w:r>
+                        <w:rPr>
+                          <w:rFonts w:ascii="Arial" w:hAnsi="Arial" w:cs="Arial"/>
+                          <w:sz w:val="26"/>
+                          <w:szCs w:val="26"/>
+                        </w:rPr>
+                        <w:t xml:space="preserve">  lcd.print("BT3 LM35+LED");</w:t>
+                      </w:r>
+                    </w:p>
+                    <w:p>
+                      <w:pPr>
+                        <w:spacing w:line="240" w:lineRule="auto"/>
+                        <w:rPr>
+                          <w:rFonts w:ascii="Arial" w:hAnsi="Arial" w:cs="Arial"/>
+                          <w:sz w:val="26"/>
+                          <w:szCs w:val="26"/>
+                        </w:rPr>
+                      </w:pPr>
+                      <w:r>
+                        <w:rPr>
+                          <w:rFonts w:ascii="Arial" w:hAnsi="Arial" w:cs="Arial"/>
+                          <w:sz w:val="26"/>
+                          <w:szCs w:val="26"/>
+                        </w:rPr>
+                        <w:t xml:space="preserve">  delay(1000);</w:t>
+                      </w:r>
+                    </w:p>
+                    <w:p>
+                      <w:pPr>
+                        <w:spacing w:line="240" w:lineRule="auto"/>
+                        <w:rPr>
+                          <w:rFonts w:ascii="Arial" w:hAnsi="Arial" w:cs="Arial"/>
+                          <w:sz w:val="26"/>
+                          <w:szCs w:val="26"/>
+                        </w:rPr>
+                      </w:pPr>
+                      <w:r>
+                        <w:rPr>
+                          <w:rFonts w:ascii="Arial" w:hAnsi="Arial" w:cs="Arial"/>
+                          <w:sz w:val="26"/>
+                          <w:szCs w:val="26"/>
+                        </w:rPr>
+                        <w:t>}</w:t>
+                      </w:r>
+                    </w:p>
+                    <w:p>
+                      <w:pPr>
+                        <w:spacing w:line="240" w:lineRule="auto"/>
+                        <w:rPr>
+                          <w:rFonts w:ascii="Arial" w:hAnsi="Arial" w:cs="Arial"/>
+                          <w:sz w:val="26"/>
+                          <w:szCs w:val="26"/>
+                        </w:rPr>
+                      </w:pPr>
+                      <w:r>
+                        <w:rPr>
+                          <w:rFonts w:ascii="Arial" w:hAnsi="Arial" w:cs="Arial"/>
+                          <w:sz w:val="26"/>
+                          <w:szCs w:val="26"/>
+                        </w:rPr>
+                        <w:t>void loop() {</w:t>
+                      </w:r>
+                    </w:p>
+                    <w:p>
+                      <w:pPr>
+                        <w:spacing w:line="240" w:lineRule="auto"/>
+                        <w:rPr>
+                          <w:rFonts w:ascii="Arial" w:hAnsi="Arial" w:cs="Arial"/>
+                          <w:sz w:val="26"/>
+                          <w:szCs w:val="26"/>
+                        </w:rPr>
+                      </w:pPr>
+                      <w:r>
+                        <w:rPr>
+                          <w:rFonts w:ascii="Arial" w:hAnsi="Arial" w:cs="Arial"/>
+                          <w:sz w:val="26"/>
+                          <w:szCs w:val="26"/>
+                        </w:rPr>
+                        <w:t xml:space="preserve">  int value = analogRead(A0);</w:t>
+                      </w:r>
+                      <w:r>
+                        <w:rPr>
+                          <w:rFonts w:ascii="Arial" w:hAnsi="Arial" w:cs="Arial"/>
+                          <w:sz w:val="26"/>
+                          <w:szCs w:val="26"/>
+                        </w:rPr>
+                        <w:t>// đọc tín hiệu analog từ TMP36</w:t>
+                      </w:r>
+                    </w:p>
+                    <w:p>
+                      <w:pPr>
+                        <w:spacing w:line="240" w:lineRule="auto"/>
+                        <w:rPr>
+                          <w:rFonts w:ascii="Arial" w:hAnsi="Arial" w:cs="Arial"/>
+                          <w:sz w:val="26"/>
+                          <w:szCs w:val="26"/>
+                        </w:rPr>
+                      </w:pPr>
+                      <w:r>
+                        <w:rPr>
+                          <w:rFonts w:ascii="Arial" w:hAnsi="Arial" w:cs="Arial"/>
+                          <w:sz w:val="26"/>
+                          <w:szCs w:val="26"/>
+                        </w:rPr>
+                        <w:t xml:space="preserve">  int temp   = map(value, 0, 1023, 0, 500);</w:t>
+                      </w:r>
+                      <w:r>
+                        <w:rPr>
+                          <w:rFonts w:ascii="Arial" w:hAnsi="Arial" w:cs="Arial"/>
+                          <w:sz w:val="26"/>
+                          <w:szCs w:val="26"/>
+                        </w:rPr>
+                        <w:t xml:space="preserve"> // qui đổi sang nhiệt độ</w:t>
+                      </w:r>
+                    </w:p>
+                    <w:p>
+                      <w:pPr>
+                        <w:spacing w:line="240" w:lineRule="auto"/>
+                        <w:rPr>
+                          <w:rFonts w:ascii="Arial" w:hAnsi="Arial" w:cs="Arial"/>
+                          <w:sz w:val="26"/>
+                          <w:szCs w:val="26"/>
+                        </w:rPr>
+                      </w:pPr>
+                      <w:r>
+                        <w:rPr>
+                          <w:rFonts w:ascii="Arial" w:hAnsi="Arial" w:cs="Arial"/>
+                          <w:sz w:val="26"/>
+                          <w:szCs w:val="26"/>
+                        </w:rPr>
+                        <w:t xml:space="preserve">  lcd.setCursor(0,1);</w:t>
+                      </w:r>
+                    </w:p>
+                    <w:p>
+                      <w:pPr>
+                        <w:spacing w:line="240" w:lineRule="auto"/>
+                        <w:rPr>
+                          <w:rFonts w:ascii="Arial" w:hAnsi="Arial" w:cs="Arial"/>
+                          <w:sz w:val="26"/>
+                          <w:szCs w:val="26"/>
+                        </w:rPr>
+                      </w:pPr>
+                      <w:r>
+                        <w:rPr>
+                          <w:rFonts w:ascii="Arial" w:hAnsi="Arial" w:cs="Arial"/>
+                          <w:sz w:val="26"/>
+                          <w:szCs w:val="26"/>
+                        </w:rPr>
+                        <w:t xml:space="preserve">  lcd.print("Temperature : ");</w:t>
+                      </w:r>
+                    </w:p>
+                    <w:p>
+                      <w:pPr>
+                        <w:spacing w:line="240" w:lineRule="auto"/>
+                        <w:rPr>
+                          <w:rFonts w:ascii="Arial" w:hAnsi="Arial" w:cs="Arial"/>
+                          <w:sz w:val="26"/>
+                          <w:szCs w:val="26"/>
+                        </w:rPr>
+                      </w:pPr>
+                      <w:r>
+                        <w:rPr>
+                          <w:rFonts w:ascii="Arial" w:hAnsi="Arial" w:cs="Arial"/>
+                          <w:sz w:val="26"/>
+                          <w:szCs w:val="26"/>
+                        </w:rPr>
+                        <w:t xml:space="preserve">  lcd.print(temp);</w:t>
+                      </w:r>
+                    </w:p>
+                    <w:p>
+                      <w:pPr>
+                        <w:spacing w:line="240" w:lineRule="auto"/>
+                        <w:rPr>
+                          <w:rFonts w:ascii="Arial" w:hAnsi="Arial" w:cs="Arial"/>
+                          <w:sz w:val="26"/>
+                          <w:szCs w:val="26"/>
+                        </w:rPr>
+                      </w:pPr>
+                      <w:r>
+                        <w:rPr>
+                          <w:rFonts w:ascii="Arial" w:hAnsi="Arial" w:cs="Arial"/>
+                          <w:sz w:val="26"/>
+                          <w:szCs w:val="26"/>
+                        </w:rPr>
+                        <w:t xml:space="preserve">  if(temp &gt; 35){</w:t>
+                      </w:r>
+                    </w:p>
+                    <w:p>
+                      <w:pPr>
+                        <w:spacing w:line="240" w:lineRule="auto"/>
+                        <w:rPr>
+                          <w:rFonts w:ascii="Arial" w:hAnsi="Arial" w:cs="Arial"/>
+                          <w:sz w:val="26"/>
+                          <w:szCs w:val="26"/>
+                        </w:rPr>
+                      </w:pPr>
+                      <w:r>
+                        <w:rPr>
+                          <w:rFonts w:ascii="Arial" w:hAnsi="Arial" w:cs="Arial"/>
+                          <w:sz w:val="26"/>
+                          <w:szCs w:val="26"/>
+                        </w:rPr>
+                        <w:t xml:space="preserve"> </w:t>
+                      </w:r>
+                      <w:r>
+                        <w:rPr>
+                          <w:rFonts w:ascii="Arial" w:hAnsi="Arial" w:cs="Arial"/>
+                          <w:sz w:val="26"/>
+                          <w:szCs w:val="26"/>
+                        </w:rPr>
+                        <w:tab/>
+                      </w:r>
+                      <w:r>
+                        <w:rPr>
+                          <w:rFonts w:ascii="Arial" w:hAnsi="Arial" w:cs="Arial"/>
+                          <w:sz w:val="26"/>
+                          <w:szCs w:val="26"/>
+                        </w:rPr>
+                        <w:t>digitalWrite(led,1);}</w:t>
+                      </w:r>
+                    </w:p>
+                    <w:p>
+                      <w:pPr>
+                        <w:spacing w:line="240" w:lineRule="auto"/>
+                        <w:rPr>
+                          <w:rFonts w:ascii="Arial" w:hAnsi="Arial" w:cs="Arial"/>
+                          <w:sz w:val="26"/>
+                          <w:szCs w:val="26"/>
+                        </w:rPr>
+                      </w:pPr>
+                      <w:r>
+                        <w:rPr>
+                          <w:rFonts w:ascii="Arial" w:hAnsi="Arial" w:cs="Arial"/>
+                          <w:sz w:val="26"/>
+                          <w:szCs w:val="26"/>
+                        </w:rPr>
+                        <w:t xml:space="preserve">    else{</w:t>
+                      </w:r>
+                    </w:p>
+                    <w:p>
+                      <w:pPr>
+                        <w:spacing w:line="240" w:lineRule="auto"/>
+                        <w:rPr>
+                          <w:rFonts w:ascii="Arial" w:hAnsi="Arial" w:cs="Arial"/>
+                          <w:sz w:val="26"/>
+                          <w:szCs w:val="26"/>
+                        </w:rPr>
+                      </w:pPr>
+                      <w:r>
+                        <w:rPr>
+                          <w:rFonts w:ascii="Arial" w:hAnsi="Arial" w:cs="Arial"/>
+                          <w:sz w:val="26"/>
+                          <w:szCs w:val="26"/>
+                        </w:rPr>
+                        <w:t xml:space="preserve">      </w:t>
+                      </w:r>
+                      <w:r>
+                        <w:rPr>
+                          <w:rFonts w:ascii="Arial" w:hAnsi="Arial" w:cs="Arial"/>
+                          <w:sz w:val="26"/>
+                          <w:szCs w:val="26"/>
+                        </w:rPr>
+                        <w:tab/>
+                      </w:r>
+                      <w:r>
+                        <w:rPr>
+                          <w:rFonts w:ascii="Arial" w:hAnsi="Arial" w:cs="Arial"/>
+                          <w:sz w:val="26"/>
+                          <w:szCs w:val="26"/>
+                        </w:rPr>
+                        <w:t>digitalWrite(led,0);}</w:t>
+                      </w:r>
+                    </w:p>
+                    <w:p>
+                      <w:pPr>
+                        <w:spacing w:line="240" w:lineRule="auto"/>
+                        <w:rPr>
+                          <w:rFonts w:ascii="Arial" w:hAnsi="Arial" w:cs="Arial"/>
+                          <w:sz w:val="26"/>
+                          <w:szCs w:val="26"/>
+                        </w:rPr>
+                      </w:pPr>
+                      <w:r>
+                        <w:rPr>
+                          <w:rFonts w:ascii="Arial" w:hAnsi="Arial" w:cs="Arial"/>
+                          <w:sz w:val="26"/>
+                          <w:szCs w:val="26"/>
+                        </w:rPr>
+                        <w:t xml:space="preserve">  delay(100);</w:t>
+                      </w:r>
+                    </w:p>
+                    <w:p>
+                      <w:pPr>
+                        <w:spacing w:line="240" w:lineRule="auto"/>
+                        <w:rPr>
+                          <w:rFonts w:ascii="Arial" w:hAnsi="Arial" w:cs="Arial"/>
+                          <w:sz w:val="26"/>
+                          <w:szCs w:val="26"/>
+                        </w:rPr>
+                      </w:pPr>
+                      <w:r>
+                        <w:rPr>
+                          <w:rFonts w:ascii="Arial" w:hAnsi="Arial" w:cs="Arial"/>
+                          <w:sz w:val="26"/>
+                          <w:szCs w:val="26"/>
+                        </w:rPr>
+                        <w:t>}</w:t>
+                      </w:r>
+                    </w:p>
+                  </w:txbxContent>
+                </v:textbox>
+                <w10:wrap type="square" anchorx="margin"/>
+              </v:shape>
+            </w:pict>
+          </mc:Fallback>
+        </mc:AlternateContent>
+      </w:r>
+      <w:r>
+        <w:br w:type="page"/>
+      </w:r>
+    </w:p>
+    <w:p>
+      <w:pPr>
+        <w:pStyle w:val="ListParagraph"/>
+        <w:ind w:left="1080"/>
+        <w:rPr>
+          <w:sz w:val="28"/>
+        </w:rPr>
+      </w:pPr>
+    </w:p>
+    <w:p>
+      <w:pPr>
+        <w:spacing w:after="160" w:line="259" w:lineRule="auto"/>
+        <w:rPr>
+          <w:sz w:val="28"/>
+        </w:rPr>
+      </w:pPr>
+      <w:r>
+        <w:rPr>
+          <w:sz w:val="28"/>
+        </w:rPr>
+        <w:br w:type="page"/>
+      </w:r>
+    </w:p>
+    <w:p>
+      <w:pPr>
+        <w:pStyle w:val="ListParagraph"/>
+        <w:ind w:left="1080"/>
+        <w:rPr>
+          <w:sz w:val="28"/>
+        </w:rPr>
+      </w:pPr>
+    </w:p>
+    <w:p>
+      <w:pPr>
+        <w:spacing w:after="160" w:line="259" w:lineRule="auto"/>
+        <w:rPr>
+          <w:sz w:val="28"/>
+        </w:rPr>
+      </w:pPr>
+      <w:r>
+        <w:rPr>
+          <w:sz w:val="28"/>
+        </w:rPr>
+        <w:br w:type="page"/>
+      </w:r>
+    </w:p>
+    <w:p>
+      <w:pPr>
+        <w:pStyle w:val="ListParagraph"/>
+        <w:ind w:left="1080"/>
+        <w:rPr>
+          <w:sz w:val="28"/>
+        </w:rPr>
+      </w:pPr>
+    </w:p>
+    <w:p>
+      <w:pPr>
+        <w:spacing w:after="160" w:line="259" w:lineRule="auto"/>
+        <w:rPr>
+          <w:sz w:val="28"/>
+        </w:rPr>
+      </w:pPr>
+      <w:r>
+        <w:rPr>
+          <w:sz w:val="28"/>
+        </w:rPr>
+        <w:br w:type="page"/>
+      </w:r>
+    </w:p>
+    <w:p>
+      <w:pPr>
+        <w:pStyle w:val="ListParagraph"/>
+        <w:ind w:left="1080"/>
+        <w:rPr>
+          <w:sz w:val="28"/>
+        </w:rPr>
+      </w:pPr>
+    </w:p>
+    <w:p>
+      <w:pPr>
+        <w:spacing w:after="160" w:line="259" w:lineRule="auto"/>
+        <w:rPr>
+          <w:sz w:val="28"/>
+        </w:rPr>
+      </w:pPr>
+      <w:r>
+        <w:rPr>
+          <w:sz w:val="28"/>
+        </w:rPr>
+        <w:br w:type="page"/>
+      </w:r>
+    </w:p>
+    <w:p>
+      <w:pPr>
+        <w:pStyle w:val="ListParagraph"/>
+        <w:ind w:left="1080"/>
+        <w:rPr>
+          <w:sz w:val="28"/>
+        </w:rPr>
+      </w:pPr>
+    </w:p>
+    <w:p>
+      <w:pPr>
+        <w:spacing w:after="160" w:line="259" w:lineRule="auto"/>
+        <w:rPr>
+          <w:sz w:val="28"/>
+        </w:rPr>
+      </w:pPr>
+      <w:r>
+        <w:rPr>
+          <w:sz w:val="28"/>
+        </w:rPr>
+        <w:br w:type="page"/>
+      </w:r>
+    </w:p>
+    <w:p>
+      <w:pPr>
+        <w:pStyle w:val="ListParagraph"/>
+        <w:ind w:left="1080"/>
+        <w:rPr>
+          <w:sz w:val="28"/>
+        </w:rPr>
+      </w:pPr>
+    </w:p>
+    <w:p>
+      <w:pPr>
+        <w:spacing w:after="160" w:line="259" w:lineRule="auto"/>
+        <w:rPr>
+          <w:sz w:val="28"/>
+        </w:rPr>
+      </w:pPr>
+      <w:r>
+        <w:rPr>
+          <w:sz w:val="28"/>
+        </w:rPr>
+        <w:br w:type="page"/>
+      </w:r>
+    </w:p>
+    <w:p>
+      <w:pPr>
+        <w:pStyle w:val="ListParagraph"/>
+        <w:ind w:left="1080"/>
+        <w:rPr>
+          <w:sz w:val="28"/>
+        </w:rPr>
+      </w:pPr>
+    </w:p>
+    <w:p>
+      <w:pPr>
+        <w:spacing w:after="160" w:line="259" w:lineRule="auto"/>
+        <w:rPr>
+          <w:sz w:val="28"/>
+        </w:rPr>
+      </w:pPr>
+      <w:r>
+        <w:rPr>
+          <w:sz w:val="28"/>
+        </w:rPr>
+        <w:br w:type="page"/>
+      </w:r>
+    </w:p>
+    <w:p>
+      <w:pPr>
+        <w:spacing w:after="160" w:line="259" w:lineRule="auto"/>
+        <w:rPr>
+          <w:sz w:val="28"/>
+        </w:rPr>
+      </w:pPr>
+    </w:p>
+    <w:p>
+      <w:pPr>
+        <w:spacing w:after="160" w:line="259" w:lineRule="auto"/>
+        <w:rPr>
+          <w:sz w:val="28"/>
+        </w:rPr>
+      </w:pPr>
+      <w:r>
+        <w:rPr>
+          <w:sz w:val="28"/>
+        </w:rPr>
+        <w:br w:type="page"/>
+      </w:r>
+    </w:p>
+    <w:p>
+      <w:pPr>
+        <w:spacing w:after="160" w:line="259" w:lineRule="auto"/>
+        <w:rPr>
+          <w:sz w:val="28"/>
+        </w:rPr>
+      </w:pPr>
+      <w:r>
+        <w:rPr>
+          <w:sz w:val="28"/>
+        </w:rPr>
+        <w:lastRenderedPageBreak/>
+        <w:br w:type="page"/>
+      </w:r>
+    </w:p>
+    <w:p>
+      <w:pPr>
+        <w:pStyle w:val="ListParagraph"/>
+        <w:ind w:left="1080"/>
+        <w:rPr>
+          <w:sz w:val="28"/>
+        </w:rPr>
+      </w:pPr>
+    </w:p>
+    <w:p>
+      <w:pPr>
+        <w:spacing w:after="160" w:line="259" w:lineRule="auto"/>
+        <w:rPr>
+          <w:sz w:val="28"/>
+        </w:rPr>
+      </w:pPr>
+    </w:p>
+    <w:p>
+      <w:pPr>
+        <w:pStyle w:val="ListParagraph"/>
+        <w:ind w:left="1080"/>
+        <w:rPr>
+          <w:sz w:val="28"/>
+        </w:rPr>
+      </w:pPr>
+    </w:p>
+    <w:p>
+      <w:pPr>
+        <w:spacing w:after="160" w:line="259" w:lineRule="auto"/>
+        <w:rPr>
+          <w:sz w:val="28"/>
+        </w:rPr>
+      </w:pPr>
+    </w:p>
+    <w:p>
+      <w:pPr>
+        <w:pStyle w:val="ListParagraph"/>
+        <w:ind w:left="1080"/>
+        <w:rPr>
+          <w:sz w:val="28"/>
+        </w:rPr>
+      </w:pPr>
+    </w:p>
+    <w:p>
+      <w:pPr>
+        <w:spacing w:after="160" w:line="259" w:lineRule="auto"/>
+        <w:rPr>
+          <w:sz w:val="28"/>
+        </w:rPr>
+      </w:pPr>
+    </w:p>
+    <w:p>
+      <w:pPr>
+        <w:pStyle w:val="ListParagraph"/>
+        <w:ind w:left="1080"/>
+        <w:rPr>
+          <w:sz w:val="28"/>
+        </w:rPr>
+      </w:pPr>
+    </w:p>
+    <w:p>
+      <w:pPr>
+        <w:spacing w:after="160" w:line="259" w:lineRule="auto"/>
+        <w:rPr>
+          <w:sz w:val="28"/>
+        </w:rPr>
+      </w:pPr>
+    </w:p>
+    <w:p>
+      <w:pPr>
+        <w:pStyle w:val="ListParagraph"/>
+        <w:ind w:left="1080"/>
+        <w:rPr>
+          <w:sz w:val="28"/>
+        </w:rPr>
+      </w:pPr>
+    </w:p>
     <w:sectPr>
-      <w:footerReference w:type="default" r:id="rId12"/>
+      <w:footerReference w:type="default" r:id="rId13"/>
       <w:pgSz w:w="12240" w:h="15840"/>
       <w:pgMar w:top="1440" w:right="1440" w:bottom="1440" w:left="1440" w:header="720" w:footer="720" w:gutter="0"/>
       <w:pgBorders w:offsetFrom="page">
@@ -3830,7 +5474,7 @@
           <w:rPr>
             <w:noProof/>
           </w:rPr>
-          <w:t>6</w:t>
+          <w:t>8</w:t>
         </w:r>
         <w:r>
           <w:rPr>
@@ -3877,6 +5521,119 @@
 <file path=word/numbering.xml><?xml version="1.0" encoding="utf-8"?>
 <w:numbering xmlns:wpc="http://schemas.microsoft.com/office/word/2010/wordprocessingCanvas" xmlns:cx="http://schemas.microsoft.com/office/drawing/2014/chartex" xmlns:mc="http://schemas.openxmlformats.org/markup-compatibility/2006" xmlns:o="urn:schemas-microsoft-com:office:office" xmlns:r="http://schemas.openxmlformats.org/officeDocument/2006/relationships" xmlns:m="http://schemas.openxmlformats.org/officeDocument/2006/math" xmlns:v="urn:schemas-microsoft-com:vml" xmlns:wp14="http://schemas.microsoft.com/office/word/2010/wordprocessingDrawing" xmlns:wp="http://schemas.openxmlformats.org/drawingml/2006/wordprocessingDrawing" xmlns:w10="urn:schemas-microsoft-com:office:word" xmlns:w="http://schemas.openxmlformats.org/wordprocessingml/2006/main" xmlns:w14="http://schemas.microsoft.com/office/word/2010/wordml" xmlns:w15="http://schemas.microsoft.com/office/word/2012/wordml" xmlns:w16se="http://schemas.microsoft.com/office/word/2015/wordml/symex" xmlns:wpg="http://schemas.microsoft.com/office/word/2010/wordprocessingGroup" xmlns:wpi="http://schemas.microsoft.com/office/word/2010/wordprocessingInk" xmlns:wne="http://schemas.microsoft.com/office/word/2006/wordml" xmlns:wps="http://schemas.microsoft.com/office/word/2010/wordprocessingShape" mc:Ignorable="w14 w15 w16se wp14">
   <w:abstractNum w:abstractNumId="0" w15:restartNumberingAfterBreak="0">
+    <w:nsid w:val="09FD6F60"/>
+    <w:multiLevelType w:val="hybridMultilevel"/>
+    <w:tmpl w:val="186EAC34"/>
+    <w:lvl w:ilvl="0" w:tplc="04090003">
+      <w:start w:val="1"/>
+      <w:numFmt w:val="bullet"/>
+      <w:lvlText w:val="o"/>
+      <w:lvlJc w:val="left"/>
+      <w:pPr>
+        <w:ind w:left="720" w:hanging="360"/>
+      </w:pPr>
+      <w:rPr>
+        <w:rFonts w:ascii="Courier New" w:hAnsi="Courier New" w:cs="Courier New" w:hint="default"/>
+      </w:rPr>
+    </w:lvl>
+    <w:lvl w:ilvl="1" w:tplc="04090003">
+      <w:start w:val="1"/>
+      <w:numFmt w:val="bullet"/>
+      <w:lvlText w:val="o"/>
+      <w:lvlJc w:val="left"/>
+      <w:pPr>
+        <w:ind w:left="1440" w:hanging="360"/>
+      </w:pPr>
+      <w:rPr>
+        <w:rFonts w:ascii="Courier New" w:hAnsi="Courier New" w:cs="Courier New" w:hint="default"/>
+      </w:rPr>
+    </w:lvl>
+    <w:lvl w:ilvl="2" w:tplc="04090005">
+      <w:start w:val="1"/>
+      <w:numFmt w:val="bullet"/>
+      <w:lvlText w:val=""/>
+      <w:lvlJc w:val="left"/>
+      <w:pPr>
+        <w:ind w:left="2160" w:hanging="360"/>
+      </w:pPr>
+      <w:rPr>
+        <w:rFonts w:ascii="Wingdings" w:hAnsi="Wingdings" w:hint="default"/>
+      </w:rPr>
+    </w:lvl>
+    <w:lvl w:ilvl="3" w:tplc="04090001" w:tentative="1">
+      <w:start w:val="1"/>
+      <w:numFmt w:val="bullet"/>
+      <w:lvlText w:val=""/>
+      <w:lvlJc w:val="left"/>
+      <w:pPr>
+        <w:ind w:left="2880" w:hanging="360"/>
+      </w:pPr>
+      <w:rPr>
+        <w:rFonts w:ascii="Symbol" w:hAnsi="Symbol" w:hint="default"/>
+      </w:rPr>
+    </w:lvl>
+    <w:lvl w:ilvl="4" w:tplc="04090003" w:tentative="1">
+      <w:start w:val="1"/>
+      <w:numFmt w:val="bullet"/>
+      <w:lvlText w:val="o"/>
+      <w:lvlJc w:val="left"/>
+      <w:pPr>
+        <w:ind w:left="3600" w:hanging="360"/>
+      </w:pPr>
+      <w:rPr>
+        <w:rFonts w:ascii="Courier New" w:hAnsi="Courier New" w:cs="Courier New" w:hint="default"/>
+      </w:rPr>
+    </w:lvl>
+    <w:lvl w:ilvl="5" w:tplc="04090005" w:tentative="1">
+      <w:start w:val="1"/>
+      <w:numFmt w:val="bullet"/>
+      <w:lvlText w:val=""/>
+      <w:lvlJc w:val="left"/>
+      <w:pPr>
+        <w:ind w:left="4320" w:hanging="360"/>
+      </w:pPr>
+      <w:rPr>
+        <w:rFonts w:ascii="Wingdings" w:hAnsi="Wingdings" w:hint="default"/>
+      </w:rPr>
+    </w:lvl>
+    <w:lvl w:ilvl="6" w:tplc="04090001" w:tentative="1">
+      <w:start w:val="1"/>
+      <w:numFmt w:val="bullet"/>
+      <w:lvlText w:val=""/>
+      <w:lvlJc w:val="left"/>
+      <w:pPr>
+        <w:ind w:left="5040" w:hanging="360"/>
+      </w:pPr>
+      <w:rPr>
+        <w:rFonts w:ascii="Symbol" w:hAnsi="Symbol" w:hint="default"/>
+      </w:rPr>
+    </w:lvl>
+    <w:lvl w:ilvl="7" w:tplc="04090003" w:tentative="1">
+      <w:start w:val="1"/>
+      <w:numFmt w:val="bullet"/>
+      <w:lvlText w:val="o"/>
+      <w:lvlJc w:val="left"/>
+      <w:pPr>
+        <w:ind w:left="5760" w:hanging="360"/>
+      </w:pPr>
+      <w:rPr>
+        <w:rFonts w:ascii="Courier New" w:hAnsi="Courier New" w:cs="Courier New" w:hint="default"/>
+      </w:rPr>
+    </w:lvl>
+    <w:lvl w:ilvl="8" w:tplc="04090005" w:tentative="1">
+      <w:start w:val="1"/>
+      <w:numFmt w:val="bullet"/>
+      <w:lvlText w:val=""/>
+      <w:lvlJc w:val="left"/>
+      <w:pPr>
+        <w:ind w:left="6480" w:hanging="360"/>
+      </w:pPr>
+      <w:rPr>
+        <w:rFonts w:ascii="Wingdings" w:hAnsi="Wingdings" w:hint="default"/>
+      </w:rPr>
+    </w:lvl>
+  </w:abstractNum>
+  <w:abstractNum w:abstractNumId="1" w15:restartNumberingAfterBreak="0">
     <w:nsid w:val="0BD3522D"/>
     <w:multiLevelType w:val="hybridMultilevel"/>
     <w:tmpl w:val="83105C78"/>
@@ -3989,7 +5746,120 @@
       </w:rPr>
     </w:lvl>
   </w:abstractNum>
-  <w:abstractNum w:abstractNumId="1" w15:restartNumberingAfterBreak="0">
+  <w:abstractNum w:abstractNumId="2" w15:restartNumberingAfterBreak="0">
+    <w:nsid w:val="0E0C2247"/>
+    <w:multiLevelType w:val="hybridMultilevel"/>
+    <w:tmpl w:val="BBC63CC4"/>
+    <w:lvl w:ilvl="0" w:tplc="04090003">
+      <w:start w:val="1"/>
+      <w:numFmt w:val="bullet"/>
+      <w:lvlText w:val="o"/>
+      <w:lvlJc w:val="left"/>
+      <w:pPr>
+        <w:ind w:left="1080" w:hanging="360"/>
+      </w:pPr>
+      <w:rPr>
+        <w:rFonts w:ascii="Courier New" w:hAnsi="Courier New" w:cs="Courier New" w:hint="default"/>
+      </w:rPr>
+    </w:lvl>
+    <w:lvl w:ilvl="1" w:tplc="04090003">
+      <w:start w:val="1"/>
+      <w:numFmt w:val="bullet"/>
+      <w:lvlText w:val="o"/>
+      <w:lvlJc w:val="left"/>
+      <w:pPr>
+        <w:ind w:left="1800" w:hanging="360"/>
+      </w:pPr>
+      <w:rPr>
+        <w:rFonts w:ascii="Courier New" w:hAnsi="Courier New" w:cs="Courier New" w:hint="default"/>
+      </w:rPr>
+    </w:lvl>
+    <w:lvl w:ilvl="2" w:tplc="04090005">
+      <w:start w:val="1"/>
+      <w:numFmt w:val="bullet"/>
+      <w:lvlText w:val=""/>
+      <w:lvlJc w:val="left"/>
+      <w:pPr>
+        <w:ind w:left="2520" w:hanging="360"/>
+      </w:pPr>
+      <w:rPr>
+        <w:rFonts w:ascii="Wingdings" w:hAnsi="Wingdings" w:hint="default"/>
+      </w:rPr>
+    </w:lvl>
+    <w:lvl w:ilvl="3" w:tplc="04090001" w:tentative="1">
+      <w:start w:val="1"/>
+      <w:numFmt w:val="bullet"/>
+      <w:lvlText w:val=""/>
+      <w:lvlJc w:val="left"/>
+      <w:pPr>
+        <w:ind w:left="3240" w:hanging="360"/>
+      </w:pPr>
+      <w:rPr>
+        <w:rFonts w:ascii="Symbol" w:hAnsi="Symbol" w:hint="default"/>
+      </w:rPr>
+    </w:lvl>
+    <w:lvl w:ilvl="4" w:tplc="04090003" w:tentative="1">
+      <w:start w:val="1"/>
+      <w:numFmt w:val="bullet"/>
+      <w:lvlText w:val="o"/>
+      <w:lvlJc w:val="left"/>
+      <w:pPr>
+        <w:ind w:left="3960" w:hanging="360"/>
+      </w:pPr>
+      <w:rPr>
+        <w:rFonts w:ascii="Courier New" w:hAnsi="Courier New" w:cs="Courier New" w:hint="default"/>
+      </w:rPr>
+    </w:lvl>
+    <w:lvl w:ilvl="5" w:tplc="04090005" w:tentative="1">
+      <w:start w:val="1"/>
+      <w:numFmt w:val="bullet"/>
+      <w:lvlText w:val=""/>
+      <w:lvlJc w:val="left"/>
+      <w:pPr>
+        <w:ind w:left="4680" w:hanging="360"/>
+      </w:pPr>
+      <w:rPr>
+        <w:rFonts w:ascii="Wingdings" w:hAnsi="Wingdings" w:hint="default"/>
+      </w:rPr>
+    </w:lvl>
+    <w:lvl w:ilvl="6" w:tplc="04090001" w:tentative="1">
+      <w:start w:val="1"/>
+      <w:numFmt w:val="bullet"/>
+      <w:lvlText w:val=""/>
+      <w:lvlJc w:val="left"/>
+      <w:pPr>
+        <w:ind w:left="5400" w:hanging="360"/>
+      </w:pPr>
+      <w:rPr>
+        <w:rFonts w:ascii="Symbol" w:hAnsi="Symbol" w:hint="default"/>
+      </w:rPr>
+    </w:lvl>
+    <w:lvl w:ilvl="7" w:tplc="04090003" w:tentative="1">
+      <w:start w:val="1"/>
+      <w:numFmt w:val="bullet"/>
+      <w:lvlText w:val="o"/>
+      <w:lvlJc w:val="left"/>
+      <w:pPr>
+        <w:ind w:left="6120" w:hanging="360"/>
+      </w:pPr>
+      <w:rPr>
+        <w:rFonts w:ascii="Courier New" w:hAnsi="Courier New" w:cs="Courier New" w:hint="default"/>
+      </w:rPr>
+    </w:lvl>
+    <w:lvl w:ilvl="8" w:tplc="04090005" w:tentative="1">
+      <w:start w:val="1"/>
+      <w:numFmt w:val="bullet"/>
+      <w:lvlText w:val=""/>
+      <w:lvlJc w:val="left"/>
+      <w:pPr>
+        <w:ind w:left="6840" w:hanging="360"/>
+      </w:pPr>
+      <w:rPr>
+        <w:rFonts w:ascii="Wingdings" w:hAnsi="Wingdings" w:hint="default"/>
+      </w:rPr>
+    </w:lvl>
+  </w:abstractNum>
+  <w:abstractNum w:abstractNumId="3" w15:restartNumberingAfterBreak="0">
     <w:nsid w:val="279950AA"/>
     <w:multiLevelType w:val="hybridMultilevel"/>
     <w:tmpl w:val="3BC6A7E8"/>
@@ -4078,7 +5948,7 @@
       </w:pPr>
     </w:lvl>
   </w:abstractNum>
-  <w:abstractNum w:abstractNumId="2" w15:restartNumberingAfterBreak="0">
+  <w:abstractNum w:abstractNumId="4" w15:restartNumberingAfterBreak="0">
     <w:nsid w:val="3B741DD1"/>
     <w:multiLevelType w:val="hybridMultilevel"/>
     <w:tmpl w:val="27BA6502"/>
@@ -4191,7 +6061,120 @@
       </w:rPr>
     </w:lvl>
   </w:abstractNum>
-  <w:abstractNum w:abstractNumId="3" w15:restartNumberingAfterBreak="0">
+  <w:abstractNum w:abstractNumId="5" w15:restartNumberingAfterBreak="0">
+    <w:nsid w:val="3FF027D8"/>
+    <w:multiLevelType w:val="hybridMultilevel"/>
+    <w:tmpl w:val="8D64D932"/>
+    <w:lvl w:ilvl="0" w:tplc="04090003">
+      <w:start w:val="1"/>
+      <w:numFmt w:val="bullet"/>
+      <w:lvlText w:val="o"/>
+      <w:lvlJc w:val="left"/>
+      <w:pPr>
+        <w:ind w:left="720" w:hanging="360"/>
+      </w:pPr>
+      <w:rPr>
+        <w:rFonts w:ascii="Courier New" w:hAnsi="Courier New" w:cs="Courier New" w:hint="default"/>
+      </w:rPr>
+    </w:lvl>
+    <w:lvl w:ilvl="1" w:tplc="04090003">
+      <w:start w:val="1"/>
+      <w:numFmt w:val="bullet"/>
+      <w:lvlText w:val="o"/>
+      <w:lvlJc w:val="left"/>
+      <w:pPr>
+        <w:ind w:left="1440" w:hanging="360"/>
+      </w:pPr>
+      <w:rPr>
+        <w:rFonts w:ascii="Courier New" w:hAnsi="Courier New" w:cs="Courier New" w:hint="default"/>
+      </w:rPr>
+    </w:lvl>
+    <w:lvl w:ilvl="2" w:tplc="04090005" w:tentative="1">
+      <w:start w:val="1"/>
+      <w:numFmt w:val="bullet"/>
+      <w:lvlText w:val=""/>
+      <w:lvlJc w:val="left"/>
+      <w:pPr>
+        <w:ind w:left="2160" w:hanging="360"/>
+      </w:pPr>
+      <w:rPr>
+        <w:rFonts w:ascii="Wingdings" w:hAnsi="Wingdings" w:hint="default"/>
+      </w:rPr>
+    </w:lvl>
+    <w:lvl w:ilvl="3" w:tplc="04090001" w:tentative="1">
+      <w:start w:val="1"/>
+      <w:numFmt w:val="bullet"/>
+      <w:lvlText w:val=""/>
+      <w:lvlJc w:val="left"/>
+      <w:pPr>
+        <w:ind w:left="2880" w:hanging="360"/>
+      </w:pPr>
+      <w:rPr>
+        <w:rFonts w:ascii="Symbol" w:hAnsi="Symbol" w:hint="default"/>
+      </w:rPr>
+    </w:lvl>
+    <w:lvl w:ilvl="4" w:tplc="04090003" w:tentative="1">
+      <w:start w:val="1"/>
+      <w:numFmt w:val="bullet"/>
+      <w:lvlText w:val="o"/>
+      <w:lvlJc w:val="left"/>
+      <w:pPr>
+        <w:ind w:left="3600" w:hanging="360"/>
+      </w:pPr>
+      <w:rPr>
+        <w:rFonts w:ascii="Courier New" w:hAnsi="Courier New" w:cs="Courier New" w:hint="default"/>
+      </w:rPr>
+    </w:lvl>
+    <w:lvl w:ilvl="5" w:tplc="04090005" w:tentative="1">
+      <w:start w:val="1"/>
+      <w:numFmt w:val="bullet"/>
+      <w:lvlText w:val=""/>
+      <w:lvlJc w:val="left"/>
+      <w:pPr>
+        <w:ind w:left="4320" w:hanging="360"/>
+      </w:pPr>
+      <w:rPr>
+        <w:rFonts w:ascii="Wingdings" w:hAnsi="Wingdings" w:hint="default"/>
+      </w:rPr>
+    </w:lvl>
+    <w:lvl w:ilvl="6" w:tplc="04090001" w:tentative="1">
+      <w:start w:val="1"/>
+      <w:numFmt w:val="bullet"/>
+      <w:lvlText w:val=""/>
+      <w:lvlJc w:val="left"/>
+      <w:pPr>
+        <w:ind w:left="5040" w:hanging="360"/>
+      </w:pPr>
+      <w:rPr>
+        <w:rFonts w:ascii="Symbol" w:hAnsi="Symbol" w:hint="default"/>
+      </w:rPr>
+    </w:lvl>
+    <w:lvl w:ilvl="7" w:tplc="04090003" w:tentative="1">
+      <w:start w:val="1"/>
+      <w:numFmt w:val="bullet"/>
+      <w:lvlText w:val="o"/>
+      <w:lvlJc w:val="left"/>
+      <w:pPr>
+        <w:ind w:left="5760" w:hanging="360"/>
+      </w:pPr>
+      <w:rPr>
+        <w:rFonts w:ascii="Courier New" w:hAnsi="Courier New" w:cs="Courier New" w:hint="default"/>
+      </w:rPr>
+    </w:lvl>
+    <w:lvl w:ilvl="8" w:tplc="04090005" w:tentative="1">
+      <w:start w:val="1"/>
+      <w:numFmt w:val="bullet"/>
+      <w:lvlText w:val=""/>
+      <w:lvlJc w:val="left"/>
+      <w:pPr>
+        <w:ind w:left="6480" w:hanging="360"/>
+      </w:pPr>
+      <w:rPr>
+        <w:rFonts w:ascii="Wingdings" w:hAnsi="Wingdings" w:hint="default"/>
+      </w:rPr>
+    </w:lvl>
+  </w:abstractNum>
+  <w:abstractNum w:abstractNumId="6" w15:restartNumberingAfterBreak="0">
     <w:nsid w:val="42B2600E"/>
     <w:multiLevelType w:val="hybridMultilevel"/>
     <w:tmpl w:val="7C3466AE"/>
@@ -4280,7 +6263,7 @@
       </w:pPr>
     </w:lvl>
   </w:abstractNum>
-  <w:abstractNum w:abstractNumId="4" w15:restartNumberingAfterBreak="0">
+  <w:abstractNum w:abstractNumId="7" w15:restartNumberingAfterBreak="0">
     <w:nsid w:val="549D6469"/>
     <w:multiLevelType w:val="hybridMultilevel"/>
     <w:tmpl w:val="AB9C0784"/>
@@ -4366,7 +6349,7 @@
       </w:pPr>
     </w:lvl>
   </w:abstractNum>
-  <w:abstractNum w:abstractNumId="5" w15:restartNumberingAfterBreak="0">
+  <w:abstractNum w:abstractNumId="8" w15:restartNumberingAfterBreak="0">
     <w:nsid w:val="5BC71F4F"/>
     <w:multiLevelType w:val="hybridMultilevel"/>
     <w:tmpl w:val="2CD8E676"/>
@@ -4457,7 +6440,7 @@
       </w:pPr>
     </w:lvl>
   </w:abstractNum>
-  <w:abstractNum w:abstractNumId="6" w15:restartNumberingAfterBreak="0">
+  <w:abstractNum w:abstractNumId="9" w15:restartNumberingAfterBreak="0">
     <w:nsid w:val="5C700A05"/>
     <w:multiLevelType w:val="hybridMultilevel"/>
     <w:tmpl w:val="9154D450"/>
@@ -4546,7 +6529,7 @@
       </w:pPr>
     </w:lvl>
   </w:abstractNum>
-  <w:abstractNum w:abstractNumId="7" w15:restartNumberingAfterBreak="0">
+  <w:abstractNum w:abstractNumId="10" w15:restartNumberingAfterBreak="0">
     <w:nsid w:val="646D6A09"/>
     <w:multiLevelType w:val="hybridMultilevel"/>
     <w:tmpl w:val="41105196"/>
@@ -4637,7 +6620,120 @@
       </w:pPr>
     </w:lvl>
   </w:abstractNum>
-  <w:abstractNum w:abstractNumId="8" w15:restartNumberingAfterBreak="0">
+  <w:abstractNum w:abstractNumId="11" w15:restartNumberingAfterBreak="0">
+    <w:nsid w:val="662E3D51"/>
+    <w:multiLevelType w:val="hybridMultilevel"/>
+    <w:tmpl w:val="101EC880"/>
+    <w:lvl w:ilvl="0" w:tplc="04090003">
+      <w:start w:val="1"/>
+      <w:numFmt w:val="bullet"/>
+      <w:lvlText w:val="o"/>
+      <w:lvlJc w:val="left"/>
+      <w:pPr>
+        <w:ind w:left="4320" w:hanging="360"/>
+      </w:pPr>
+      <w:rPr>
+        <w:rFonts w:ascii="Courier New" w:hAnsi="Courier New" w:cs="Courier New" w:hint="default"/>
+      </w:rPr>
+    </w:lvl>
+    <w:lvl w:ilvl="1" w:tplc="04090003" w:tentative="1">
+      <w:start w:val="1"/>
+      <w:numFmt w:val="bullet"/>
+      <w:lvlText w:val="o"/>
+      <w:lvlJc w:val="left"/>
+      <w:pPr>
+        <w:ind w:left="5040" w:hanging="360"/>
+      </w:pPr>
+      <w:rPr>
+        <w:rFonts w:ascii="Courier New" w:hAnsi="Courier New" w:cs="Courier New" w:hint="default"/>
+      </w:rPr>
+    </w:lvl>
+    <w:lvl w:ilvl="2" w:tplc="04090005" w:tentative="1">
+      <w:start w:val="1"/>
+      <w:numFmt w:val="bullet"/>
+      <w:lvlText w:val=""/>
+      <w:lvlJc w:val="left"/>
+      <w:pPr>
+        <w:ind w:left="5760" w:hanging="360"/>
+      </w:pPr>
+      <w:rPr>
+        <w:rFonts w:ascii="Wingdings" w:hAnsi="Wingdings" w:hint="default"/>
+      </w:rPr>
+    </w:lvl>
+    <w:lvl w:ilvl="3" w:tplc="04090001" w:tentative="1">
+      <w:start w:val="1"/>
+      <w:numFmt w:val="bullet"/>
+      <w:lvlText w:val=""/>
+      <w:lvlJc w:val="left"/>
+      <w:pPr>
+        <w:ind w:left="6480" w:hanging="360"/>
+      </w:pPr>
+      <w:rPr>
+        <w:rFonts w:ascii="Symbol" w:hAnsi="Symbol" w:hint="default"/>
+      </w:rPr>
+    </w:lvl>
+    <w:lvl w:ilvl="4" w:tplc="04090003" w:tentative="1">
+      <w:start w:val="1"/>
+      <w:numFmt w:val="bullet"/>
+      <w:lvlText w:val="o"/>
+      <w:lvlJc w:val="left"/>
+      <w:pPr>
+        <w:ind w:left="7200" w:hanging="360"/>
+      </w:pPr>
+      <w:rPr>
+        <w:rFonts w:ascii="Courier New" w:hAnsi="Courier New" w:cs="Courier New" w:hint="default"/>
+      </w:rPr>
+    </w:lvl>
+    <w:lvl w:ilvl="5" w:tplc="04090005" w:tentative="1">
+      <w:start w:val="1"/>
+      <w:numFmt w:val="bullet"/>
+      <w:lvlText w:val=""/>
+      <w:lvlJc w:val="left"/>
+      <w:pPr>
+        <w:ind w:left="7920" w:hanging="360"/>
+      </w:pPr>
+      <w:rPr>
+        <w:rFonts w:ascii="Wingdings" w:hAnsi="Wingdings" w:hint="default"/>
+      </w:rPr>
+    </w:lvl>
+    <w:lvl w:ilvl="6" w:tplc="04090001" w:tentative="1">
+      <w:start w:val="1"/>
+      <w:numFmt w:val="bullet"/>
+      <w:lvlText w:val=""/>
+      <w:lvlJc w:val="left"/>
+      <w:pPr>
+        <w:ind w:left="8640" w:hanging="360"/>
+      </w:pPr>
+      <w:rPr>
+        <w:rFonts w:ascii="Symbol" w:hAnsi="Symbol" w:hint="default"/>
+      </w:rPr>
+    </w:lvl>
+    <w:lvl w:ilvl="7" w:tplc="04090003" w:tentative="1">
+      <w:start w:val="1"/>
+      <w:numFmt w:val="bullet"/>
+      <w:lvlText w:val="o"/>
+      <w:lvlJc w:val="left"/>
+      <w:pPr>
+        <w:ind w:left="9360" w:hanging="360"/>
+      </w:pPr>
+      <w:rPr>
+        <w:rFonts w:ascii="Courier New" w:hAnsi="Courier New" w:cs="Courier New" w:hint="default"/>
+      </w:rPr>
+    </w:lvl>
+    <w:lvl w:ilvl="8" w:tplc="04090005" w:tentative="1">
+      <w:start w:val="1"/>
+      <w:numFmt w:val="bullet"/>
+      <w:lvlText w:val=""/>
+      <w:lvlJc w:val="left"/>
+      <w:pPr>
+        <w:ind w:left="10080" w:hanging="360"/>
+      </w:pPr>
+      <w:rPr>
+        <w:rFonts w:ascii="Wingdings" w:hAnsi="Wingdings" w:hint="default"/>
+      </w:rPr>
+    </w:lvl>
+  </w:abstractNum>
+  <w:abstractNum w:abstractNumId="12" w15:restartNumberingAfterBreak="0">
     <w:nsid w:val="6BCE14CD"/>
     <w:multiLevelType w:val="hybridMultilevel"/>
     <w:tmpl w:val="0F94E1E8"/>
@@ -4726,32 +6822,160 @@
       </w:pPr>
     </w:lvl>
   </w:abstractNum>
+  <w:abstractNum w:abstractNumId="13" w15:restartNumberingAfterBreak="0">
+    <w:nsid w:val="74B81679"/>
+    <w:multiLevelType w:val="hybridMultilevel"/>
+    <w:tmpl w:val="97AC1398"/>
+    <w:lvl w:ilvl="0" w:tplc="04090003">
+      <w:start w:val="1"/>
+      <w:numFmt w:val="bullet"/>
+      <w:lvlText w:val="o"/>
+      <w:lvlJc w:val="left"/>
+      <w:pPr>
+        <w:ind w:left="720" w:hanging="360"/>
+      </w:pPr>
+      <w:rPr>
+        <w:rFonts w:ascii="Courier New" w:hAnsi="Courier New" w:cs="Courier New" w:hint="default"/>
+      </w:rPr>
+    </w:lvl>
+    <w:lvl w:ilvl="1" w:tplc="04090003">
+      <w:start w:val="1"/>
+      <w:numFmt w:val="bullet"/>
+      <w:lvlText w:val="o"/>
+      <w:lvlJc w:val="left"/>
+      <w:pPr>
+        <w:ind w:left="1440" w:hanging="360"/>
+      </w:pPr>
+      <w:rPr>
+        <w:rFonts w:ascii="Courier New" w:hAnsi="Courier New" w:cs="Courier New" w:hint="default"/>
+      </w:rPr>
+    </w:lvl>
+    <w:lvl w:ilvl="2" w:tplc="04090005" w:tentative="1">
+      <w:start w:val="1"/>
+      <w:numFmt w:val="bullet"/>
+      <w:lvlText w:val=""/>
+      <w:lvlJc w:val="left"/>
+      <w:pPr>
+        <w:ind w:left="2160" w:hanging="360"/>
+      </w:pPr>
+      <w:rPr>
+        <w:rFonts w:ascii="Wingdings" w:hAnsi="Wingdings" w:hint="default"/>
+      </w:rPr>
+    </w:lvl>
+    <w:lvl w:ilvl="3" w:tplc="04090001" w:tentative="1">
+      <w:start w:val="1"/>
+      <w:numFmt w:val="bullet"/>
+      <w:lvlText w:val=""/>
+      <w:lvlJc w:val="left"/>
+      <w:pPr>
+        <w:ind w:left="2880" w:hanging="360"/>
+      </w:pPr>
+      <w:rPr>
+        <w:rFonts w:ascii="Symbol" w:hAnsi="Symbol" w:hint="default"/>
+      </w:rPr>
+    </w:lvl>
+    <w:lvl w:ilvl="4" w:tplc="04090003" w:tentative="1">
+      <w:start w:val="1"/>
+      <w:numFmt w:val="bullet"/>
+      <w:lvlText w:val="o"/>
+      <w:lvlJc w:val="left"/>
+      <w:pPr>
+        <w:ind w:left="3600" w:hanging="360"/>
+      </w:pPr>
+      <w:rPr>
+        <w:rFonts w:ascii="Courier New" w:hAnsi="Courier New" w:cs="Courier New" w:hint="default"/>
+      </w:rPr>
+    </w:lvl>
+    <w:lvl w:ilvl="5" w:tplc="04090005" w:tentative="1">
+      <w:start w:val="1"/>
+      <w:numFmt w:val="bullet"/>
+      <w:lvlText w:val=""/>
+      <w:lvlJc w:val="left"/>
+      <w:pPr>
+        <w:ind w:left="4320" w:hanging="360"/>
+      </w:pPr>
+      <w:rPr>
+        <w:rFonts w:ascii="Wingdings" w:hAnsi="Wingdings" w:hint="default"/>
+      </w:rPr>
+    </w:lvl>
+    <w:lvl w:ilvl="6" w:tplc="04090001" w:tentative="1">
+      <w:start w:val="1"/>
+      <w:numFmt w:val="bullet"/>
+      <w:lvlText w:val=""/>
+      <w:lvlJc w:val="left"/>
+      <w:pPr>
+        <w:ind w:left="5040" w:hanging="360"/>
+      </w:pPr>
+      <w:rPr>
+        <w:rFonts w:ascii="Symbol" w:hAnsi="Symbol" w:hint="default"/>
+      </w:rPr>
+    </w:lvl>
+    <w:lvl w:ilvl="7" w:tplc="04090003" w:tentative="1">
+      <w:start w:val="1"/>
+      <w:numFmt w:val="bullet"/>
+      <w:lvlText w:val="o"/>
+      <w:lvlJc w:val="left"/>
+      <w:pPr>
+        <w:ind w:left="5760" w:hanging="360"/>
+      </w:pPr>
+      <w:rPr>
+        <w:rFonts w:ascii="Courier New" w:hAnsi="Courier New" w:cs="Courier New" w:hint="default"/>
+      </w:rPr>
+    </w:lvl>
+    <w:lvl w:ilvl="8" w:tplc="04090005" w:tentative="1">
+      <w:start w:val="1"/>
+      <w:numFmt w:val="bullet"/>
+      <w:lvlText w:val=""/>
+      <w:lvlJc w:val="left"/>
+      <w:pPr>
+        <w:ind w:left="6480" w:hanging="360"/>
+      </w:pPr>
+      <w:rPr>
+        <w:rFonts w:ascii="Wingdings" w:hAnsi="Wingdings" w:hint="default"/>
+      </w:rPr>
+    </w:lvl>
+  </w:abstractNum>
   <w:num w:numId="1">
+    <w:abstractNumId w:val="7"/>
+  </w:num>
+  <w:num w:numId="2">
+    <w:abstractNumId w:val="8"/>
+  </w:num>
+  <w:num w:numId="3">
+    <w:abstractNumId w:val="10"/>
+  </w:num>
+  <w:num w:numId="4">
+    <w:abstractNumId w:val="12"/>
+  </w:num>
+  <w:num w:numId="5">
+    <w:abstractNumId w:val="1"/>
+  </w:num>
+  <w:num w:numId="6">
+    <w:abstractNumId w:val="3"/>
+  </w:num>
+  <w:num w:numId="7">
     <w:abstractNumId w:val="4"/>
   </w:num>
-  <w:num w:numId="2">
+  <w:num w:numId="8">
+    <w:abstractNumId w:val="6"/>
+  </w:num>
+  <w:num w:numId="9">
+    <w:abstractNumId w:val="9"/>
+  </w:num>
+  <w:num w:numId="10">
+    <w:abstractNumId w:val="11"/>
+  </w:num>
+  <w:num w:numId="11">
     <w:abstractNumId w:val="5"/>
   </w:num>
-  <w:num w:numId="3">
-    <w:abstractNumId w:val="7"/>
+  <w:num w:numId="12">
+    <w:abstractNumId w:val="13"/>
   </w:num>
-  <w:num w:numId="4">
-    <w:abstractNumId w:val="8"/>
-  </w:num>
-  <w:num w:numId="5">
+  <w:num w:numId="13">
     <w:abstractNumId w:val="0"/>
   </w:num>
-  <w:num w:numId="6">
-    <w:abstractNumId w:val="1"/>
-  </w:num>
-  <w:num w:numId="7">
+  <w:num w:numId="14">
     <w:abstractNumId w:val="2"/>
-  </w:num>
-  <w:num w:numId="8">
-    <w:abstractNumId w:val="3"/>
-  </w:num>
-  <w:num w:numId="9">
-    <w:abstractNumId w:val="6"/>
   </w:num>
 </w:numbering>
 </file>
@@ -5688,7 +7912,7 @@
 </file>
 
 <file path=customXml/itemProps1.xml><?xml version="1.0" encoding="utf-8"?>
-<ds:datastoreItem xmlns:ds="http://schemas.openxmlformats.org/officeDocument/2006/customXml" ds:itemID="{E9F5EB2B-D7AD-44D8-92DF-395762E001C4}">
+<ds:datastoreItem xmlns:ds="http://schemas.openxmlformats.org/officeDocument/2006/customXml" ds:itemID="{FA6E4F03-F1E0-4369-97C3-B17B3DB47061}">
   <ds:schemaRefs>
     <ds:schemaRef ds:uri="http://schemas.openxmlformats.org/officeDocument/2006/bibliography"/>
   </ds:schemaRefs>

</xml_diff>

<commit_message>
up file word bt led rgb va dieu khien led voi chiet ap
</commit_message>
<xml_diff>
--- a/BAOCAOTHUCHANH.docx
+++ b/BAOCAOTHUCHANH.docx
@@ -1845,15 +1845,6 @@
     </w:p>
     <w:p>
       <w:pPr>
-        <w:pStyle w:val="ListParagraph"/>
-        <w:rPr>
-          <w:b/>
-          <w:sz w:val="28"/>
-        </w:rPr>
-      </w:pPr>
-    </w:p>
-    <w:p>
-      <w:pPr>
         <w:pStyle w:val="Heading2"/>
         <w:numPr>
           <w:ilvl w:val="0"/>
@@ -1871,6 +1862,7 @@
     <w:p>
       <w:pPr>
         <w:pStyle w:val="Heading3"/>
+        <w:spacing w:line="360" w:lineRule="auto"/>
       </w:pPr>
       <w:r>
         <w:t>Mô tả hệ thống</w:t>
@@ -1878,26 +1870,31 @@
     </w:p>
     <w:p>
       <w:pPr>
-        <w:ind w:left="720"/>
-        <w:rPr>
-          <w:sz w:val="28"/>
+        <w:spacing w:line="360" w:lineRule="auto"/>
+        <w:jc w:val="both"/>
+        <w:rPr>
+          <w:sz w:val="26"/>
+          <w:szCs w:val="26"/>
         </w:rPr>
       </w:pPr>
       <w:r>
         <w:rPr>
-          <w:sz w:val="28"/>
+          <w:sz w:val="26"/>
+          <w:szCs w:val="26"/>
         </w:rPr>
         <w:t>Hệ thống được thiết kế để thực hiện nháy đèn LED, đèn được nối vào Arduino ở cổng số 13, khoảng thờ</w:t>
       </w:r>
       <w:r>
         <w:rPr>
-          <w:sz w:val="28"/>
+          <w:sz w:val="26"/>
+          <w:szCs w:val="26"/>
         </w:rPr>
         <w:t>i gian là 10</w:t>
       </w:r>
       <w:r>
         <w:rPr>
-          <w:sz w:val="28"/>
+          <w:sz w:val="26"/>
+          <w:szCs w:val="26"/>
         </w:rPr>
         <w:t>00ms</w:t>
       </w:r>
@@ -2070,13 +2067,16 @@
           <w:ilvl w:val="0"/>
           <w:numId w:val="5"/>
         </w:numPr>
-        <w:rPr>
-          <w:sz w:val="28"/>
+        <w:spacing w:line="360" w:lineRule="auto"/>
+        <w:rPr>
+          <w:sz w:val="26"/>
+          <w:szCs w:val="26"/>
         </w:rPr>
       </w:pPr>
       <w:r>
         <w:rPr>
-          <w:sz w:val="28"/>
+          <w:sz w:val="26"/>
+          <w:szCs w:val="26"/>
         </w:rPr>
         <w:t>Arduino Uno board</w:t>
       </w:r>
@@ -2088,21 +2088,18 @@
           <w:ilvl w:val="0"/>
           <w:numId w:val="5"/>
         </w:numPr>
-        <w:rPr>
-          <w:sz w:val="28"/>
+        <w:spacing w:line="360" w:lineRule="auto"/>
+        <w:rPr>
+          <w:sz w:val="26"/>
+          <w:szCs w:val="26"/>
         </w:rPr>
       </w:pPr>
       <w:r>
         <w:rPr>
-          <w:sz w:val="28"/>
-        </w:rPr>
-        <w:t xml:space="preserve">Điện trợ 10k </w:t>
-      </w:r>
-      <w:r>
-        <w:rPr>
-          <w:sz w:val="28"/>
-        </w:rPr>
-        <w:t>Ω</w:t>
+          <w:sz w:val="26"/>
+          <w:szCs w:val="26"/>
+        </w:rPr>
+        <w:t>Điện trợ 10k Ω</w:t>
       </w:r>
     </w:p>
     <w:p>
@@ -2112,13 +2109,16 @@
           <w:ilvl w:val="0"/>
           <w:numId w:val="5"/>
         </w:numPr>
-        <w:rPr>
-          <w:sz w:val="28"/>
+        <w:spacing w:line="360" w:lineRule="auto"/>
+        <w:rPr>
+          <w:sz w:val="26"/>
+          <w:szCs w:val="26"/>
         </w:rPr>
       </w:pPr>
       <w:r>
         <w:rPr>
-          <w:sz w:val="28"/>
+          <w:sz w:val="26"/>
+          <w:szCs w:val="26"/>
         </w:rPr>
         <w:t>Đèn LED</w:t>
       </w:r>
@@ -2170,6 +2170,15 @@
           <w:sz w:val="28"/>
         </w:rPr>
       </w:pPr>
+    </w:p>
+    <w:p>
+      <w:pPr>
+        <w:pStyle w:val="ListParagraph"/>
+        <w:ind w:left="1080"/>
+        <w:rPr>
+          <w:sz w:val="28"/>
+        </w:rPr>
+      </w:pPr>
       <w:r>
         <w:rPr>
           <w:noProof/>
@@ -2178,16 +2187,16 @@
         <mc:AlternateContent>
           <mc:Choice Requires="wps">
             <w:drawing>
-              <wp:anchor distT="45720" distB="45720" distL="114300" distR="114300" simplePos="0" relativeHeight="251676672" behindDoc="0" locked="0" layoutInCell="1" allowOverlap="1" wp14:anchorId="48E069A5" wp14:editId="6441C118">
+              <wp:anchor distT="45720" distB="45720" distL="114300" distR="114300" simplePos="0" relativeHeight="251676672" behindDoc="0" locked="0" layoutInCell="1" allowOverlap="1" wp14:anchorId="7FB5B34F" wp14:editId="78ACE64A">
                 <wp:simplePos x="0" y="0"/>
                 <wp:positionH relativeFrom="margin">
-                  <wp:align>center</wp:align>
+                  <wp:align>left</wp:align>
                 </wp:positionH>
                 <wp:positionV relativeFrom="paragraph">
-                  <wp:posOffset>98425</wp:posOffset>
+                  <wp:posOffset>15875</wp:posOffset>
                 </wp:positionV>
                 <wp:extent cx="4610100" cy="1404620"/>
-                <wp:effectExtent l="0" t="0" r="19050" b="16510"/>
+                <wp:effectExtent l="0" t="0" r="19050" b="12700"/>
                 <wp:wrapSquare wrapText="bothSides"/>
                 <wp:docPr id="217" name="Text Box 2"/>
                 <wp:cNvGraphicFramePr>
@@ -2393,11 +2402,11 @@
           </mc:Choice>
           <mc:Fallback>
             <w:pict>
-              <v:shapetype w14:anchorId="48E069A5" id="_x0000_t202" coordsize="21600,21600" o:spt="202" path="m,l,21600r21600,l21600,xe">
+              <v:shapetype w14:anchorId="7FB5B34F" id="_x0000_t202" coordsize="21600,21600" o:spt="202" path="m,l,21600r21600,l21600,xe">
                 <v:stroke joinstyle="miter"/>
                 <v:path gradientshapeok="t" o:connecttype="rect"/>
               </v:shapetype>
-              <v:shape id="Text Box 2" o:spid="_x0000_s1029" type="#_x0000_t202" style="position:absolute;left:0;text-align:left;margin-left:0;margin-top:7.75pt;width:363pt;height:110.6pt;z-index:251676672;visibility:visible;mso-wrap-style:square;mso-width-percent:0;mso-height-percent:200;mso-wrap-distance-left:9pt;mso-wrap-distance-top:3.6pt;mso-wrap-distance-right:9pt;mso-wrap-distance-bottom:3.6pt;mso-position-horizontal:center;mso-position-horizontal-relative:margin;mso-position-vertical:absolute;mso-position-vertical-relative:text;mso-width-percent:0;mso-height-percent:200;mso-width-relative:margin;mso-height-relative:margin;v-text-anchor:top" o:gfxdata="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">
+              <v:shape id="Text Box 2" o:spid="_x0000_s1029" type="#_x0000_t202" style="position:absolute;left:0;text-align:left;margin-left:0;margin-top:1.25pt;width:363pt;height:110.6pt;z-index:251676672;visibility:visible;mso-wrap-style:square;mso-width-percent:0;mso-height-percent:200;mso-wrap-distance-left:9pt;mso-wrap-distance-top:3.6pt;mso-wrap-distance-right:9pt;mso-wrap-distance-bottom:3.6pt;mso-position-horizontal:left;mso-position-horizontal-relative:margin;mso-position-vertical:absolute;mso-position-vertical-relative:text;mso-width-percent:0;mso-height-percent:200;mso-width-relative:margin;mso-height-relative:margin;v-text-anchor:top" o:gfxdata="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">
                 <v:textbox style="mso-fit-shape-to-text:t">
                   <w:txbxContent>
                     <w:p>
@@ -2561,15 +2570,6 @@
           </mc:Fallback>
         </mc:AlternateContent>
       </w:r>
-    </w:p>
-    <w:p>
-      <w:pPr>
-        <w:pStyle w:val="ListParagraph"/>
-        <w:ind w:left="1080"/>
-        <w:rPr>
-          <w:sz w:val="28"/>
-        </w:rPr>
-      </w:pPr>
     </w:p>
     <w:p>
       <w:pPr>
@@ -3810,7 +3810,16 @@
           <w:sz w:val="26"/>
           <w:szCs w:val="26"/>
         </w:rPr>
-        <w:t xml:space="preserve"> Hệ thống được thiết lập để đọc nhiệt độ môi trường thông qua cảm biến TMP36, đèn LED sẽ sáng khi nhiệt độ</w:t>
+        <w:t xml:space="preserve"> Hệ thống được th</w:t>
+      </w:r>
+      <w:bookmarkStart w:id="0" w:name="_GoBack"/>
+      <w:bookmarkEnd w:id="0"/>
+      <w:r>
+        <w:rPr>
+          <w:sz w:val="26"/>
+          <w:szCs w:val="26"/>
+        </w:rPr>
+        <w:t>iết lập để đọc nhiệt độ môi trường thông qua cảm biến TMP36, đèn LED sẽ sáng khi nhiệt độ</w:t>
       </w:r>
       <w:r>
         <w:rPr>
@@ -3980,14 +3989,7 @@
           <w:sz w:val="26"/>
           <w:szCs w:val="26"/>
         </w:rPr>
-        <w:t>Arduino Uno</w:t>
-      </w:r>
-      <w:r>
-        <w:rPr>
-          <w:sz w:val="26"/>
-          <w:szCs w:val="26"/>
-        </w:rPr>
-        <w:t xml:space="preserve"> board</w:t>
+        <w:t>Arduino Uno board</w:t>
       </w:r>
     </w:p>
     <w:p>
@@ -4046,14 +4048,7 @@
           <w:sz w:val="26"/>
           <w:szCs w:val="26"/>
         </w:rPr>
-        <w:t>Điện trở 220</w:t>
-      </w:r>
-      <w:r>
-        <w:rPr>
-          <w:sz w:val="26"/>
-          <w:szCs w:val="26"/>
-        </w:rPr>
-        <w:t xml:space="preserve"> Ω</w:t>
+        <w:t>Điện trở 220 Ω</w:t>
       </w:r>
       <w:r>
         <w:t xml:space="preserve"> </w:t>
@@ -4067,36 +4062,21 @@
         <w:pStyle w:val="Heading3"/>
       </w:pPr>
       <w:r>
-        <w:lastRenderedPageBreak/>
-        <w:t>Mã lệnh</w:t>
-      </w:r>
-      <w:bookmarkStart w:id="0" w:name="_GoBack"/>
-      <w:bookmarkEnd w:id="0"/>
-    </w:p>
-    <w:p>
-      <w:pPr>
-        <w:pStyle w:val="Heading3"/>
-      </w:pPr>
-    </w:p>
-    <w:p>
-      <w:pPr>
-        <w:pStyle w:val="Heading3"/>
-      </w:pPr>
-      <w:r>
         <w:rPr>
           <w:noProof/>
           <w:sz w:val="28"/>
         </w:rPr>
+        <w:lastRenderedPageBreak/>
         <mc:AlternateContent>
           <mc:Choice Requires="wps">
             <w:drawing>
-              <wp:anchor distT="45720" distB="45720" distL="114300" distR="114300" simplePos="0" relativeHeight="251682816" behindDoc="0" locked="0" layoutInCell="1" allowOverlap="1" wp14:anchorId="0237A99C" wp14:editId="2C726D16">
+              <wp:anchor distT="45720" distB="45720" distL="114300" distR="114300" simplePos="0" relativeHeight="251682816" behindDoc="0" locked="0" layoutInCell="1" allowOverlap="1" wp14:anchorId="4D494F51" wp14:editId="1074C10D">
                 <wp:simplePos x="0" y="0"/>
                 <wp:positionH relativeFrom="margin">
                   <wp:align>left</wp:align>
                 </wp:positionH>
                 <wp:positionV relativeFrom="paragraph">
-                  <wp:posOffset>63500</wp:posOffset>
+                  <wp:posOffset>358775</wp:posOffset>
                 </wp:positionV>
                 <wp:extent cx="5381625" cy="7477125"/>
                 <wp:effectExtent l="0" t="0" r="28575" b="28575"/>
@@ -4630,7 +4610,7 @@
           </mc:Choice>
           <mc:Fallback>
             <w:pict>
-              <v:shape w14:anchorId="0237A99C" id="_x0000_s1031" type="#_x0000_t202" style="position:absolute;margin-left:0;margin-top:5pt;width:423.75pt;height:588.75pt;z-index:251682816;visibility:visible;mso-wrap-style:square;mso-width-percent:0;mso-height-percent:0;mso-wrap-distance-left:9pt;mso-wrap-distance-top:3.6pt;mso-wrap-distance-right:9pt;mso-wrap-distance-bottom:3.6pt;mso-position-horizontal:left;mso-position-horizontal-relative:margin;mso-position-vertical:absolute;mso-position-vertical-relative:text;mso-width-percent:0;mso-height-percent:0;mso-width-relative:margin;mso-height-relative:margin;v-text-anchor:top" o:gfxdata="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">
+              <v:shape w14:anchorId="4D494F51" id="_x0000_s1031" type="#_x0000_t202" style="position:absolute;margin-left:0;margin-top:28.25pt;width:423.75pt;height:588.75pt;z-index:251682816;visibility:visible;mso-wrap-style:square;mso-width-percent:0;mso-height-percent:0;mso-wrap-distance-left:9pt;mso-wrap-distance-top:3.6pt;mso-wrap-distance-right:9pt;mso-wrap-distance-bottom:3.6pt;mso-position-horizontal:left;mso-position-horizontal-relative:margin;mso-position-vertical:absolute;mso-position-vertical-relative:text;mso-width-percent:0;mso-height-percent:0;mso-width-relative:margin;mso-height-relative:margin;v-text-anchor:top" o:gfxdata="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">
                 <v:textbox>
                   <w:txbxContent>
                     <w:p>
@@ -5120,17 +5100,2335 @@
         </mc:AlternateContent>
       </w:r>
       <w:r>
+        <w:t>Mã lệnh</w:t>
+      </w:r>
+      <w:r>
         <w:br w:type="page"/>
       </w:r>
     </w:p>
     <w:p>
       <w:pPr>
+        <w:pStyle w:val="Heading2"/>
+        <w:numPr>
+          <w:ilvl w:val="0"/>
+          <w:numId w:val="9"/>
+        </w:numPr>
+        <w:spacing w:line="360" w:lineRule="auto"/>
+      </w:pPr>
+      <w:r>
+        <w:lastRenderedPageBreak/>
+        <w:t>ĐIỀU KHIỂN LED RGB</w:t>
+      </w:r>
+    </w:p>
+    <w:p>
+      <w:pPr>
+        <w:pStyle w:val="Heading3"/>
+        <w:spacing w:line="360" w:lineRule="auto"/>
+      </w:pPr>
+      <w:r>
+        <w:t>Mô tả hệ thống</w:t>
+      </w:r>
+    </w:p>
+    <w:p>
+      <w:pPr>
+        <w:spacing w:line="360" w:lineRule="auto"/>
+        <w:jc w:val="both"/>
+        <w:rPr>
+          <w:sz w:val="26"/>
+          <w:szCs w:val="26"/>
+        </w:rPr>
+      </w:pPr>
+      <w:r>
+        <w:rPr>
+          <w:sz w:val="26"/>
+          <w:szCs w:val="26"/>
+        </w:rPr>
+        <w:t>Hệ thống được thiết kế để hiển thị các màu sắc thông qua đèn LED RGB, Để thay đổi độ sáng của một con LED ta chỉ việc điều chỉnh điện áp xuất ra con LED, mà để điều chỉnh điện áp xuất ra con LED ta sẽ dùng xung PWM. 3 đầu của con LED được đấu nối lần lượt với các cổng 1, 2, 3 của Arduino thông qua 3 con trở để hạn dòng</w:t>
+      </w:r>
+    </w:p>
+    <w:p>
+      <w:pPr>
+        <w:pStyle w:val="Heading3"/>
+      </w:pPr>
+      <w:r>
+        <w:t>Sơ đồ thiết kế</w:t>
+      </w:r>
+    </w:p>
+    <w:p>
+      <w:r>
+        <w:rPr>
+          <w:noProof/>
+        </w:rPr>
+        <w:drawing>
+          <wp:anchor distT="0" distB="0" distL="114300" distR="114300" simplePos="0" relativeHeight="251683840" behindDoc="1" locked="0" layoutInCell="1" allowOverlap="1" wp14:anchorId="64C8F081" wp14:editId="0BBF775B">
+            <wp:simplePos x="0" y="0"/>
+            <wp:positionH relativeFrom="margin">
+              <wp:align>center</wp:align>
+            </wp:positionH>
+            <wp:positionV relativeFrom="paragraph">
+              <wp:posOffset>461010</wp:posOffset>
+            </wp:positionV>
+            <wp:extent cx="5314950" cy="2972056"/>
+            <wp:effectExtent l="0" t="0" r="0" b="0"/>
+            <wp:wrapTight wrapText="bothSides">
+              <wp:wrapPolygon edited="0">
+                <wp:start x="0" y="0"/>
+                <wp:lineTo x="0" y="21462"/>
+                <wp:lineTo x="21523" y="21462"/>
+                <wp:lineTo x="21523" y="0"/>
+                <wp:lineTo x="0" y="0"/>
+              </wp:wrapPolygon>
+            </wp:wrapTight>
+            <wp:docPr id="11" name="Picture 11"/>
+            <wp:cNvGraphicFramePr>
+              <a:graphicFrameLocks xmlns:a="http://schemas.openxmlformats.org/drawingml/2006/main" noChangeAspect="1"/>
+            </wp:cNvGraphicFramePr>
+            <a:graphic xmlns:a="http://schemas.openxmlformats.org/drawingml/2006/main">
+              <a:graphicData uri="http://schemas.openxmlformats.org/drawingml/2006/picture">
+                <pic:pic xmlns:pic="http://schemas.openxmlformats.org/drawingml/2006/picture">
+                  <pic:nvPicPr>
+                    <pic:cNvPr id="11" name="BT4.PNG"/>
+                    <pic:cNvPicPr/>
+                  </pic:nvPicPr>
+                  <pic:blipFill>
+                    <a:blip r:embed="rId13">
+                      <a:extLst>
+                        <a:ext uri="{28A0092B-C50C-407E-A947-70E740481C1C}">
+                          <a14:useLocalDpi xmlns:a14="http://schemas.microsoft.com/office/drawing/2010/main" val="0"/>
+                        </a:ext>
+                      </a:extLst>
+                    </a:blip>
+                    <a:stretch>
+                      <a:fillRect/>
+                    </a:stretch>
+                  </pic:blipFill>
+                  <pic:spPr>
+                    <a:xfrm>
+                      <a:off x="0" y="0"/>
+                      <a:ext cx="5314950" cy="2972056"/>
+                    </a:xfrm>
+                    <a:prstGeom prst="rect">
+                      <a:avLst/>
+                    </a:prstGeom>
+                  </pic:spPr>
+                </pic:pic>
+              </a:graphicData>
+            </a:graphic>
+          </wp:anchor>
+        </w:drawing>
+      </w:r>
+    </w:p>
+    <w:p/>
+    <w:p/>
+    <w:p>
+      <w:pPr>
+        <w:pStyle w:val="Heading3"/>
+      </w:pPr>
+      <w:r>
+        <w:t>Đặc điểm linh kiện</w:t>
+      </w:r>
+    </w:p>
+    <w:p>
+      <w:pPr>
+        <w:pStyle w:val="ListParagraph"/>
+        <w:numPr>
+          <w:ilvl w:val="0"/>
+          <w:numId w:val="18"/>
+        </w:numPr>
+        <w:spacing w:line="360" w:lineRule="auto"/>
+        <w:rPr>
+          <w:sz w:val="26"/>
+          <w:szCs w:val="26"/>
+        </w:rPr>
+      </w:pPr>
+      <w:r>
+        <w:rPr>
+          <w:sz w:val="26"/>
+          <w:szCs w:val="26"/>
+        </w:rPr>
+        <w:t>Arduino uno board</w:t>
+      </w:r>
+    </w:p>
+    <w:p>
+      <w:pPr>
+        <w:pStyle w:val="ListParagraph"/>
+        <w:numPr>
+          <w:ilvl w:val="0"/>
+          <w:numId w:val="18"/>
+        </w:numPr>
+        <w:spacing w:line="360" w:lineRule="auto"/>
+        <w:rPr>
+          <w:sz w:val="26"/>
+          <w:szCs w:val="26"/>
+        </w:rPr>
+      </w:pPr>
+      <w:r>
+        <w:rPr>
+          <w:sz w:val="26"/>
+          <w:szCs w:val="26"/>
+        </w:rPr>
+        <w:t>LED RGB</w:t>
+      </w:r>
+    </w:p>
+    <w:p>
+      <w:pPr>
+        <w:pStyle w:val="ListParagraph"/>
+        <w:numPr>
+          <w:ilvl w:val="0"/>
+          <w:numId w:val="18"/>
+        </w:numPr>
+        <w:spacing w:line="360" w:lineRule="auto"/>
+        <w:rPr>
+          <w:sz w:val="26"/>
+          <w:szCs w:val="26"/>
+        </w:rPr>
+      </w:pPr>
+      <w:r>
+        <w:rPr>
+          <w:sz w:val="26"/>
+          <w:szCs w:val="26"/>
+        </w:rPr>
+        <w:t>3 điệ trở 100 Ω</w:t>
+      </w:r>
+    </w:p>
+    <w:p>
+      <w:pPr>
+        <w:spacing w:after="160" w:line="259" w:lineRule="auto"/>
+        <w:rPr>
+          <w:rFonts w:asciiTheme="majorHAnsi" w:eastAsiaTheme="majorEastAsia" w:hAnsiTheme="majorHAnsi" w:cstheme="majorBidi"/>
+          <w:color w:val="1F4D78" w:themeColor="accent1" w:themeShade="7F"/>
+          <w:sz w:val="26"/>
+          <w:szCs w:val="24"/>
+        </w:rPr>
+      </w:pPr>
+      <w:r>
+        <w:br w:type="page"/>
+      </w:r>
+    </w:p>
+    <w:p>
+      <w:pPr>
+        <w:pStyle w:val="Heading3"/>
+      </w:pPr>
+      <w:r>
+        <w:lastRenderedPageBreak/>
+        <w:t>Mã lệnh</w:t>
+      </w:r>
+    </w:p>
+    <w:p>
+      <w:r>
+        <w:rPr>
+          <w:noProof/>
+          <w:sz w:val="28"/>
+        </w:rPr>
+        <mc:AlternateContent>
+          <mc:Choice Requires="wps">
+            <w:drawing>
+              <wp:anchor distT="45720" distB="45720" distL="114300" distR="114300" simplePos="0" relativeHeight="251685888" behindDoc="0" locked="0" layoutInCell="1" allowOverlap="1" wp14:anchorId="00BDD25A" wp14:editId="0D3B6ABD">
+                <wp:simplePos x="0" y="0"/>
+                <wp:positionH relativeFrom="margin">
+                  <wp:align>left</wp:align>
+                </wp:positionH>
+                <wp:positionV relativeFrom="paragraph">
+                  <wp:posOffset>149225</wp:posOffset>
+                </wp:positionV>
+                <wp:extent cx="5381625" cy="7810500"/>
+                <wp:effectExtent l="0" t="0" r="28575" b="19050"/>
+                <wp:wrapSquare wrapText="bothSides"/>
+                <wp:docPr id="13" name="Text Box 2"/>
+                <wp:cNvGraphicFramePr>
+                  <a:graphicFrameLocks xmlns:a="http://schemas.openxmlformats.org/drawingml/2006/main"/>
+                </wp:cNvGraphicFramePr>
+                <a:graphic xmlns:a="http://schemas.openxmlformats.org/drawingml/2006/main">
+                  <a:graphicData uri="http://schemas.microsoft.com/office/word/2010/wordprocessingShape">
+                    <wps:wsp>
+                      <wps:cNvSpPr txBox="1">
+                        <a:spLocks noChangeArrowheads="1"/>
+                      </wps:cNvSpPr>
+                      <wps:spPr bwMode="auto">
+                        <a:xfrm>
+                          <a:off x="0" y="0"/>
+                          <a:ext cx="5381625" cy="7810500"/>
+                        </a:xfrm>
+                        <a:prstGeom prst="rect">
+                          <a:avLst/>
+                        </a:prstGeom>
+                        <a:solidFill>
+                          <a:srgbClr val="FFFFFF"/>
+                        </a:solidFill>
+                        <a:ln w="9525">
+                          <a:solidFill>
+                            <a:srgbClr val="000000"/>
+                          </a:solidFill>
+                          <a:miter lim="800000"/>
+                          <a:headEnd/>
+                          <a:tailEnd/>
+                        </a:ln>
+                      </wps:spPr>
+                      <wps:txbx>
+                        <w:txbxContent>
+                          <w:p>
+                            <w:pPr>
+                              <w:spacing w:line="240" w:lineRule="auto"/>
+                              <w:rPr>
+                                <w:rFonts w:ascii="Arial" w:hAnsi="Arial" w:cs="Arial"/>
+                                <w:sz w:val="26"/>
+                                <w:szCs w:val="26"/>
+                              </w:rPr>
+                            </w:pPr>
+                            <w:r>
+                              <w:rPr>
+                                <w:rFonts w:ascii="Arial" w:hAnsi="Arial" w:cs="Arial"/>
+                                <w:sz w:val="26"/>
+                                <w:szCs w:val="26"/>
+                              </w:rPr>
+                              <w:t>const int black = 0;</w:t>
+                            </w:r>
+                          </w:p>
+                          <w:p>
+                            <w:pPr>
+                              <w:spacing w:line="240" w:lineRule="auto"/>
+                              <w:rPr>
+                                <w:rFonts w:ascii="Arial" w:hAnsi="Arial" w:cs="Arial"/>
+                                <w:sz w:val="26"/>
+                                <w:szCs w:val="26"/>
+                              </w:rPr>
+                            </w:pPr>
+                            <w:r>
+                              <w:rPr>
+                                <w:rFonts w:ascii="Arial" w:hAnsi="Arial" w:cs="Arial"/>
+                                <w:sz w:val="26"/>
+                                <w:szCs w:val="26"/>
+                              </w:rPr>
+                              <w:t>const int red = 1;</w:t>
+                            </w:r>
+                          </w:p>
+                          <w:p>
+                            <w:pPr>
+                              <w:spacing w:line="240" w:lineRule="auto"/>
+                              <w:rPr>
+                                <w:rFonts w:ascii="Arial" w:hAnsi="Arial" w:cs="Arial"/>
+                                <w:sz w:val="26"/>
+                                <w:szCs w:val="26"/>
+                              </w:rPr>
+                            </w:pPr>
+                            <w:r>
+                              <w:rPr>
+                                <w:rFonts w:ascii="Arial" w:hAnsi="Arial" w:cs="Arial"/>
+                                <w:sz w:val="26"/>
+                                <w:szCs w:val="26"/>
+                              </w:rPr>
+                              <w:t>const int green = 2;</w:t>
+                            </w:r>
+                          </w:p>
+                          <w:p>
+                            <w:pPr>
+                              <w:spacing w:line="240" w:lineRule="auto"/>
+                              <w:rPr>
+                                <w:rFonts w:ascii="Arial" w:hAnsi="Arial" w:cs="Arial"/>
+                                <w:sz w:val="26"/>
+                                <w:szCs w:val="26"/>
+                              </w:rPr>
+                            </w:pPr>
+                            <w:r>
+                              <w:rPr>
+                                <w:rFonts w:ascii="Arial" w:hAnsi="Arial" w:cs="Arial"/>
+                                <w:sz w:val="26"/>
+                                <w:szCs w:val="26"/>
+                              </w:rPr>
+                              <w:t>const int blue = 3;</w:t>
+                            </w:r>
+                          </w:p>
+                          <w:p>
+                            <w:pPr>
+                              <w:spacing w:line="240" w:lineRule="auto"/>
+                              <w:rPr>
+                                <w:rFonts w:ascii="Arial" w:hAnsi="Arial" w:cs="Arial"/>
+                                <w:sz w:val="26"/>
+                                <w:szCs w:val="26"/>
+                              </w:rPr>
+                            </w:pPr>
+                            <w:r>
+                              <w:rPr>
+                                <w:rFonts w:ascii="Arial" w:hAnsi="Arial" w:cs="Arial"/>
+                                <w:sz w:val="26"/>
+                                <w:szCs w:val="26"/>
+                              </w:rPr>
+                              <w:t>const int yellow = 4;</w:t>
+                            </w:r>
+                          </w:p>
+                          <w:p>
+                            <w:pPr>
+                              <w:spacing w:line="240" w:lineRule="auto"/>
+                              <w:rPr>
+                                <w:rFonts w:ascii="Arial" w:hAnsi="Arial" w:cs="Arial"/>
+                                <w:sz w:val="26"/>
+                                <w:szCs w:val="26"/>
+                              </w:rPr>
+                            </w:pPr>
+                            <w:r>
+                              <w:rPr>
+                                <w:rFonts w:ascii="Arial" w:hAnsi="Arial" w:cs="Arial"/>
+                                <w:sz w:val="26"/>
+                                <w:szCs w:val="26"/>
+                              </w:rPr>
+                              <w:t>const int cyan = 5;</w:t>
+                            </w:r>
+                          </w:p>
+                          <w:p>
+                            <w:pPr>
+                              <w:spacing w:line="240" w:lineRule="auto"/>
+                              <w:rPr>
+                                <w:rFonts w:ascii="Arial" w:hAnsi="Arial" w:cs="Arial"/>
+                                <w:sz w:val="26"/>
+                                <w:szCs w:val="26"/>
+                              </w:rPr>
+                            </w:pPr>
+                            <w:r>
+                              <w:rPr>
+                                <w:rFonts w:ascii="Arial" w:hAnsi="Arial" w:cs="Arial"/>
+                                <w:sz w:val="26"/>
+                                <w:szCs w:val="26"/>
+                              </w:rPr>
+                              <w:t>const int magenta = 6;</w:t>
+                            </w:r>
+                          </w:p>
+                          <w:p>
+                            <w:pPr>
+                              <w:spacing w:line="240" w:lineRule="auto"/>
+                              <w:rPr>
+                                <w:rFonts w:ascii="Arial" w:hAnsi="Arial" w:cs="Arial"/>
+                                <w:sz w:val="26"/>
+                                <w:szCs w:val="26"/>
+                              </w:rPr>
+                            </w:pPr>
+                            <w:r>
+                              <w:rPr>
+                                <w:rFonts w:ascii="Arial" w:hAnsi="Arial" w:cs="Arial"/>
+                                <w:sz w:val="26"/>
+                                <w:szCs w:val="26"/>
+                              </w:rPr>
+                              <w:t>const int white = 7;</w:t>
+                            </w:r>
+                          </w:p>
+                          <w:p>
+                            <w:pPr>
+                              <w:spacing w:line="240" w:lineRule="auto"/>
+                              <w:rPr>
+                                <w:rFonts w:ascii="Arial" w:hAnsi="Arial" w:cs="Arial"/>
+                                <w:sz w:val="26"/>
+                                <w:szCs w:val="26"/>
+                              </w:rPr>
+                            </w:pPr>
+                            <w:r>
+                              <w:rPr>
+                                <w:rFonts w:ascii="Arial" w:hAnsi="Arial" w:cs="Arial"/>
+                                <w:sz w:val="26"/>
+                                <w:szCs w:val="26"/>
+                              </w:rPr>
+                              <w:t>void setup() {</w:t>
+                            </w:r>
+                          </w:p>
+                          <w:p>
+                            <w:pPr>
+                              <w:spacing w:line="240" w:lineRule="auto"/>
+                              <w:rPr>
+                                <w:rFonts w:ascii="Arial" w:hAnsi="Arial" w:cs="Arial"/>
+                                <w:sz w:val="26"/>
+                                <w:szCs w:val="26"/>
+                              </w:rPr>
+                            </w:pPr>
+                            <w:r>
+                              <w:rPr>
+                                <w:rFonts w:ascii="Arial" w:hAnsi="Arial" w:cs="Arial"/>
+                                <w:sz w:val="26"/>
+                                <w:szCs w:val="26"/>
+                              </w:rPr>
+                              <w:t xml:space="preserve">    pinMode(3,OUTPUT);</w:t>
+                            </w:r>
+                          </w:p>
+                          <w:p>
+                            <w:pPr>
+                              <w:spacing w:line="240" w:lineRule="auto"/>
+                              <w:rPr>
+                                <w:rFonts w:ascii="Arial" w:hAnsi="Arial" w:cs="Arial"/>
+                                <w:sz w:val="26"/>
+                                <w:szCs w:val="26"/>
+                              </w:rPr>
+                            </w:pPr>
+                            <w:r>
+                              <w:rPr>
+                                <w:rFonts w:ascii="Arial" w:hAnsi="Arial" w:cs="Arial"/>
+                                <w:sz w:val="26"/>
+                                <w:szCs w:val="26"/>
+                              </w:rPr>
+                              <w:t xml:space="preserve">    pinMode(2,OUTPUT);</w:t>
+                            </w:r>
+                          </w:p>
+                          <w:p>
+                            <w:pPr>
+                              <w:spacing w:line="240" w:lineRule="auto"/>
+                              <w:rPr>
+                                <w:rFonts w:ascii="Arial" w:hAnsi="Arial" w:cs="Arial"/>
+                                <w:sz w:val="26"/>
+                                <w:szCs w:val="26"/>
+                              </w:rPr>
+                            </w:pPr>
+                            <w:r>
+                              <w:rPr>
+                                <w:rFonts w:ascii="Arial" w:hAnsi="Arial" w:cs="Arial"/>
+                                <w:sz w:val="26"/>
+                                <w:szCs w:val="26"/>
+                              </w:rPr>
+                              <w:t xml:space="preserve">    pinMode(1,OUTPUT);</w:t>
+                            </w:r>
+                          </w:p>
+                          <w:p>
+                            <w:pPr>
+                              <w:spacing w:line="240" w:lineRule="auto"/>
+                              <w:rPr>
+                                <w:rFonts w:ascii="Arial" w:hAnsi="Arial" w:cs="Arial"/>
+                                <w:sz w:val="26"/>
+                                <w:szCs w:val="26"/>
+                              </w:rPr>
+                            </w:pPr>
+                            <w:r>
+                              <w:rPr>
+                                <w:rFonts w:ascii="Arial" w:hAnsi="Arial" w:cs="Arial"/>
+                                <w:sz w:val="26"/>
+                                <w:szCs w:val="26"/>
+                              </w:rPr>
+                              <w:t>}</w:t>
+                            </w:r>
+                          </w:p>
+                          <w:p>
+                            <w:pPr>
+                              <w:spacing w:line="240" w:lineRule="auto"/>
+                              <w:rPr>
+                                <w:rFonts w:ascii="Arial" w:hAnsi="Arial" w:cs="Arial"/>
+                                <w:sz w:val="26"/>
+                                <w:szCs w:val="26"/>
+                              </w:rPr>
+                            </w:pPr>
+                            <w:r>
+                              <w:rPr>
+                                <w:rFonts w:ascii="Arial" w:hAnsi="Arial" w:cs="Arial"/>
+                                <w:sz w:val="26"/>
+                                <w:szCs w:val="26"/>
+                              </w:rPr>
+                              <w:t>void loop() {</w:t>
+                            </w:r>
+                          </w:p>
+                          <w:p>
+                            <w:pPr>
+                              <w:spacing w:line="240" w:lineRule="auto"/>
+                              <w:rPr>
+                                <w:rFonts w:ascii="Arial" w:hAnsi="Arial" w:cs="Arial"/>
+                                <w:sz w:val="26"/>
+                                <w:szCs w:val="26"/>
+                              </w:rPr>
+                            </w:pPr>
+                            <w:r>
+                              <w:rPr>
+                                <w:rFonts w:ascii="Arial" w:hAnsi="Arial" w:cs="Arial"/>
+                                <w:sz w:val="26"/>
+                                <w:szCs w:val="26"/>
+                              </w:rPr>
+                              <w:t xml:space="preserve">  for (int i = black; i&lt;= white;i++)</w:t>
+                            </w:r>
+                          </w:p>
+                          <w:p>
+                            <w:pPr>
+                              <w:spacing w:line="240" w:lineRule="auto"/>
+                              <w:rPr>
+                                <w:rFonts w:ascii="Arial" w:hAnsi="Arial" w:cs="Arial"/>
+                                <w:sz w:val="26"/>
+                                <w:szCs w:val="26"/>
+                              </w:rPr>
+                            </w:pPr>
+                            <w:r>
+                              <w:rPr>
+                                <w:rFonts w:ascii="Arial" w:hAnsi="Arial" w:cs="Arial"/>
+                                <w:sz w:val="26"/>
+                                <w:szCs w:val="26"/>
+                              </w:rPr>
+                              <w:t xml:space="preserve">  {</w:t>
+                            </w:r>
+                          </w:p>
+                          <w:p>
+                            <w:pPr>
+                              <w:spacing w:line="240" w:lineRule="auto"/>
+                              <w:rPr>
+                                <w:rFonts w:ascii="Arial" w:hAnsi="Arial" w:cs="Arial"/>
+                                <w:sz w:val="26"/>
+                                <w:szCs w:val="26"/>
+                              </w:rPr>
+                            </w:pPr>
+                            <w:r>
+                              <w:rPr>
+                                <w:rFonts w:ascii="Arial" w:hAnsi="Arial" w:cs="Arial"/>
+                                <w:sz w:val="26"/>
+                                <w:szCs w:val="26"/>
+                              </w:rPr>
+                              <w:t xml:space="preserve">      display (i);delay(600);  </w:t>
+                            </w:r>
+                          </w:p>
+                          <w:p>
+                            <w:pPr>
+                              <w:spacing w:line="240" w:lineRule="auto"/>
+                              <w:rPr>
+                                <w:rFonts w:ascii="Arial" w:hAnsi="Arial" w:cs="Arial"/>
+                                <w:sz w:val="26"/>
+                                <w:szCs w:val="26"/>
+                              </w:rPr>
+                            </w:pPr>
+                            <w:r>
+                              <w:rPr>
+                                <w:rFonts w:ascii="Arial" w:hAnsi="Arial" w:cs="Arial"/>
+                                <w:sz w:val="26"/>
+                                <w:szCs w:val="26"/>
+                              </w:rPr>
+                              <w:t xml:space="preserve">  }</w:t>
+                            </w:r>
+                          </w:p>
+                          <w:p>
+                            <w:pPr>
+                              <w:spacing w:line="240" w:lineRule="auto"/>
+                              <w:rPr>
+                                <w:rFonts w:ascii="Arial" w:hAnsi="Arial" w:cs="Arial"/>
+                                <w:sz w:val="26"/>
+                                <w:szCs w:val="26"/>
+                              </w:rPr>
+                            </w:pPr>
+                            <w:r>
+                              <w:rPr>
+                                <w:rFonts w:ascii="Arial" w:hAnsi="Arial" w:cs="Arial"/>
+                                <w:sz w:val="26"/>
+                                <w:szCs w:val="26"/>
+                              </w:rPr>
+                              <w:t>}</w:t>
+                            </w:r>
+                          </w:p>
+                          <w:p>
+                            <w:pPr>
+                              <w:spacing w:line="240" w:lineRule="auto"/>
+                              <w:rPr>
+                                <w:rFonts w:ascii="Arial" w:hAnsi="Arial" w:cs="Arial"/>
+                                <w:sz w:val="26"/>
+                                <w:szCs w:val="26"/>
+                              </w:rPr>
+                            </w:pPr>
+                            <w:r>
+                              <w:rPr>
+                                <w:rFonts w:ascii="Arial" w:hAnsi="Arial" w:cs="Arial"/>
+                                <w:sz w:val="26"/>
+                                <w:szCs w:val="26"/>
+                              </w:rPr>
+                              <w:t xml:space="preserve">    </w:t>
+                            </w:r>
+                            <w:r>
+                              <w:rPr>
+                                <w:rFonts w:ascii="Arial" w:hAnsi="Arial" w:cs="Arial"/>
+                                <w:sz w:val="26"/>
+                                <w:szCs w:val="26"/>
+                              </w:rPr>
+                              <w:t>void display(int color){</w:t>
+                            </w:r>
+                          </w:p>
+                          <w:p>
+                            <w:pPr>
+                              <w:spacing w:line="240" w:lineRule="auto"/>
+                              <w:rPr>
+                                <w:rFonts w:ascii="Arial" w:hAnsi="Arial" w:cs="Arial"/>
+                                <w:sz w:val="26"/>
+                                <w:szCs w:val="26"/>
+                              </w:rPr>
+                            </w:pPr>
+                            <w:r>
+                              <w:rPr>
+                                <w:rFonts w:ascii="Arial" w:hAnsi="Arial" w:cs="Arial"/>
+                                <w:sz w:val="26"/>
+                                <w:szCs w:val="26"/>
+                              </w:rPr>
+                              <w:t xml:space="preserve">  switch(color){</w:t>
+                            </w:r>
+                          </w:p>
+                          <w:p>
+                            <w:pPr>
+                              <w:spacing w:line="240" w:lineRule="auto"/>
+                              <w:rPr>
+                                <w:rFonts w:ascii="Arial" w:hAnsi="Arial" w:cs="Arial"/>
+                                <w:sz w:val="26"/>
+                                <w:szCs w:val="26"/>
+                              </w:rPr>
+                            </w:pPr>
+                            <w:r>
+                              <w:rPr>
+                                <w:rFonts w:ascii="Arial" w:hAnsi="Arial" w:cs="Arial"/>
+                                <w:sz w:val="26"/>
+                                <w:szCs w:val="26"/>
+                              </w:rPr>
+                              <w:t xml:space="preserve">    case black : digitalWrite(1,0);</w:t>
+                            </w:r>
+                          </w:p>
+                          <w:p>
+                            <w:pPr>
+                              <w:spacing w:line="240" w:lineRule="auto"/>
+                              <w:rPr>
+                                <w:rFonts w:ascii="Arial" w:hAnsi="Arial" w:cs="Arial"/>
+                                <w:sz w:val="26"/>
+                                <w:szCs w:val="26"/>
+                              </w:rPr>
+                            </w:pPr>
+                            <w:r>
+                              <w:rPr>
+                                <w:rFonts w:ascii="Arial" w:hAnsi="Arial" w:cs="Arial"/>
+                                <w:sz w:val="26"/>
+                                <w:szCs w:val="26"/>
+                              </w:rPr>
+                              <w:t xml:space="preserve">                  digitalWrite(2,0);</w:t>
+                            </w:r>
+                          </w:p>
+                          <w:p>
+                            <w:pPr>
+                              <w:spacing w:line="240" w:lineRule="auto"/>
+                              <w:rPr>
+                                <w:rFonts w:ascii="Arial" w:hAnsi="Arial" w:cs="Arial"/>
+                                <w:sz w:val="26"/>
+                                <w:szCs w:val="26"/>
+                              </w:rPr>
+                            </w:pPr>
+                            <w:r>
+                              <w:rPr>
+                                <w:rFonts w:ascii="Arial" w:hAnsi="Arial" w:cs="Arial"/>
+                                <w:sz w:val="26"/>
+                                <w:szCs w:val="26"/>
+                              </w:rPr>
+                              <w:t xml:space="preserve">                  digitalWrite(3,0);</w:t>
+                            </w:r>
+                            <w:r>
+                              <w:rPr>
+                                <w:rFonts w:ascii="Arial" w:hAnsi="Arial" w:cs="Arial"/>
+                                <w:sz w:val="26"/>
+                                <w:szCs w:val="26"/>
+                              </w:rPr>
+                              <w:t xml:space="preserve">  </w:t>
+                            </w:r>
+                            <w:r>
+                              <w:rPr>
+                                <w:rFonts w:ascii="Arial" w:hAnsi="Arial" w:cs="Arial"/>
+                                <w:sz w:val="26"/>
+                                <w:szCs w:val="26"/>
+                              </w:rPr>
+                              <w:tab/>
+                            </w:r>
+                            <w:r>
+                              <w:rPr>
+                                <w:rFonts w:ascii="Arial" w:hAnsi="Arial" w:cs="Arial"/>
+                                <w:sz w:val="26"/>
+                                <w:szCs w:val="26"/>
+                              </w:rPr>
+                              <w:tab/>
+                              <w:t>break;</w:t>
+                            </w:r>
+                          </w:p>
+                          <w:p>
+                            <w:pPr>
+                              <w:spacing w:line="240" w:lineRule="auto"/>
+                              <w:rPr>
+                                <w:rFonts w:ascii="Arial" w:hAnsi="Arial" w:cs="Arial"/>
+                                <w:sz w:val="26"/>
+                                <w:szCs w:val="26"/>
+                              </w:rPr>
+                            </w:pPr>
+                            <w:r>
+                              <w:rPr>
+                                <w:rFonts w:ascii="Arial" w:hAnsi="Arial" w:cs="Arial"/>
+                                <w:sz w:val="26"/>
+                                <w:szCs w:val="26"/>
+                              </w:rPr>
+                              <w:t xml:space="preserve">    </w:t>
+                            </w:r>
+                          </w:p>
+                          <w:p>
+                            <w:pPr>
+                              <w:spacing w:line="240" w:lineRule="auto"/>
+                              <w:rPr>
+                                <w:rFonts w:ascii="Arial" w:hAnsi="Arial" w:cs="Arial"/>
+                                <w:sz w:val="26"/>
+                                <w:szCs w:val="26"/>
+                              </w:rPr>
+                            </w:pPr>
+                            <w:r>
+                              <w:rPr>
+                                <w:rFonts w:ascii="Arial" w:hAnsi="Arial" w:cs="Arial"/>
+                                <w:sz w:val="26"/>
+                                <w:szCs w:val="26"/>
+                              </w:rPr>
+                              <w:t xml:space="preserve">    </w:t>
+                            </w:r>
+                          </w:p>
+                        </w:txbxContent>
+                      </wps:txbx>
+                      <wps:bodyPr rot="0" vert="horz" wrap="square" lIns="91440" tIns="45720" rIns="91440" bIns="45720" anchor="t" anchorCtr="0">
+                        <a:noAutofit/>
+                      </wps:bodyPr>
+                    </wps:wsp>
+                  </a:graphicData>
+                </a:graphic>
+                <wp14:sizeRelH relativeFrom="margin">
+                  <wp14:pctWidth>0</wp14:pctWidth>
+                </wp14:sizeRelH>
+                <wp14:sizeRelV relativeFrom="margin">
+                  <wp14:pctHeight>0</wp14:pctHeight>
+                </wp14:sizeRelV>
+              </wp:anchor>
+            </w:drawing>
+          </mc:Choice>
+          <mc:Fallback>
+            <w:pict>
+              <v:shape w14:anchorId="00BDD25A" id="_x0000_s1032" type="#_x0000_t202" style="position:absolute;margin-left:0;margin-top:11.75pt;width:423.75pt;height:615pt;z-index:251685888;visibility:visible;mso-wrap-style:square;mso-width-percent:0;mso-height-percent:0;mso-wrap-distance-left:9pt;mso-wrap-distance-top:3.6pt;mso-wrap-distance-right:9pt;mso-wrap-distance-bottom:3.6pt;mso-position-horizontal:left;mso-position-horizontal-relative:margin;mso-position-vertical:absolute;mso-position-vertical-relative:text;mso-width-percent:0;mso-height-percent:0;mso-width-relative:margin;mso-height-relative:margin;v-text-anchor:top" o:gfxdata="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">
+                <v:textbox>
+                  <w:txbxContent>
+                    <w:p>
+                      <w:pPr>
+                        <w:spacing w:line="240" w:lineRule="auto"/>
+                        <w:rPr>
+                          <w:rFonts w:ascii="Arial" w:hAnsi="Arial" w:cs="Arial"/>
+                          <w:sz w:val="26"/>
+                          <w:szCs w:val="26"/>
+                        </w:rPr>
+                      </w:pPr>
+                      <w:r>
+                        <w:rPr>
+                          <w:rFonts w:ascii="Arial" w:hAnsi="Arial" w:cs="Arial"/>
+                          <w:sz w:val="26"/>
+                          <w:szCs w:val="26"/>
+                        </w:rPr>
+                        <w:t>const int black = 0;</w:t>
+                      </w:r>
+                    </w:p>
+                    <w:p>
+                      <w:pPr>
+                        <w:spacing w:line="240" w:lineRule="auto"/>
+                        <w:rPr>
+                          <w:rFonts w:ascii="Arial" w:hAnsi="Arial" w:cs="Arial"/>
+                          <w:sz w:val="26"/>
+                          <w:szCs w:val="26"/>
+                        </w:rPr>
+                      </w:pPr>
+                      <w:r>
+                        <w:rPr>
+                          <w:rFonts w:ascii="Arial" w:hAnsi="Arial" w:cs="Arial"/>
+                          <w:sz w:val="26"/>
+                          <w:szCs w:val="26"/>
+                        </w:rPr>
+                        <w:t>const int red = 1;</w:t>
+                      </w:r>
+                    </w:p>
+                    <w:p>
+                      <w:pPr>
+                        <w:spacing w:line="240" w:lineRule="auto"/>
+                        <w:rPr>
+                          <w:rFonts w:ascii="Arial" w:hAnsi="Arial" w:cs="Arial"/>
+                          <w:sz w:val="26"/>
+                          <w:szCs w:val="26"/>
+                        </w:rPr>
+                      </w:pPr>
+                      <w:r>
+                        <w:rPr>
+                          <w:rFonts w:ascii="Arial" w:hAnsi="Arial" w:cs="Arial"/>
+                          <w:sz w:val="26"/>
+                          <w:szCs w:val="26"/>
+                        </w:rPr>
+                        <w:t>const int green = 2;</w:t>
+                      </w:r>
+                    </w:p>
+                    <w:p>
+                      <w:pPr>
+                        <w:spacing w:line="240" w:lineRule="auto"/>
+                        <w:rPr>
+                          <w:rFonts w:ascii="Arial" w:hAnsi="Arial" w:cs="Arial"/>
+                          <w:sz w:val="26"/>
+                          <w:szCs w:val="26"/>
+                        </w:rPr>
+                      </w:pPr>
+                      <w:r>
+                        <w:rPr>
+                          <w:rFonts w:ascii="Arial" w:hAnsi="Arial" w:cs="Arial"/>
+                          <w:sz w:val="26"/>
+                          <w:szCs w:val="26"/>
+                        </w:rPr>
+                        <w:t>const int blue = 3;</w:t>
+                      </w:r>
+                    </w:p>
+                    <w:p>
+                      <w:pPr>
+                        <w:spacing w:line="240" w:lineRule="auto"/>
+                        <w:rPr>
+                          <w:rFonts w:ascii="Arial" w:hAnsi="Arial" w:cs="Arial"/>
+                          <w:sz w:val="26"/>
+                          <w:szCs w:val="26"/>
+                        </w:rPr>
+                      </w:pPr>
+                      <w:r>
+                        <w:rPr>
+                          <w:rFonts w:ascii="Arial" w:hAnsi="Arial" w:cs="Arial"/>
+                          <w:sz w:val="26"/>
+                          <w:szCs w:val="26"/>
+                        </w:rPr>
+                        <w:t>const int yellow = 4;</w:t>
+                      </w:r>
+                    </w:p>
+                    <w:p>
+                      <w:pPr>
+                        <w:spacing w:line="240" w:lineRule="auto"/>
+                        <w:rPr>
+                          <w:rFonts w:ascii="Arial" w:hAnsi="Arial" w:cs="Arial"/>
+                          <w:sz w:val="26"/>
+                          <w:szCs w:val="26"/>
+                        </w:rPr>
+                      </w:pPr>
+                      <w:r>
+                        <w:rPr>
+                          <w:rFonts w:ascii="Arial" w:hAnsi="Arial" w:cs="Arial"/>
+                          <w:sz w:val="26"/>
+                          <w:szCs w:val="26"/>
+                        </w:rPr>
+                        <w:t>const int cyan = 5;</w:t>
+                      </w:r>
+                    </w:p>
+                    <w:p>
+                      <w:pPr>
+                        <w:spacing w:line="240" w:lineRule="auto"/>
+                        <w:rPr>
+                          <w:rFonts w:ascii="Arial" w:hAnsi="Arial" w:cs="Arial"/>
+                          <w:sz w:val="26"/>
+                          <w:szCs w:val="26"/>
+                        </w:rPr>
+                      </w:pPr>
+                      <w:r>
+                        <w:rPr>
+                          <w:rFonts w:ascii="Arial" w:hAnsi="Arial" w:cs="Arial"/>
+                          <w:sz w:val="26"/>
+                          <w:szCs w:val="26"/>
+                        </w:rPr>
+                        <w:t>const int magenta = 6;</w:t>
+                      </w:r>
+                    </w:p>
+                    <w:p>
+                      <w:pPr>
+                        <w:spacing w:line="240" w:lineRule="auto"/>
+                        <w:rPr>
+                          <w:rFonts w:ascii="Arial" w:hAnsi="Arial" w:cs="Arial"/>
+                          <w:sz w:val="26"/>
+                          <w:szCs w:val="26"/>
+                        </w:rPr>
+                      </w:pPr>
+                      <w:r>
+                        <w:rPr>
+                          <w:rFonts w:ascii="Arial" w:hAnsi="Arial" w:cs="Arial"/>
+                          <w:sz w:val="26"/>
+                          <w:szCs w:val="26"/>
+                        </w:rPr>
+                        <w:t>const int white = 7;</w:t>
+                      </w:r>
+                    </w:p>
+                    <w:p>
+                      <w:pPr>
+                        <w:spacing w:line="240" w:lineRule="auto"/>
+                        <w:rPr>
+                          <w:rFonts w:ascii="Arial" w:hAnsi="Arial" w:cs="Arial"/>
+                          <w:sz w:val="26"/>
+                          <w:szCs w:val="26"/>
+                        </w:rPr>
+                      </w:pPr>
+                      <w:r>
+                        <w:rPr>
+                          <w:rFonts w:ascii="Arial" w:hAnsi="Arial" w:cs="Arial"/>
+                          <w:sz w:val="26"/>
+                          <w:szCs w:val="26"/>
+                        </w:rPr>
+                        <w:t>void setup() {</w:t>
+                      </w:r>
+                    </w:p>
+                    <w:p>
+                      <w:pPr>
+                        <w:spacing w:line="240" w:lineRule="auto"/>
+                        <w:rPr>
+                          <w:rFonts w:ascii="Arial" w:hAnsi="Arial" w:cs="Arial"/>
+                          <w:sz w:val="26"/>
+                          <w:szCs w:val="26"/>
+                        </w:rPr>
+                      </w:pPr>
+                      <w:r>
+                        <w:rPr>
+                          <w:rFonts w:ascii="Arial" w:hAnsi="Arial" w:cs="Arial"/>
+                          <w:sz w:val="26"/>
+                          <w:szCs w:val="26"/>
+                        </w:rPr>
+                        <w:t xml:space="preserve">    pinMode(3,OUTPUT);</w:t>
+                      </w:r>
+                    </w:p>
+                    <w:p>
+                      <w:pPr>
+                        <w:spacing w:line="240" w:lineRule="auto"/>
+                        <w:rPr>
+                          <w:rFonts w:ascii="Arial" w:hAnsi="Arial" w:cs="Arial"/>
+                          <w:sz w:val="26"/>
+                          <w:szCs w:val="26"/>
+                        </w:rPr>
+                      </w:pPr>
+                      <w:r>
+                        <w:rPr>
+                          <w:rFonts w:ascii="Arial" w:hAnsi="Arial" w:cs="Arial"/>
+                          <w:sz w:val="26"/>
+                          <w:szCs w:val="26"/>
+                        </w:rPr>
+                        <w:t xml:space="preserve">    pinMode(2,OUTPUT);</w:t>
+                      </w:r>
+                    </w:p>
+                    <w:p>
+                      <w:pPr>
+                        <w:spacing w:line="240" w:lineRule="auto"/>
+                        <w:rPr>
+                          <w:rFonts w:ascii="Arial" w:hAnsi="Arial" w:cs="Arial"/>
+                          <w:sz w:val="26"/>
+                          <w:szCs w:val="26"/>
+                        </w:rPr>
+                      </w:pPr>
+                      <w:r>
+                        <w:rPr>
+                          <w:rFonts w:ascii="Arial" w:hAnsi="Arial" w:cs="Arial"/>
+                          <w:sz w:val="26"/>
+                          <w:szCs w:val="26"/>
+                        </w:rPr>
+                        <w:t xml:space="preserve">    pinMode(1,OUTPUT);</w:t>
+                      </w:r>
+                    </w:p>
+                    <w:p>
+                      <w:pPr>
+                        <w:spacing w:line="240" w:lineRule="auto"/>
+                        <w:rPr>
+                          <w:rFonts w:ascii="Arial" w:hAnsi="Arial" w:cs="Arial"/>
+                          <w:sz w:val="26"/>
+                          <w:szCs w:val="26"/>
+                        </w:rPr>
+                      </w:pPr>
+                      <w:r>
+                        <w:rPr>
+                          <w:rFonts w:ascii="Arial" w:hAnsi="Arial" w:cs="Arial"/>
+                          <w:sz w:val="26"/>
+                          <w:szCs w:val="26"/>
+                        </w:rPr>
+                        <w:t>}</w:t>
+                      </w:r>
+                    </w:p>
+                    <w:p>
+                      <w:pPr>
+                        <w:spacing w:line="240" w:lineRule="auto"/>
+                        <w:rPr>
+                          <w:rFonts w:ascii="Arial" w:hAnsi="Arial" w:cs="Arial"/>
+                          <w:sz w:val="26"/>
+                          <w:szCs w:val="26"/>
+                        </w:rPr>
+                      </w:pPr>
+                      <w:r>
+                        <w:rPr>
+                          <w:rFonts w:ascii="Arial" w:hAnsi="Arial" w:cs="Arial"/>
+                          <w:sz w:val="26"/>
+                          <w:szCs w:val="26"/>
+                        </w:rPr>
+                        <w:t>void loop() {</w:t>
+                      </w:r>
+                    </w:p>
+                    <w:p>
+                      <w:pPr>
+                        <w:spacing w:line="240" w:lineRule="auto"/>
+                        <w:rPr>
+                          <w:rFonts w:ascii="Arial" w:hAnsi="Arial" w:cs="Arial"/>
+                          <w:sz w:val="26"/>
+                          <w:szCs w:val="26"/>
+                        </w:rPr>
+                      </w:pPr>
+                      <w:r>
+                        <w:rPr>
+                          <w:rFonts w:ascii="Arial" w:hAnsi="Arial" w:cs="Arial"/>
+                          <w:sz w:val="26"/>
+                          <w:szCs w:val="26"/>
+                        </w:rPr>
+                        <w:t xml:space="preserve">  for (int i = black; i&lt;= white;i++)</w:t>
+                      </w:r>
+                    </w:p>
+                    <w:p>
+                      <w:pPr>
+                        <w:spacing w:line="240" w:lineRule="auto"/>
+                        <w:rPr>
+                          <w:rFonts w:ascii="Arial" w:hAnsi="Arial" w:cs="Arial"/>
+                          <w:sz w:val="26"/>
+                          <w:szCs w:val="26"/>
+                        </w:rPr>
+                      </w:pPr>
+                      <w:r>
+                        <w:rPr>
+                          <w:rFonts w:ascii="Arial" w:hAnsi="Arial" w:cs="Arial"/>
+                          <w:sz w:val="26"/>
+                          <w:szCs w:val="26"/>
+                        </w:rPr>
+                        <w:t xml:space="preserve">  {</w:t>
+                      </w:r>
+                    </w:p>
+                    <w:p>
+                      <w:pPr>
+                        <w:spacing w:line="240" w:lineRule="auto"/>
+                        <w:rPr>
+                          <w:rFonts w:ascii="Arial" w:hAnsi="Arial" w:cs="Arial"/>
+                          <w:sz w:val="26"/>
+                          <w:szCs w:val="26"/>
+                        </w:rPr>
+                      </w:pPr>
+                      <w:r>
+                        <w:rPr>
+                          <w:rFonts w:ascii="Arial" w:hAnsi="Arial" w:cs="Arial"/>
+                          <w:sz w:val="26"/>
+                          <w:szCs w:val="26"/>
+                        </w:rPr>
+                        <w:t xml:space="preserve">      display (i);delay(600);  </w:t>
+                      </w:r>
+                    </w:p>
+                    <w:p>
+                      <w:pPr>
+                        <w:spacing w:line="240" w:lineRule="auto"/>
+                        <w:rPr>
+                          <w:rFonts w:ascii="Arial" w:hAnsi="Arial" w:cs="Arial"/>
+                          <w:sz w:val="26"/>
+                          <w:szCs w:val="26"/>
+                        </w:rPr>
+                      </w:pPr>
+                      <w:r>
+                        <w:rPr>
+                          <w:rFonts w:ascii="Arial" w:hAnsi="Arial" w:cs="Arial"/>
+                          <w:sz w:val="26"/>
+                          <w:szCs w:val="26"/>
+                        </w:rPr>
+                        <w:t xml:space="preserve">  }</w:t>
+                      </w:r>
+                    </w:p>
+                    <w:p>
+                      <w:pPr>
+                        <w:spacing w:line="240" w:lineRule="auto"/>
+                        <w:rPr>
+                          <w:rFonts w:ascii="Arial" w:hAnsi="Arial" w:cs="Arial"/>
+                          <w:sz w:val="26"/>
+                          <w:szCs w:val="26"/>
+                        </w:rPr>
+                      </w:pPr>
+                      <w:r>
+                        <w:rPr>
+                          <w:rFonts w:ascii="Arial" w:hAnsi="Arial" w:cs="Arial"/>
+                          <w:sz w:val="26"/>
+                          <w:szCs w:val="26"/>
+                        </w:rPr>
+                        <w:t>}</w:t>
+                      </w:r>
+                    </w:p>
+                    <w:p>
+                      <w:pPr>
+                        <w:spacing w:line="240" w:lineRule="auto"/>
+                        <w:rPr>
+                          <w:rFonts w:ascii="Arial" w:hAnsi="Arial" w:cs="Arial"/>
+                          <w:sz w:val="26"/>
+                          <w:szCs w:val="26"/>
+                        </w:rPr>
+                      </w:pPr>
+                      <w:r>
+                        <w:rPr>
+                          <w:rFonts w:ascii="Arial" w:hAnsi="Arial" w:cs="Arial"/>
+                          <w:sz w:val="26"/>
+                          <w:szCs w:val="26"/>
+                        </w:rPr>
+                        <w:t xml:space="preserve">    </w:t>
+                      </w:r>
+                      <w:r>
+                        <w:rPr>
+                          <w:rFonts w:ascii="Arial" w:hAnsi="Arial" w:cs="Arial"/>
+                          <w:sz w:val="26"/>
+                          <w:szCs w:val="26"/>
+                        </w:rPr>
+                        <w:t>void display(int color){</w:t>
+                      </w:r>
+                    </w:p>
+                    <w:p>
+                      <w:pPr>
+                        <w:spacing w:line="240" w:lineRule="auto"/>
+                        <w:rPr>
+                          <w:rFonts w:ascii="Arial" w:hAnsi="Arial" w:cs="Arial"/>
+                          <w:sz w:val="26"/>
+                          <w:szCs w:val="26"/>
+                        </w:rPr>
+                      </w:pPr>
+                      <w:r>
+                        <w:rPr>
+                          <w:rFonts w:ascii="Arial" w:hAnsi="Arial" w:cs="Arial"/>
+                          <w:sz w:val="26"/>
+                          <w:szCs w:val="26"/>
+                        </w:rPr>
+                        <w:t xml:space="preserve">  switch(color){</w:t>
+                      </w:r>
+                    </w:p>
+                    <w:p>
+                      <w:pPr>
+                        <w:spacing w:line="240" w:lineRule="auto"/>
+                        <w:rPr>
+                          <w:rFonts w:ascii="Arial" w:hAnsi="Arial" w:cs="Arial"/>
+                          <w:sz w:val="26"/>
+                          <w:szCs w:val="26"/>
+                        </w:rPr>
+                      </w:pPr>
+                      <w:r>
+                        <w:rPr>
+                          <w:rFonts w:ascii="Arial" w:hAnsi="Arial" w:cs="Arial"/>
+                          <w:sz w:val="26"/>
+                          <w:szCs w:val="26"/>
+                        </w:rPr>
+                        <w:t xml:space="preserve">    case black : digitalWrite(1,0);</w:t>
+                      </w:r>
+                    </w:p>
+                    <w:p>
+                      <w:pPr>
+                        <w:spacing w:line="240" w:lineRule="auto"/>
+                        <w:rPr>
+                          <w:rFonts w:ascii="Arial" w:hAnsi="Arial" w:cs="Arial"/>
+                          <w:sz w:val="26"/>
+                          <w:szCs w:val="26"/>
+                        </w:rPr>
+                      </w:pPr>
+                      <w:r>
+                        <w:rPr>
+                          <w:rFonts w:ascii="Arial" w:hAnsi="Arial" w:cs="Arial"/>
+                          <w:sz w:val="26"/>
+                          <w:szCs w:val="26"/>
+                        </w:rPr>
+                        <w:t xml:space="preserve">                  digitalWrite(2,0);</w:t>
+                      </w:r>
+                    </w:p>
+                    <w:p>
+                      <w:pPr>
+                        <w:spacing w:line="240" w:lineRule="auto"/>
+                        <w:rPr>
+                          <w:rFonts w:ascii="Arial" w:hAnsi="Arial" w:cs="Arial"/>
+                          <w:sz w:val="26"/>
+                          <w:szCs w:val="26"/>
+                        </w:rPr>
+                      </w:pPr>
+                      <w:r>
+                        <w:rPr>
+                          <w:rFonts w:ascii="Arial" w:hAnsi="Arial" w:cs="Arial"/>
+                          <w:sz w:val="26"/>
+                          <w:szCs w:val="26"/>
+                        </w:rPr>
+                        <w:t xml:space="preserve">                  digitalWrite(3,0);</w:t>
+                      </w:r>
+                      <w:r>
+                        <w:rPr>
+                          <w:rFonts w:ascii="Arial" w:hAnsi="Arial" w:cs="Arial"/>
+                          <w:sz w:val="26"/>
+                          <w:szCs w:val="26"/>
+                        </w:rPr>
+                        <w:t xml:space="preserve">  </w:t>
+                      </w:r>
+                      <w:r>
+                        <w:rPr>
+                          <w:rFonts w:ascii="Arial" w:hAnsi="Arial" w:cs="Arial"/>
+                          <w:sz w:val="26"/>
+                          <w:szCs w:val="26"/>
+                        </w:rPr>
+                        <w:tab/>
+                      </w:r>
+                      <w:r>
+                        <w:rPr>
+                          <w:rFonts w:ascii="Arial" w:hAnsi="Arial" w:cs="Arial"/>
+                          <w:sz w:val="26"/>
+                          <w:szCs w:val="26"/>
+                        </w:rPr>
+                        <w:tab/>
+                        <w:t>break;</w:t>
+                      </w:r>
+                    </w:p>
+                    <w:p>
+                      <w:pPr>
+                        <w:spacing w:line="240" w:lineRule="auto"/>
+                        <w:rPr>
+                          <w:rFonts w:ascii="Arial" w:hAnsi="Arial" w:cs="Arial"/>
+                          <w:sz w:val="26"/>
+                          <w:szCs w:val="26"/>
+                        </w:rPr>
+                      </w:pPr>
+                      <w:r>
+                        <w:rPr>
+                          <w:rFonts w:ascii="Arial" w:hAnsi="Arial" w:cs="Arial"/>
+                          <w:sz w:val="26"/>
+                          <w:szCs w:val="26"/>
+                        </w:rPr>
+                        <w:t xml:space="preserve">    </w:t>
+                      </w:r>
+                    </w:p>
+                    <w:p>
+                      <w:pPr>
+                        <w:spacing w:line="240" w:lineRule="auto"/>
+                        <w:rPr>
+                          <w:rFonts w:ascii="Arial" w:hAnsi="Arial" w:cs="Arial"/>
+                          <w:sz w:val="26"/>
+                          <w:szCs w:val="26"/>
+                        </w:rPr>
+                      </w:pPr>
+                      <w:r>
+                        <w:rPr>
+                          <w:rFonts w:ascii="Arial" w:hAnsi="Arial" w:cs="Arial"/>
+                          <w:sz w:val="26"/>
+                          <w:szCs w:val="26"/>
+                        </w:rPr>
+                        <w:t xml:space="preserve">    </w:t>
+                      </w:r>
+                    </w:p>
+                  </w:txbxContent>
+                </v:textbox>
+                <w10:wrap type="square" anchorx="margin"/>
+              </v:shape>
+            </w:pict>
+          </mc:Fallback>
+        </mc:AlternateContent>
+      </w:r>
+    </w:p>
+    <w:p/>
+    <w:p/>
+    <w:p>
+      <w:pPr>
+        <w:spacing w:after="160" w:line="259" w:lineRule="auto"/>
+        <w:rPr>
+          <w:sz w:val="28"/>
+        </w:rPr>
+      </w:pPr>
+      <w:r>
+        <w:rPr>
+          <w:sz w:val="28"/>
+        </w:rPr>
+        <w:br w:type="page"/>
+      </w:r>
+    </w:p>
+    <w:p>
+      <w:pPr>
         <w:pStyle w:val="ListParagraph"/>
         <w:ind w:left="1080"/>
         <w:rPr>
           <w:sz w:val="28"/>
         </w:rPr>
       </w:pPr>
+      <w:r>
+        <w:rPr>
+          <w:noProof/>
+          <w:sz w:val="28"/>
+        </w:rPr>
+        <w:lastRenderedPageBreak/>
+        <mc:AlternateContent>
+          <mc:Choice Requires="wps">
+            <w:drawing>
+              <wp:anchor distT="45720" distB="45720" distL="114300" distR="114300" simplePos="0" relativeHeight="251687936" behindDoc="0" locked="0" layoutInCell="1" allowOverlap="1" wp14:anchorId="602DCBBE" wp14:editId="57EE12FC">
+                <wp:simplePos x="0" y="0"/>
+                <wp:positionH relativeFrom="margin">
+                  <wp:align>left</wp:align>
+                </wp:positionH>
+                <wp:positionV relativeFrom="paragraph">
+                  <wp:posOffset>276225</wp:posOffset>
+                </wp:positionV>
+                <wp:extent cx="5381625" cy="7658100"/>
+                <wp:effectExtent l="0" t="0" r="28575" b="19050"/>
+                <wp:wrapSquare wrapText="bothSides"/>
+                <wp:docPr id="14" name="Text Box 2"/>
+                <wp:cNvGraphicFramePr>
+                  <a:graphicFrameLocks xmlns:a="http://schemas.openxmlformats.org/drawingml/2006/main"/>
+                </wp:cNvGraphicFramePr>
+                <a:graphic xmlns:a="http://schemas.openxmlformats.org/drawingml/2006/main">
+                  <a:graphicData uri="http://schemas.microsoft.com/office/word/2010/wordprocessingShape">
+                    <wps:wsp>
+                      <wps:cNvSpPr txBox="1">
+                        <a:spLocks noChangeArrowheads="1"/>
+                      </wps:cNvSpPr>
+                      <wps:spPr bwMode="auto">
+                        <a:xfrm>
+                          <a:off x="0" y="0"/>
+                          <a:ext cx="5381625" cy="7658100"/>
+                        </a:xfrm>
+                        <a:prstGeom prst="rect">
+                          <a:avLst/>
+                        </a:prstGeom>
+                        <a:solidFill>
+                          <a:srgbClr val="FFFFFF"/>
+                        </a:solidFill>
+                        <a:ln w="9525">
+                          <a:solidFill>
+                            <a:srgbClr val="000000"/>
+                          </a:solidFill>
+                          <a:miter lim="800000"/>
+                          <a:headEnd/>
+                          <a:tailEnd/>
+                        </a:ln>
+                      </wps:spPr>
+                      <wps:txbx>
+                        <w:txbxContent>
+                          <w:p>
+                            <w:pPr>
+                              <w:spacing w:line="240" w:lineRule="auto"/>
+                              <w:rPr>
+                                <w:rFonts w:ascii="Arial" w:hAnsi="Arial" w:cs="Arial"/>
+                                <w:sz w:val="26"/>
+                                <w:szCs w:val="26"/>
+                              </w:rPr>
+                            </w:pPr>
+                            <w:r>
+                              <w:rPr>
+                                <w:rFonts w:ascii="Arial" w:hAnsi="Arial" w:cs="Arial"/>
+                                <w:sz w:val="26"/>
+                                <w:szCs w:val="26"/>
+                              </w:rPr>
+                              <w:t xml:space="preserve">    case red : digitalWrite(1,0);</w:t>
+                            </w:r>
+                          </w:p>
+                          <w:p>
+                            <w:pPr>
+                              <w:spacing w:line="240" w:lineRule="auto"/>
+                              <w:rPr>
+                                <w:rFonts w:ascii="Arial" w:hAnsi="Arial" w:cs="Arial"/>
+                                <w:sz w:val="26"/>
+                                <w:szCs w:val="26"/>
+                              </w:rPr>
+                            </w:pPr>
+                            <w:r>
+                              <w:rPr>
+                                <w:rFonts w:ascii="Arial" w:hAnsi="Arial" w:cs="Arial"/>
+                                <w:sz w:val="26"/>
+                                <w:szCs w:val="26"/>
+                              </w:rPr>
+                              <w:t xml:space="preserve">               digitalWrite(2,0);</w:t>
+                            </w:r>
+                          </w:p>
+                          <w:p>
+                            <w:pPr>
+                              <w:spacing w:line="240" w:lineRule="auto"/>
+                              <w:rPr>
+                                <w:rFonts w:ascii="Arial" w:hAnsi="Arial" w:cs="Arial"/>
+                                <w:sz w:val="26"/>
+                                <w:szCs w:val="26"/>
+                              </w:rPr>
+                            </w:pPr>
+                            <w:r>
+                              <w:rPr>
+                                <w:rFonts w:ascii="Arial" w:hAnsi="Arial" w:cs="Arial"/>
+                                <w:sz w:val="26"/>
+                                <w:szCs w:val="26"/>
+                              </w:rPr>
+                              <w:t xml:space="preserve">               digitalWrite(3 ,1);</w:t>
+                            </w:r>
+                            <w:r>
+                              <w:rPr>
+                                <w:rFonts w:ascii="Arial" w:hAnsi="Arial" w:cs="Arial"/>
+                                <w:sz w:val="26"/>
+                                <w:szCs w:val="26"/>
+                              </w:rPr>
+                              <w:t xml:space="preserve">                  break;</w:t>
+                            </w:r>
+                          </w:p>
+                          <w:p>
+                            <w:pPr>
+                              <w:spacing w:line="240" w:lineRule="auto"/>
+                              <w:rPr>
+                                <w:rFonts w:ascii="Arial" w:hAnsi="Arial" w:cs="Arial"/>
+                                <w:sz w:val="26"/>
+                                <w:szCs w:val="26"/>
+                              </w:rPr>
+                            </w:pPr>
+                            <w:r>
+                              <w:rPr>
+                                <w:rFonts w:ascii="Arial" w:hAnsi="Arial" w:cs="Arial"/>
+                                <w:sz w:val="26"/>
+                                <w:szCs w:val="26"/>
+                              </w:rPr>
+                              <w:t xml:space="preserve">    case green : digitalWrite(1,0);</w:t>
+                            </w:r>
+                          </w:p>
+                          <w:p>
+                            <w:pPr>
+                              <w:spacing w:line="240" w:lineRule="auto"/>
+                              <w:rPr>
+                                <w:rFonts w:ascii="Arial" w:hAnsi="Arial" w:cs="Arial"/>
+                                <w:sz w:val="26"/>
+                                <w:szCs w:val="26"/>
+                              </w:rPr>
+                            </w:pPr>
+                            <w:r>
+                              <w:rPr>
+                                <w:rFonts w:ascii="Arial" w:hAnsi="Arial" w:cs="Arial"/>
+                                <w:sz w:val="26"/>
+                                <w:szCs w:val="26"/>
+                              </w:rPr>
+                              <w:t xml:space="preserve">               digitalWrite(2,1);</w:t>
+                            </w:r>
+                          </w:p>
+                          <w:p>
+                            <w:pPr>
+                              <w:spacing w:line="240" w:lineRule="auto"/>
+                              <w:rPr>
+                                <w:rFonts w:ascii="Arial" w:hAnsi="Arial" w:cs="Arial"/>
+                                <w:sz w:val="26"/>
+                                <w:szCs w:val="26"/>
+                              </w:rPr>
+                            </w:pPr>
+                            <w:r>
+                              <w:rPr>
+                                <w:rFonts w:ascii="Arial" w:hAnsi="Arial" w:cs="Arial"/>
+                                <w:sz w:val="26"/>
+                                <w:szCs w:val="26"/>
+                              </w:rPr>
+                              <w:t xml:space="preserve">               digitalWrite(3 ,0);                  break;</w:t>
+                            </w:r>
+                          </w:p>
+                          <w:p>
+                            <w:pPr>
+                              <w:spacing w:line="240" w:lineRule="auto"/>
+                              <w:rPr>
+                                <w:rFonts w:ascii="Arial" w:hAnsi="Arial" w:cs="Arial"/>
+                                <w:sz w:val="26"/>
+                                <w:szCs w:val="26"/>
+                              </w:rPr>
+                            </w:pPr>
+                            <w:r>
+                              <w:rPr>
+                                <w:rFonts w:ascii="Arial" w:hAnsi="Arial" w:cs="Arial"/>
+                                <w:sz w:val="26"/>
+                                <w:szCs w:val="26"/>
+                              </w:rPr>
+                              <w:t xml:space="preserve">    case blue : digitalWrite(1,0);</w:t>
+                            </w:r>
+                          </w:p>
+                          <w:p>
+                            <w:pPr>
+                              <w:spacing w:line="240" w:lineRule="auto"/>
+                              <w:rPr>
+                                <w:rFonts w:ascii="Arial" w:hAnsi="Arial" w:cs="Arial"/>
+                                <w:sz w:val="26"/>
+                                <w:szCs w:val="26"/>
+                              </w:rPr>
+                            </w:pPr>
+                            <w:r>
+                              <w:rPr>
+                                <w:rFonts w:ascii="Arial" w:hAnsi="Arial" w:cs="Arial"/>
+                                <w:sz w:val="26"/>
+                                <w:szCs w:val="26"/>
+                              </w:rPr>
+                              <w:t xml:space="preserve">               digitalWrite(2,1);</w:t>
+                            </w:r>
+                          </w:p>
+                          <w:p>
+                            <w:pPr>
+                              <w:spacing w:line="240" w:lineRule="auto"/>
+                              <w:rPr>
+                                <w:rFonts w:ascii="Arial" w:hAnsi="Arial" w:cs="Arial"/>
+                                <w:sz w:val="26"/>
+                                <w:szCs w:val="26"/>
+                              </w:rPr>
+                            </w:pPr>
+                            <w:r>
+                              <w:rPr>
+                                <w:rFonts w:ascii="Arial" w:hAnsi="Arial" w:cs="Arial"/>
+                                <w:sz w:val="26"/>
+                                <w:szCs w:val="26"/>
+                              </w:rPr>
+                              <w:t xml:space="preserve">               digitalWrite(3 ,1);                  break;</w:t>
+                            </w:r>
+                          </w:p>
+                          <w:p>
+                            <w:pPr>
+                              <w:spacing w:line="240" w:lineRule="auto"/>
+                              <w:rPr>
+                                <w:rFonts w:ascii="Arial" w:hAnsi="Arial" w:cs="Arial"/>
+                                <w:sz w:val="26"/>
+                                <w:szCs w:val="26"/>
+                              </w:rPr>
+                            </w:pPr>
+                            <w:r>
+                              <w:rPr>
+                                <w:rFonts w:ascii="Arial" w:hAnsi="Arial" w:cs="Arial"/>
+                                <w:sz w:val="26"/>
+                                <w:szCs w:val="26"/>
+                              </w:rPr>
+                              <w:t xml:space="preserve">    case yellow : digitalWrite(1,1);</w:t>
+                            </w:r>
+                          </w:p>
+                          <w:p>
+                            <w:pPr>
+                              <w:spacing w:line="240" w:lineRule="auto"/>
+                              <w:rPr>
+                                <w:rFonts w:ascii="Arial" w:hAnsi="Arial" w:cs="Arial"/>
+                                <w:sz w:val="26"/>
+                                <w:szCs w:val="26"/>
+                              </w:rPr>
+                            </w:pPr>
+                            <w:r>
+                              <w:rPr>
+                                <w:rFonts w:ascii="Arial" w:hAnsi="Arial" w:cs="Arial"/>
+                                <w:sz w:val="26"/>
+                                <w:szCs w:val="26"/>
+                              </w:rPr>
+                              <w:t xml:space="preserve">               digitalWrite(2,0);</w:t>
+                            </w:r>
+                          </w:p>
+                          <w:p>
+                            <w:pPr>
+                              <w:spacing w:line="240" w:lineRule="auto"/>
+                              <w:rPr>
+                                <w:rFonts w:ascii="Arial" w:hAnsi="Arial" w:cs="Arial"/>
+                                <w:sz w:val="26"/>
+                                <w:szCs w:val="26"/>
+                              </w:rPr>
+                            </w:pPr>
+                            <w:r>
+                              <w:rPr>
+                                <w:rFonts w:ascii="Arial" w:hAnsi="Arial" w:cs="Arial"/>
+                                <w:sz w:val="26"/>
+                                <w:szCs w:val="26"/>
+                              </w:rPr>
+                              <w:t xml:space="preserve">               digitalWrite(3 ,0);</w:t>
+                            </w:r>
+                            <w:r>
+                              <w:rPr>
+                                <w:rFonts w:ascii="Arial" w:hAnsi="Arial" w:cs="Arial"/>
+                                <w:sz w:val="26"/>
+                                <w:szCs w:val="26"/>
+                              </w:rPr>
+                              <w:t xml:space="preserve">                  break;</w:t>
+                            </w:r>
+                          </w:p>
+                          <w:p>
+                            <w:pPr>
+                              <w:spacing w:line="240" w:lineRule="auto"/>
+                              <w:rPr>
+                                <w:rFonts w:ascii="Arial" w:hAnsi="Arial" w:cs="Arial"/>
+                                <w:sz w:val="26"/>
+                                <w:szCs w:val="26"/>
+                              </w:rPr>
+                            </w:pPr>
+                            <w:r>
+                              <w:rPr>
+                                <w:rFonts w:ascii="Arial" w:hAnsi="Arial" w:cs="Arial"/>
+                                <w:sz w:val="26"/>
+                                <w:szCs w:val="26"/>
+                              </w:rPr>
+                              <w:t xml:space="preserve">    case cyan : digitalWrite(1,1);</w:t>
+                            </w:r>
+                          </w:p>
+                          <w:p>
+                            <w:pPr>
+                              <w:spacing w:line="240" w:lineRule="auto"/>
+                              <w:rPr>
+                                <w:rFonts w:ascii="Arial" w:hAnsi="Arial" w:cs="Arial"/>
+                                <w:sz w:val="26"/>
+                                <w:szCs w:val="26"/>
+                              </w:rPr>
+                            </w:pPr>
+                            <w:r>
+                              <w:rPr>
+                                <w:rFonts w:ascii="Arial" w:hAnsi="Arial" w:cs="Arial"/>
+                                <w:sz w:val="26"/>
+                                <w:szCs w:val="26"/>
+                              </w:rPr>
+                              <w:t xml:space="preserve">               digitalWrite(2,0);</w:t>
+                            </w:r>
+                          </w:p>
+                          <w:p>
+                            <w:pPr>
+                              <w:spacing w:line="240" w:lineRule="auto"/>
+                              <w:rPr>
+                                <w:rFonts w:ascii="Arial" w:hAnsi="Arial" w:cs="Arial"/>
+                                <w:sz w:val="26"/>
+                                <w:szCs w:val="26"/>
+                              </w:rPr>
+                            </w:pPr>
+                            <w:r>
+                              <w:rPr>
+                                <w:rFonts w:ascii="Arial" w:hAnsi="Arial" w:cs="Arial"/>
+                                <w:sz w:val="26"/>
+                                <w:szCs w:val="26"/>
+                              </w:rPr>
+                              <w:t xml:space="preserve">               digitalWrite(3 ,1);                  break;</w:t>
+                            </w:r>
+                          </w:p>
+                          <w:p>
+                            <w:pPr>
+                              <w:spacing w:line="240" w:lineRule="auto"/>
+                              <w:rPr>
+                                <w:rFonts w:ascii="Arial" w:hAnsi="Arial" w:cs="Arial"/>
+                                <w:sz w:val="26"/>
+                                <w:szCs w:val="26"/>
+                              </w:rPr>
+                            </w:pPr>
+                            <w:r>
+                              <w:rPr>
+                                <w:rFonts w:ascii="Arial" w:hAnsi="Arial" w:cs="Arial"/>
+                                <w:sz w:val="26"/>
+                                <w:szCs w:val="26"/>
+                              </w:rPr>
+                              <w:t xml:space="preserve">    case magenta : digitalWrite(1,1);</w:t>
+                            </w:r>
+                          </w:p>
+                          <w:p>
+                            <w:pPr>
+                              <w:spacing w:line="240" w:lineRule="auto"/>
+                              <w:rPr>
+                                <w:rFonts w:ascii="Arial" w:hAnsi="Arial" w:cs="Arial"/>
+                                <w:sz w:val="26"/>
+                                <w:szCs w:val="26"/>
+                              </w:rPr>
+                            </w:pPr>
+                            <w:r>
+                              <w:rPr>
+                                <w:rFonts w:ascii="Arial" w:hAnsi="Arial" w:cs="Arial"/>
+                                <w:sz w:val="26"/>
+                                <w:szCs w:val="26"/>
+                              </w:rPr>
+                              <w:t xml:space="preserve">               digitalWrite(2,1);</w:t>
+                            </w:r>
+                          </w:p>
+                          <w:p>
+                            <w:pPr>
+                              <w:spacing w:line="240" w:lineRule="auto"/>
+                              <w:rPr>
+                                <w:rFonts w:ascii="Arial" w:hAnsi="Arial" w:cs="Arial"/>
+                                <w:sz w:val="26"/>
+                                <w:szCs w:val="26"/>
+                              </w:rPr>
+                            </w:pPr>
+                            <w:r>
+                              <w:rPr>
+                                <w:rFonts w:ascii="Arial" w:hAnsi="Arial" w:cs="Arial"/>
+                                <w:sz w:val="26"/>
+                                <w:szCs w:val="26"/>
+                              </w:rPr>
+                              <w:t xml:space="preserve">               digitalWrite(3 ,0);</w:t>
+                            </w:r>
+                            <w:r>
+                              <w:rPr>
+                                <w:rFonts w:ascii="Arial" w:hAnsi="Arial" w:cs="Arial"/>
+                                <w:sz w:val="26"/>
+                                <w:szCs w:val="26"/>
+                              </w:rPr>
+                              <w:t xml:space="preserve"> </w:t>
+                            </w:r>
+                            <w:r>
+                              <w:rPr>
+                                <w:rFonts w:ascii="Arial" w:hAnsi="Arial" w:cs="Arial"/>
+                                <w:sz w:val="26"/>
+                                <w:szCs w:val="26"/>
+                              </w:rPr>
+                              <w:t xml:space="preserve">                  break;</w:t>
+                            </w:r>
+                          </w:p>
+                          <w:p>
+                            <w:pPr>
+                              <w:spacing w:line="240" w:lineRule="auto"/>
+                              <w:rPr>
+                                <w:rFonts w:ascii="Arial" w:hAnsi="Arial" w:cs="Arial"/>
+                                <w:sz w:val="26"/>
+                                <w:szCs w:val="26"/>
+                              </w:rPr>
+                            </w:pPr>
+                            <w:r>
+                              <w:rPr>
+                                <w:rFonts w:ascii="Arial" w:hAnsi="Arial" w:cs="Arial"/>
+                                <w:sz w:val="26"/>
+                                <w:szCs w:val="26"/>
+                              </w:rPr>
+                              <w:t xml:space="preserve">    case white : digitalWrite(1,1);</w:t>
+                            </w:r>
+                          </w:p>
+                          <w:p>
+                            <w:pPr>
+                              <w:spacing w:line="240" w:lineRule="auto"/>
+                              <w:rPr>
+                                <w:rFonts w:ascii="Arial" w:hAnsi="Arial" w:cs="Arial"/>
+                                <w:sz w:val="26"/>
+                                <w:szCs w:val="26"/>
+                              </w:rPr>
+                            </w:pPr>
+                            <w:r>
+                              <w:rPr>
+                                <w:rFonts w:ascii="Arial" w:hAnsi="Arial" w:cs="Arial"/>
+                                <w:sz w:val="26"/>
+                                <w:szCs w:val="26"/>
+                              </w:rPr>
+                              <w:t xml:space="preserve">               digitalWrite(2,1);</w:t>
+                            </w:r>
+                          </w:p>
+                          <w:p>
+                            <w:pPr>
+                              <w:spacing w:line="240" w:lineRule="auto"/>
+                              <w:rPr>
+                                <w:rFonts w:ascii="Arial" w:hAnsi="Arial" w:cs="Arial"/>
+                                <w:sz w:val="26"/>
+                                <w:szCs w:val="26"/>
+                              </w:rPr>
+                            </w:pPr>
+                            <w:r>
+                              <w:rPr>
+                                <w:rFonts w:ascii="Arial" w:hAnsi="Arial" w:cs="Arial"/>
+                                <w:sz w:val="26"/>
+                                <w:szCs w:val="26"/>
+                              </w:rPr>
+                              <w:t xml:space="preserve">               digitalWrite(3 ,1);</w:t>
+                            </w:r>
+                            <w:r>
+                              <w:rPr>
+                                <w:rFonts w:ascii="Arial" w:hAnsi="Arial" w:cs="Arial"/>
+                                <w:sz w:val="26"/>
+                                <w:szCs w:val="26"/>
+                              </w:rPr>
+                              <w:t xml:space="preserve">                  break;</w:t>
+                            </w:r>
+                          </w:p>
+                          <w:p>
+                            <w:pPr>
+                              <w:spacing w:line="240" w:lineRule="auto"/>
+                              <w:rPr>
+                                <w:rFonts w:ascii="Arial" w:hAnsi="Arial" w:cs="Arial"/>
+                                <w:sz w:val="26"/>
+                                <w:szCs w:val="26"/>
+                              </w:rPr>
+                            </w:pPr>
+                            <w:r>
+                              <w:rPr>
+                                <w:rFonts w:ascii="Arial" w:hAnsi="Arial" w:cs="Arial"/>
+                                <w:sz w:val="26"/>
+                                <w:szCs w:val="26"/>
+                              </w:rPr>
+                              <w:t xml:space="preserve">    }</w:t>
+                            </w:r>
+                          </w:p>
+                          <w:p>
+                            <w:pPr>
+                              <w:spacing w:line="240" w:lineRule="auto"/>
+                              <w:rPr>
+                                <w:rFonts w:ascii="Arial" w:hAnsi="Arial" w:cs="Arial"/>
+                                <w:sz w:val="26"/>
+                                <w:szCs w:val="26"/>
+                              </w:rPr>
+                            </w:pPr>
+                            <w:r>
+                              <w:rPr>
+                                <w:rFonts w:ascii="Arial" w:hAnsi="Arial" w:cs="Arial"/>
+                                <w:sz w:val="26"/>
+                                <w:szCs w:val="26"/>
+                              </w:rPr>
+                              <w:t>}</w:t>
+                            </w:r>
+                            <w:r>
+                              <w:rPr>
+                                <w:rFonts w:ascii="Arial" w:hAnsi="Arial" w:cs="Arial"/>
+                                <w:sz w:val="26"/>
+                                <w:szCs w:val="26"/>
+                              </w:rPr>
+                              <w:t xml:space="preserve"> </w:t>
+                            </w:r>
+                          </w:p>
+                        </w:txbxContent>
+                      </wps:txbx>
+                      <wps:bodyPr rot="0" vert="horz" wrap="square" lIns="91440" tIns="45720" rIns="91440" bIns="45720" anchor="t" anchorCtr="0">
+                        <a:noAutofit/>
+                      </wps:bodyPr>
+                    </wps:wsp>
+                  </a:graphicData>
+                </a:graphic>
+                <wp14:sizeRelH relativeFrom="margin">
+                  <wp14:pctWidth>0</wp14:pctWidth>
+                </wp14:sizeRelH>
+                <wp14:sizeRelV relativeFrom="margin">
+                  <wp14:pctHeight>0</wp14:pctHeight>
+                </wp14:sizeRelV>
+              </wp:anchor>
+            </w:drawing>
+          </mc:Choice>
+          <mc:Fallback>
+            <w:pict>
+              <v:shape w14:anchorId="602DCBBE" id="_x0000_s1033" type="#_x0000_t202" style="position:absolute;left:0;text-align:left;margin-left:0;margin-top:21.75pt;width:423.75pt;height:603pt;z-index:251687936;visibility:visible;mso-wrap-style:square;mso-width-percent:0;mso-height-percent:0;mso-wrap-distance-left:9pt;mso-wrap-distance-top:3.6pt;mso-wrap-distance-right:9pt;mso-wrap-distance-bottom:3.6pt;mso-position-horizontal:left;mso-position-horizontal-relative:margin;mso-position-vertical:absolute;mso-position-vertical-relative:text;mso-width-percent:0;mso-height-percent:0;mso-width-relative:margin;mso-height-relative:margin;v-text-anchor:top" o:gfxdata="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">
+                <v:textbox>
+                  <w:txbxContent>
+                    <w:p>
+                      <w:pPr>
+                        <w:spacing w:line="240" w:lineRule="auto"/>
+                        <w:rPr>
+                          <w:rFonts w:ascii="Arial" w:hAnsi="Arial" w:cs="Arial"/>
+                          <w:sz w:val="26"/>
+                          <w:szCs w:val="26"/>
+                        </w:rPr>
+                      </w:pPr>
+                      <w:r>
+                        <w:rPr>
+                          <w:rFonts w:ascii="Arial" w:hAnsi="Arial" w:cs="Arial"/>
+                          <w:sz w:val="26"/>
+                          <w:szCs w:val="26"/>
+                        </w:rPr>
+                        <w:t xml:space="preserve">    case red : digitalWrite(1,0);</w:t>
+                      </w:r>
+                    </w:p>
+                    <w:p>
+                      <w:pPr>
+                        <w:spacing w:line="240" w:lineRule="auto"/>
+                        <w:rPr>
+                          <w:rFonts w:ascii="Arial" w:hAnsi="Arial" w:cs="Arial"/>
+                          <w:sz w:val="26"/>
+                          <w:szCs w:val="26"/>
+                        </w:rPr>
+                      </w:pPr>
+                      <w:r>
+                        <w:rPr>
+                          <w:rFonts w:ascii="Arial" w:hAnsi="Arial" w:cs="Arial"/>
+                          <w:sz w:val="26"/>
+                          <w:szCs w:val="26"/>
+                        </w:rPr>
+                        <w:t xml:space="preserve">               digitalWrite(2,0);</w:t>
+                      </w:r>
+                    </w:p>
+                    <w:p>
+                      <w:pPr>
+                        <w:spacing w:line="240" w:lineRule="auto"/>
+                        <w:rPr>
+                          <w:rFonts w:ascii="Arial" w:hAnsi="Arial" w:cs="Arial"/>
+                          <w:sz w:val="26"/>
+                          <w:szCs w:val="26"/>
+                        </w:rPr>
+                      </w:pPr>
+                      <w:r>
+                        <w:rPr>
+                          <w:rFonts w:ascii="Arial" w:hAnsi="Arial" w:cs="Arial"/>
+                          <w:sz w:val="26"/>
+                          <w:szCs w:val="26"/>
+                        </w:rPr>
+                        <w:t xml:space="preserve">               digitalWrite(3 ,1);</w:t>
+                      </w:r>
+                      <w:r>
+                        <w:rPr>
+                          <w:rFonts w:ascii="Arial" w:hAnsi="Arial" w:cs="Arial"/>
+                          <w:sz w:val="26"/>
+                          <w:szCs w:val="26"/>
+                        </w:rPr>
+                        <w:t xml:space="preserve">                  break;</w:t>
+                      </w:r>
+                    </w:p>
+                    <w:p>
+                      <w:pPr>
+                        <w:spacing w:line="240" w:lineRule="auto"/>
+                        <w:rPr>
+                          <w:rFonts w:ascii="Arial" w:hAnsi="Arial" w:cs="Arial"/>
+                          <w:sz w:val="26"/>
+                          <w:szCs w:val="26"/>
+                        </w:rPr>
+                      </w:pPr>
+                      <w:r>
+                        <w:rPr>
+                          <w:rFonts w:ascii="Arial" w:hAnsi="Arial" w:cs="Arial"/>
+                          <w:sz w:val="26"/>
+                          <w:szCs w:val="26"/>
+                        </w:rPr>
+                        <w:t xml:space="preserve">    case green : digitalWrite(1,0);</w:t>
+                      </w:r>
+                    </w:p>
+                    <w:p>
+                      <w:pPr>
+                        <w:spacing w:line="240" w:lineRule="auto"/>
+                        <w:rPr>
+                          <w:rFonts w:ascii="Arial" w:hAnsi="Arial" w:cs="Arial"/>
+                          <w:sz w:val="26"/>
+                          <w:szCs w:val="26"/>
+                        </w:rPr>
+                      </w:pPr>
+                      <w:r>
+                        <w:rPr>
+                          <w:rFonts w:ascii="Arial" w:hAnsi="Arial" w:cs="Arial"/>
+                          <w:sz w:val="26"/>
+                          <w:szCs w:val="26"/>
+                        </w:rPr>
+                        <w:t xml:space="preserve">               digitalWrite(2,1);</w:t>
+                      </w:r>
+                    </w:p>
+                    <w:p>
+                      <w:pPr>
+                        <w:spacing w:line="240" w:lineRule="auto"/>
+                        <w:rPr>
+                          <w:rFonts w:ascii="Arial" w:hAnsi="Arial" w:cs="Arial"/>
+                          <w:sz w:val="26"/>
+                          <w:szCs w:val="26"/>
+                        </w:rPr>
+                      </w:pPr>
+                      <w:r>
+                        <w:rPr>
+                          <w:rFonts w:ascii="Arial" w:hAnsi="Arial" w:cs="Arial"/>
+                          <w:sz w:val="26"/>
+                          <w:szCs w:val="26"/>
+                        </w:rPr>
+                        <w:t xml:space="preserve">               digitalWrite(3 ,0);                  break;</w:t>
+                      </w:r>
+                    </w:p>
+                    <w:p>
+                      <w:pPr>
+                        <w:spacing w:line="240" w:lineRule="auto"/>
+                        <w:rPr>
+                          <w:rFonts w:ascii="Arial" w:hAnsi="Arial" w:cs="Arial"/>
+                          <w:sz w:val="26"/>
+                          <w:szCs w:val="26"/>
+                        </w:rPr>
+                      </w:pPr>
+                      <w:r>
+                        <w:rPr>
+                          <w:rFonts w:ascii="Arial" w:hAnsi="Arial" w:cs="Arial"/>
+                          <w:sz w:val="26"/>
+                          <w:szCs w:val="26"/>
+                        </w:rPr>
+                        <w:t xml:space="preserve">    case blue : digitalWrite(1,0);</w:t>
+                      </w:r>
+                    </w:p>
+                    <w:p>
+                      <w:pPr>
+                        <w:spacing w:line="240" w:lineRule="auto"/>
+                        <w:rPr>
+                          <w:rFonts w:ascii="Arial" w:hAnsi="Arial" w:cs="Arial"/>
+                          <w:sz w:val="26"/>
+                          <w:szCs w:val="26"/>
+                        </w:rPr>
+                      </w:pPr>
+                      <w:r>
+                        <w:rPr>
+                          <w:rFonts w:ascii="Arial" w:hAnsi="Arial" w:cs="Arial"/>
+                          <w:sz w:val="26"/>
+                          <w:szCs w:val="26"/>
+                        </w:rPr>
+                        <w:t xml:space="preserve">               digitalWrite(2,1);</w:t>
+                      </w:r>
+                    </w:p>
+                    <w:p>
+                      <w:pPr>
+                        <w:spacing w:line="240" w:lineRule="auto"/>
+                        <w:rPr>
+                          <w:rFonts w:ascii="Arial" w:hAnsi="Arial" w:cs="Arial"/>
+                          <w:sz w:val="26"/>
+                          <w:szCs w:val="26"/>
+                        </w:rPr>
+                      </w:pPr>
+                      <w:r>
+                        <w:rPr>
+                          <w:rFonts w:ascii="Arial" w:hAnsi="Arial" w:cs="Arial"/>
+                          <w:sz w:val="26"/>
+                          <w:szCs w:val="26"/>
+                        </w:rPr>
+                        <w:t xml:space="preserve">               digitalWrite(3 ,1);                  break;</w:t>
+                      </w:r>
+                    </w:p>
+                    <w:p>
+                      <w:pPr>
+                        <w:spacing w:line="240" w:lineRule="auto"/>
+                        <w:rPr>
+                          <w:rFonts w:ascii="Arial" w:hAnsi="Arial" w:cs="Arial"/>
+                          <w:sz w:val="26"/>
+                          <w:szCs w:val="26"/>
+                        </w:rPr>
+                      </w:pPr>
+                      <w:r>
+                        <w:rPr>
+                          <w:rFonts w:ascii="Arial" w:hAnsi="Arial" w:cs="Arial"/>
+                          <w:sz w:val="26"/>
+                          <w:szCs w:val="26"/>
+                        </w:rPr>
+                        <w:t xml:space="preserve">    case yellow : digitalWrite(1,1);</w:t>
+                      </w:r>
+                    </w:p>
+                    <w:p>
+                      <w:pPr>
+                        <w:spacing w:line="240" w:lineRule="auto"/>
+                        <w:rPr>
+                          <w:rFonts w:ascii="Arial" w:hAnsi="Arial" w:cs="Arial"/>
+                          <w:sz w:val="26"/>
+                          <w:szCs w:val="26"/>
+                        </w:rPr>
+                      </w:pPr>
+                      <w:r>
+                        <w:rPr>
+                          <w:rFonts w:ascii="Arial" w:hAnsi="Arial" w:cs="Arial"/>
+                          <w:sz w:val="26"/>
+                          <w:szCs w:val="26"/>
+                        </w:rPr>
+                        <w:t xml:space="preserve">               digitalWrite(2,0);</w:t>
+                      </w:r>
+                    </w:p>
+                    <w:p>
+                      <w:pPr>
+                        <w:spacing w:line="240" w:lineRule="auto"/>
+                        <w:rPr>
+                          <w:rFonts w:ascii="Arial" w:hAnsi="Arial" w:cs="Arial"/>
+                          <w:sz w:val="26"/>
+                          <w:szCs w:val="26"/>
+                        </w:rPr>
+                      </w:pPr>
+                      <w:r>
+                        <w:rPr>
+                          <w:rFonts w:ascii="Arial" w:hAnsi="Arial" w:cs="Arial"/>
+                          <w:sz w:val="26"/>
+                          <w:szCs w:val="26"/>
+                        </w:rPr>
+                        <w:t xml:space="preserve">               digitalWrite(3 ,0);</w:t>
+                      </w:r>
+                      <w:r>
+                        <w:rPr>
+                          <w:rFonts w:ascii="Arial" w:hAnsi="Arial" w:cs="Arial"/>
+                          <w:sz w:val="26"/>
+                          <w:szCs w:val="26"/>
+                        </w:rPr>
+                        <w:t xml:space="preserve">                  break;</w:t>
+                      </w:r>
+                    </w:p>
+                    <w:p>
+                      <w:pPr>
+                        <w:spacing w:line="240" w:lineRule="auto"/>
+                        <w:rPr>
+                          <w:rFonts w:ascii="Arial" w:hAnsi="Arial" w:cs="Arial"/>
+                          <w:sz w:val="26"/>
+                          <w:szCs w:val="26"/>
+                        </w:rPr>
+                      </w:pPr>
+                      <w:r>
+                        <w:rPr>
+                          <w:rFonts w:ascii="Arial" w:hAnsi="Arial" w:cs="Arial"/>
+                          <w:sz w:val="26"/>
+                          <w:szCs w:val="26"/>
+                        </w:rPr>
+                        <w:t xml:space="preserve">    case cyan : digitalWrite(1,1);</w:t>
+                      </w:r>
+                    </w:p>
+                    <w:p>
+                      <w:pPr>
+                        <w:spacing w:line="240" w:lineRule="auto"/>
+                        <w:rPr>
+                          <w:rFonts w:ascii="Arial" w:hAnsi="Arial" w:cs="Arial"/>
+                          <w:sz w:val="26"/>
+                          <w:szCs w:val="26"/>
+                        </w:rPr>
+                      </w:pPr>
+                      <w:r>
+                        <w:rPr>
+                          <w:rFonts w:ascii="Arial" w:hAnsi="Arial" w:cs="Arial"/>
+                          <w:sz w:val="26"/>
+                          <w:szCs w:val="26"/>
+                        </w:rPr>
+                        <w:t xml:space="preserve">               digitalWrite(2,0);</w:t>
+                      </w:r>
+                    </w:p>
+                    <w:p>
+                      <w:pPr>
+                        <w:spacing w:line="240" w:lineRule="auto"/>
+                        <w:rPr>
+                          <w:rFonts w:ascii="Arial" w:hAnsi="Arial" w:cs="Arial"/>
+                          <w:sz w:val="26"/>
+                          <w:szCs w:val="26"/>
+                        </w:rPr>
+                      </w:pPr>
+                      <w:r>
+                        <w:rPr>
+                          <w:rFonts w:ascii="Arial" w:hAnsi="Arial" w:cs="Arial"/>
+                          <w:sz w:val="26"/>
+                          <w:szCs w:val="26"/>
+                        </w:rPr>
+                        <w:t xml:space="preserve">               digitalWrite(3 ,1);                  break;</w:t>
+                      </w:r>
+                    </w:p>
+                    <w:p>
+                      <w:pPr>
+                        <w:spacing w:line="240" w:lineRule="auto"/>
+                        <w:rPr>
+                          <w:rFonts w:ascii="Arial" w:hAnsi="Arial" w:cs="Arial"/>
+                          <w:sz w:val="26"/>
+                          <w:szCs w:val="26"/>
+                        </w:rPr>
+                      </w:pPr>
+                      <w:r>
+                        <w:rPr>
+                          <w:rFonts w:ascii="Arial" w:hAnsi="Arial" w:cs="Arial"/>
+                          <w:sz w:val="26"/>
+                          <w:szCs w:val="26"/>
+                        </w:rPr>
+                        <w:t xml:space="preserve">    case magenta : digitalWrite(1,1);</w:t>
+                      </w:r>
+                    </w:p>
+                    <w:p>
+                      <w:pPr>
+                        <w:spacing w:line="240" w:lineRule="auto"/>
+                        <w:rPr>
+                          <w:rFonts w:ascii="Arial" w:hAnsi="Arial" w:cs="Arial"/>
+                          <w:sz w:val="26"/>
+                          <w:szCs w:val="26"/>
+                        </w:rPr>
+                      </w:pPr>
+                      <w:r>
+                        <w:rPr>
+                          <w:rFonts w:ascii="Arial" w:hAnsi="Arial" w:cs="Arial"/>
+                          <w:sz w:val="26"/>
+                          <w:szCs w:val="26"/>
+                        </w:rPr>
+                        <w:t xml:space="preserve">               digitalWrite(2,1);</w:t>
+                      </w:r>
+                    </w:p>
+                    <w:p>
+                      <w:pPr>
+                        <w:spacing w:line="240" w:lineRule="auto"/>
+                        <w:rPr>
+                          <w:rFonts w:ascii="Arial" w:hAnsi="Arial" w:cs="Arial"/>
+                          <w:sz w:val="26"/>
+                          <w:szCs w:val="26"/>
+                        </w:rPr>
+                      </w:pPr>
+                      <w:r>
+                        <w:rPr>
+                          <w:rFonts w:ascii="Arial" w:hAnsi="Arial" w:cs="Arial"/>
+                          <w:sz w:val="26"/>
+                          <w:szCs w:val="26"/>
+                        </w:rPr>
+                        <w:t xml:space="preserve">               digitalWrite(3 ,0);</w:t>
+                      </w:r>
+                      <w:r>
+                        <w:rPr>
+                          <w:rFonts w:ascii="Arial" w:hAnsi="Arial" w:cs="Arial"/>
+                          <w:sz w:val="26"/>
+                          <w:szCs w:val="26"/>
+                        </w:rPr>
+                        <w:t xml:space="preserve"> </w:t>
+                      </w:r>
+                      <w:r>
+                        <w:rPr>
+                          <w:rFonts w:ascii="Arial" w:hAnsi="Arial" w:cs="Arial"/>
+                          <w:sz w:val="26"/>
+                          <w:szCs w:val="26"/>
+                        </w:rPr>
+                        <w:t xml:space="preserve">                  break;</w:t>
+                      </w:r>
+                    </w:p>
+                    <w:p>
+                      <w:pPr>
+                        <w:spacing w:line="240" w:lineRule="auto"/>
+                        <w:rPr>
+                          <w:rFonts w:ascii="Arial" w:hAnsi="Arial" w:cs="Arial"/>
+                          <w:sz w:val="26"/>
+                          <w:szCs w:val="26"/>
+                        </w:rPr>
+                      </w:pPr>
+                      <w:r>
+                        <w:rPr>
+                          <w:rFonts w:ascii="Arial" w:hAnsi="Arial" w:cs="Arial"/>
+                          <w:sz w:val="26"/>
+                          <w:szCs w:val="26"/>
+                        </w:rPr>
+                        <w:t xml:space="preserve">    case white : digitalWrite(1,1);</w:t>
+                      </w:r>
+                    </w:p>
+                    <w:p>
+                      <w:pPr>
+                        <w:spacing w:line="240" w:lineRule="auto"/>
+                        <w:rPr>
+                          <w:rFonts w:ascii="Arial" w:hAnsi="Arial" w:cs="Arial"/>
+                          <w:sz w:val="26"/>
+                          <w:szCs w:val="26"/>
+                        </w:rPr>
+                      </w:pPr>
+                      <w:r>
+                        <w:rPr>
+                          <w:rFonts w:ascii="Arial" w:hAnsi="Arial" w:cs="Arial"/>
+                          <w:sz w:val="26"/>
+                          <w:szCs w:val="26"/>
+                        </w:rPr>
+                        <w:t xml:space="preserve">               digitalWrite(2,1);</w:t>
+                      </w:r>
+                    </w:p>
+                    <w:p>
+                      <w:pPr>
+                        <w:spacing w:line="240" w:lineRule="auto"/>
+                        <w:rPr>
+                          <w:rFonts w:ascii="Arial" w:hAnsi="Arial" w:cs="Arial"/>
+                          <w:sz w:val="26"/>
+                          <w:szCs w:val="26"/>
+                        </w:rPr>
+                      </w:pPr>
+                      <w:r>
+                        <w:rPr>
+                          <w:rFonts w:ascii="Arial" w:hAnsi="Arial" w:cs="Arial"/>
+                          <w:sz w:val="26"/>
+                          <w:szCs w:val="26"/>
+                        </w:rPr>
+                        <w:t xml:space="preserve">               digitalWrite(3 ,1);</w:t>
+                      </w:r>
+                      <w:r>
+                        <w:rPr>
+                          <w:rFonts w:ascii="Arial" w:hAnsi="Arial" w:cs="Arial"/>
+                          <w:sz w:val="26"/>
+                          <w:szCs w:val="26"/>
+                        </w:rPr>
+                        <w:t xml:space="preserve">                  break;</w:t>
+                      </w:r>
+                    </w:p>
+                    <w:p>
+                      <w:pPr>
+                        <w:spacing w:line="240" w:lineRule="auto"/>
+                        <w:rPr>
+                          <w:rFonts w:ascii="Arial" w:hAnsi="Arial" w:cs="Arial"/>
+                          <w:sz w:val="26"/>
+                          <w:szCs w:val="26"/>
+                        </w:rPr>
+                      </w:pPr>
+                      <w:r>
+                        <w:rPr>
+                          <w:rFonts w:ascii="Arial" w:hAnsi="Arial" w:cs="Arial"/>
+                          <w:sz w:val="26"/>
+                          <w:szCs w:val="26"/>
+                        </w:rPr>
+                        <w:t xml:space="preserve">    }</w:t>
+                      </w:r>
+                    </w:p>
+                    <w:p>
+                      <w:pPr>
+                        <w:spacing w:line="240" w:lineRule="auto"/>
+                        <w:rPr>
+                          <w:rFonts w:ascii="Arial" w:hAnsi="Arial" w:cs="Arial"/>
+                          <w:sz w:val="26"/>
+                          <w:szCs w:val="26"/>
+                        </w:rPr>
+                      </w:pPr>
+                      <w:r>
+                        <w:rPr>
+                          <w:rFonts w:ascii="Arial" w:hAnsi="Arial" w:cs="Arial"/>
+                          <w:sz w:val="26"/>
+                          <w:szCs w:val="26"/>
+                        </w:rPr>
+                        <w:t>}</w:t>
+                      </w:r>
+                      <w:r>
+                        <w:rPr>
+                          <w:rFonts w:ascii="Arial" w:hAnsi="Arial" w:cs="Arial"/>
+                          <w:sz w:val="26"/>
+                          <w:szCs w:val="26"/>
+                        </w:rPr>
+                        <w:t xml:space="preserve"> </w:t>
+                      </w:r>
+                    </w:p>
+                  </w:txbxContent>
+                </v:textbox>
+                <w10:wrap type="square" anchorx="margin"/>
+              </v:shape>
+            </w:pict>
+          </mc:Fallback>
+        </mc:AlternateContent>
+      </w:r>
     </w:p>
     <w:p>
       <w:pPr>
@@ -5148,43 +7446,911 @@
     </w:p>
     <w:p>
       <w:pPr>
+        <w:pStyle w:val="Heading2"/>
+        <w:numPr>
+          <w:ilvl w:val="0"/>
+          <w:numId w:val="9"/>
+        </w:numPr>
+        <w:spacing w:line="360" w:lineRule="auto"/>
+      </w:pPr>
+      <w:r>
+        <w:lastRenderedPageBreak/>
+        <w:t>ĐIỀU KHIỂN LED QUA CHIẾT ÁP</w:t>
+      </w:r>
+    </w:p>
+    <w:p>
+      <w:pPr>
+        <w:pStyle w:val="Heading3"/>
+        <w:spacing w:line="360" w:lineRule="auto"/>
+      </w:pPr>
+      <w:r>
+        <w:t>Mô tả hệ thống</w:t>
+      </w:r>
+    </w:p>
+    <w:p>
+      <w:pPr>
+        <w:spacing w:line="360" w:lineRule="auto"/>
+        <w:jc w:val="both"/>
+        <w:rPr>
+          <w:sz w:val="26"/>
+          <w:szCs w:val="26"/>
+        </w:rPr>
+      </w:pPr>
+      <w:r>
+        <w:rPr>
+          <w:sz w:val="26"/>
+          <w:szCs w:val="26"/>
+        </w:rPr>
+        <w:t>Hệ thống được lắp đặt để điều khiển đèn LED nhấp nháy theo một khoảng thời gian nhất định phụ thuộc vào sự thay đổi của chiếc áp, nếu giá trị điện áp ở cổng A0 càng cao thì đèn sẽ nhấp nháy trong khoảng thời gian càng lâu và ngược lại</w:t>
+      </w:r>
+    </w:p>
+    <w:p>
+      <w:pPr>
+        <w:spacing w:line="360" w:lineRule="auto"/>
+        <w:jc w:val="both"/>
+        <w:rPr>
+          <w:sz w:val="26"/>
+          <w:szCs w:val="26"/>
+        </w:rPr>
+      </w:pPr>
+    </w:p>
+    <w:p>
+      <w:pPr>
+        <w:pStyle w:val="Heading3"/>
+      </w:pPr>
+      <w:r>
+        <w:t>Sơ đồ thiết kế</w:t>
+      </w:r>
+    </w:p>
+    <w:p>
+      <w:r>
+        <w:rPr>
+          <w:noProof/>
+        </w:rPr>
+        <w:drawing>
+          <wp:anchor distT="0" distB="0" distL="114300" distR="114300" simplePos="0" relativeHeight="251688960" behindDoc="0" locked="0" layoutInCell="1" allowOverlap="1" wp14:anchorId="67E723E3" wp14:editId="29589B99">
+            <wp:simplePos x="0" y="0"/>
+            <wp:positionH relativeFrom="margin">
+              <wp:align>center</wp:align>
+            </wp:positionH>
+            <wp:positionV relativeFrom="paragraph">
+              <wp:posOffset>404495</wp:posOffset>
+            </wp:positionV>
+            <wp:extent cx="5629275" cy="3506269"/>
+            <wp:effectExtent l="0" t="0" r="0" b="0"/>
+            <wp:wrapSquare wrapText="bothSides"/>
+            <wp:docPr id="15" name="Picture 15"/>
+            <wp:cNvGraphicFramePr>
+              <a:graphicFrameLocks xmlns:a="http://schemas.openxmlformats.org/drawingml/2006/main" noChangeAspect="1"/>
+            </wp:cNvGraphicFramePr>
+            <a:graphic xmlns:a="http://schemas.openxmlformats.org/drawingml/2006/main">
+              <a:graphicData uri="http://schemas.openxmlformats.org/drawingml/2006/picture">
+                <pic:pic xmlns:pic="http://schemas.openxmlformats.org/drawingml/2006/picture">
+                  <pic:nvPicPr>
+                    <pic:cNvPr id="15" name="BT5.PNG"/>
+                    <pic:cNvPicPr/>
+                  </pic:nvPicPr>
+                  <pic:blipFill>
+                    <a:blip r:embed="rId14">
+                      <a:extLst>
+                        <a:ext uri="{28A0092B-C50C-407E-A947-70E740481C1C}">
+                          <a14:useLocalDpi xmlns:a14="http://schemas.microsoft.com/office/drawing/2010/main" val="0"/>
+                        </a:ext>
+                      </a:extLst>
+                    </a:blip>
+                    <a:stretch>
+                      <a:fillRect/>
+                    </a:stretch>
+                  </pic:blipFill>
+                  <pic:spPr>
+                    <a:xfrm>
+                      <a:off x="0" y="0"/>
+                      <a:ext cx="5629275" cy="3506269"/>
+                    </a:xfrm>
+                    <a:prstGeom prst="rect">
+                      <a:avLst/>
+                    </a:prstGeom>
+                  </pic:spPr>
+                </pic:pic>
+              </a:graphicData>
+            </a:graphic>
+          </wp:anchor>
+        </w:drawing>
+      </w:r>
+    </w:p>
+    <w:p/>
+    <w:p/>
+    <w:p>
+      <w:pPr>
+        <w:pStyle w:val="Heading3"/>
+      </w:pPr>
+      <w:r>
+        <w:t>Đặc điểm linh kiện</w:t>
+      </w:r>
+    </w:p>
+    <w:p>
+      <w:pPr>
         <w:pStyle w:val="ListParagraph"/>
-        <w:ind w:left="1080"/>
+        <w:numPr>
+          <w:ilvl w:val="0"/>
+          <w:numId w:val="19"/>
+        </w:numPr>
+        <w:rPr>
+          <w:sz w:val="26"/>
+          <w:szCs w:val="26"/>
+        </w:rPr>
+      </w:pPr>
+      <w:r>
+        <w:rPr>
+          <w:sz w:val="26"/>
+          <w:szCs w:val="26"/>
+        </w:rPr>
+        <w:t xml:space="preserve">Arduino Uno board </w:t>
+      </w:r>
+    </w:p>
+    <w:p>
+      <w:pPr>
+        <w:pStyle w:val="ListParagraph"/>
+        <w:numPr>
+          <w:ilvl w:val="0"/>
+          <w:numId w:val="19"/>
+        </w:numPr>
+        <w:rPr>
+          <w:sz w:val="26"/>
+          <w:szCs w:val="26"/>
+        </w:rPr>
+      </w:pPr>
+      <w:r>
+        <w:rPr>
+          <w:sz w:val="26"/>
+          <w:szCs w:val="26"/>
+        </w:rPr>
+        <w:t>LED</w:t>
+      </w:r>
+    </w:p>
+    <w:p>
+      <w:pPr>
+        <w:pStyle w:val="ListParagraph"/>
+        <w:numPr>
+          <w:ilvl w:val="0"/>
+          <w:numId w:val="19"/>
+        </w:numPr>
+        <w:spacing w:line="360" w:lineRule="auto"/>
+        <w:rPr>
+          <w:sz w:val="26"/>
+          <w:szCs w:val="26"/>
+        </w:rPr>
+      </w:pPr>
+      <w:r>
+        <w:rPr>
+          <w:sz w:val="26"/>
+          <w:szCs w:val="26"/>
+        </w:rPr>
+        <w:t xml:space="preserve">Điện trở 100 </w:t>
+      </w:r>
+      <w:r>
+        <w:rPr>
+          <w:sz w:val="26"/>
+          <w:szCs w:val="26"/>
+        </w:rPr>
+        <w:t>Ω</w:t>
+      </w:r>
+    </w:p>
+    <w:p>
+      <w:pPr>
+        <w:pStyle w:val="ListParagraph"/>
+        <w:numPr>
+          <w:ilvl w:val="0"/>
+          <w:numId w:val="19"/>
+        </w:numPr>
+        <w:spacing w:line="360" w:lineRule="auto"/>
+        <w:rPr>
+          <w:sz w:val="26"/>
+          <w:szCs w:val="26"/>
+        </w:rPr>
+      </w:pPr>
+      <w:r>
+        <w:rPr>
+          <w:sz w:val="26"/>
+          <w:szCs w:val="26"/>
+        </w:rPr>
+        <w:t>Chiết áp POT-HG</w:t>
+      </w:r>
+    </w:p>
+    <w:p>
+      <w:pPr>
+        <w:pStyle w:val="Heading3"/>
+      </w:pPr>
+      <w:r>
+        <w:lastRenderedPageBreak/>
+        <w:t>Mã lệnh</w:t>
+      </w:r>
+    </w:p>
+    <w:p/>
+    <w:p>
+      <w:pPr>
+        <w:spacing w:after="160" w:line="259" w:lineRule="auto"/>
         <w:rPr>
           <w:sz w:val="28"/>
         </w:rPr>
       </w:pPr>
-    </w:p>
-    <w:p>
-      <w:pPr>
-        <w:spacing w:after="160" w:line="259" w:lineRule="auto"/>
-        <w:rPr>
+      <w:r>
+        <w:rPr>
+          <w:noProof/>
           <w:sz w:val="28"/>
         </w:rPr>
-      </w:pPr>
-      <w:r>
-        <w:rPr>
-          <w:sz w:val="28"/>
-        </w:rPr>
-        <w:br w:type="page"/>
+        <mc:AlternateContent>
+          <mc:Choice Requires="wps">
+            <w:drawing>
+              <wp:anchor distT="45720" distB="45720" distL="114300" distR="114300" simplePos="0" relativeHeight="251691008" behindDoc="0" locked="0" layoutInCell="1" allowOverlap="1" wp14:anchorId="0C9DF6A1" wp14:editId="230B2D2C">
+                <wp:simplePos x="0" y="0"/>
+                <wp:positionH relativeFrom="margin">
+                  <wp:align>left</wp:align>
+                </wp:positionH>
+                <wp:positionV relativeFrom="paragraph">
+                  <wp:posOffset>6985</wp:posOffset>
+                </wp:positionV>
+                <wp:extent cx="5381625" cy="6315075"/>
+                <wp:effectExtent l="0" t="0" r="28575" b="28575"/>
+                <wp:wrapSquare wrapText="bothSides"/>
+                <wp:docPr id="16" name="Text Box 2"/>
+                <wp:cNvGraphicFramePr>
+                  <a:graphicFrameLocks xmlns:a="http://schemas.openxmlformats.org/drawingml/2006/main"/>
+                </wp:cNvGraphicFramePr>
+                <a:graphic xmlns:a="http://schemas.openxmlformats.org/drawingml/2006/main">
+                  <a:graphicData uri="http://schemas.microsoft.com/office/word/2010/wordprocessingShape">
+                    <wps:wsp>
+                      <wps:cNvSpPr txBox="1">
+                        <a:spLocks noChangeArrowheads="1"/>
+                      </wps:cNvSpPr>
+                      <wps:spPr bwMode="auto">
+                        <a:xfrm>
+                          <a:off x="0" y="0"/>
+                          <a:ext cx="5381625" cy="6315075"/>
+                        </a:xfrm>
+                        <a:prstGeom prst="rect">
+                          <a:avLst/>
+                        </a:prstGeom>
+                        <a:solidFill>
+                          <a:srgbClr val="FFFFFF"/>
+                        </a:solidFill>
+                        <a:ln w="9525">
+                          <a:solidFill>
+                            <a:srgbClr val="000000"/>
+                          </a:solidFill>
+                          <a:miter lim="800000"/>
+                          <a:headEnd/>
+                          <a:tailEnd/>
+                        </a:ln>
+                      </wps:spPr>
+                      <wps:txbx>
+                        <w:txbxContent>
+                          <w:p>
+                            <w:pPr>
+                              <w:spacing w:line="240" w:lineRule="auto"/>
+                              <w:rPr>
+                                <w:rFonts w:ascii="Arial" w:hAnsi="Arial" w:cs="Arial"/>
+                                <w:sz w:val="26"/>
+                                <w:szCs w:val="26"/>
+                              </w:rPr>
+                            </w:pPr>
+                          </w:p>
+                          <w:p>
+                            <w:pPr>
+                              <w:spacing w:line="240" w:lineRule="auto"/>
+                              <w:rPr>
+                                <w:rFonts w:ascii="Arial" w:hAnsi="Arial" w:cs="Arial"/>
+                                <w:sz w:val="26"/>
+                                <w:szCs w:val="26"/>
+                              </w:rPr>
+                            </w:pPr>
+                            <w:r>
+                              <w:rPr>
+                                <w:rFonts w:ascii="Arial" w:hAnsi="Arial" w:cs="Arial"/>
+                                <w:sz w:val="26"/>
+                                <w:szCs w:val="26"/>
+                              </w:rPr>
+                              <w:t>void setup() {</w:t>
+                            </w:r>
+                          </w:p>
+                          <w:p>
+                            <w:pPr>
+                              <w:spacing w:line="240" w:lineRule="auto"/>
+                              <w:rPr>
+                                <w:rFonts w:ascii="Arial" w:hAnsi="Arial" w:cs="Arial"/>
+                                <w:sz w:val="26"/>
+                                <w:szCs w:val="26"/>
+                              </w:rPr>
+                            </w:pPr>
+                            <w:r>
+                              <w:rPr>
+                                <w:rFonts w:ascii="Arial" w:hAnsi="Arial" w:cs="Arial"/>
+                                <w:sz w:val="26"/>
+                                <w:szCs w:val="26"/>
+                              </w:rPr>
+                              <w:t xml:space="preserve">    pinMode(A0,INPUT);</w:t>
+                            </w:r>
+                          </w:p>
+                          <w:p>
+                            <w:pPr>
+                              <w:spacing w:line="240" w:lineRule="auto"/>
+                              <w:rPr>
+                                <w:rFonts w:ascii="Arial" w:hAnsi="Arial" w:cs="Arial"/>
+                                <w:sz w:val="26"/>
+                                <w:szCs w:val="26"/>
+                              </w:rPr>
+                            </w:pPr>
+                            <w:r>
+                              <w:rPr>
+                                <w:rFonts w:ascii="Arial" w:hAnsi="Arial" w:cs="Arial"/>
+                                <w:sz w:val="26"/>
+                                <w:szCs w:val="26"/>
+                              </w:rPr>
+                              <w:t xml:space="preserve">    pinMode(13, OUTPUT);</w:t>
+                            </w:r>
+                          </w:p>
+                          <w:p>
+                            <w:pPr>
+                              <w:spacing w:line="240" w:lineRule="auto"/>
+                              <w:rPr>
+                                <w:rFonts w:ascii="Arial" w:hAnsi="Arial" w:cs="Arial"/>
+                                <w:sz w:val="26"/>
+                                <w:szCs w:val="26"/>
+                              </w:rPr>
+                            </w:pPr>
+                            <w:r>
+                              <w:rPr>
+                                <w:rFonts w:ascii="Arial" w:hAnsi="Arial" w:cs="Arial"/>
+                                <w:sz w:val="26"/>
+                                <w:szCs w:val="26"/>
+                              </w:rPr>
+                              <w:t xml:space="preserve">    Serial.begin(9600); // Khởi động 1 cổng Serial có baurate = 9600</w:t>
+                            </w:r>
+                          </w:p>
+                          <w:p>
+                            <w:pPr>
+                              <w:spacing w:line="240" w:lineRule="auto"/>
+                              <w:rPr>
+                                <w:rFonts w:ascii="Arial" w:hAnsi="Arial" w:cs="Arial"/>
+                                <w:sz w:val="26"/>
+                                <w:szCs w:val="26"/>
+                              </w:rPr>
+                            </w:pPr>
+                            <w:r>
+                              <w:rPr>
+                                <w:rFonts w:ascii="Arial" w:hAnsi="Arial" w:cs="Arial"/>
+                                <w:sz w:val="26"/>
+                                <w:szCs w:val="26"/>
+                              </w:rPr>
+                              <w:t>}</w:t>
+                            </w:r>
+                          </w:p>
+                          <w:p>
+                            <w:pPr>
+                              <w:spacing w:line="240" w:lineRule="auto"/>
+                              <w:rPr>
+                                <w:rFonts w:ascii="Arial" w:hAnsi="Arial" w:cs="Arial"/>
+                                <w:sz w:val="26"/>
+                                <w:szCs w:val="26"/>
+                              </w:rPr>
+                            </w:pPr>
+                            <w:r>
+                              <w:rPr>
+                                <w:rFonts w:ascii="Arial" w:hAnsi="Arial" w:cs="Arial"/>
+                                <w:sz w:val="26"/>
+                                <w:szCs w:val="26"/>
+                              </w:rPr>
+                              <w:t>int readA0 = 0;</w:t>
+                            </w:r>
+                          </w:p>
+                          <w:p>
+                            <w:pPr>
+                              <w:spacing w:line="240" w:lineRule="auto"/>
+                              <w:rPr>
+                                <w:rFonts w:ascii="Arial" w:hAnsi="Arial" w:cs="Arial"/>
+                                <w:sz w:val="26"/>
+                                <w:szCs w:val="26"/>
+                              </w:rPr>
+                            </w:pPr>
+                            <w:r>
+                              <w:rPr>
+                                <w:rFonts w:ascii="Arial" w:hAnsi="Arial" w:cs="Arial"/>
+                                <w:sz w:val="26"/>
+                                <w:szCs w:val="26"/>
+                              </w:rPr>
+                              <w:t>void loop() {</w:t>
+                            </w:r>
+                          </w:p>
+                          <w:p>
+                            <w:pPr>
+                              <w:spacing w:line="240" w:lineRule="auto"/>
+                              <w:rPr>
+                                <w:rFonts w:ascii="Arial" w:hAnsi="Arial" w:cs="Arial"/>
+                                <w:sz w:val="26"/>
+                                <w:szCs w:val="26"/>
+                              </w:rPr>
+                            </w:pPr>
+                            <w:r>
+                              <w:rPr>
+                                <w:rFonts w:ascii="Arial" w:hAnsi="Arial" w:cs="Arial"/>
+                                <w:sz w:val="26"/>
+                                <w:szCs w:val="26"/>
+                              </w:rPr>
+                              <w:t xml:space="preserve">  </w:t>
+                            </w:r>
+                          </w:p>
+                          <w:p>
+                            <w:pPr>
+                              <w:spacing w:line="240" w:lineRule="auto"/>
+                              <w:rPr>
+                                <w:rFonts w:ascii="Arial" w:hAnsi="Arial" w:cs="Arial"/>
+                                <w:sz w:val="26"/>
+                                <w:szCs w:val="26"/>
+                              </w:rPr>
+                            </w:pPr>
+                            <w:r>
+                              <w:rPr>
+                                <w:rFonts w:ascii="Arial" w:hAnsi="Arial" w:cs="Arial"/>
+                                <w:sz w:val="26"/>
+                                <w:szCs w:val="26"/>
+                              </w:rPr>
+                              <w:t xml:space="preserve">    readA0 = analogRead(A0); // mức điện áp ở chân A0 0-&gt;1023</w:t>
+                            </w:r>
+                          </w:p>
+                          <w:p>
+                            <w:pPr>
+                              <w:spacing w:line="240" w:lineRule="auto"/>
+                              <w:rPr>
+                                <w:rFonts w:ascii="Arial" w:hAnsi="Arial" w:cs="Arial"/>
+                                <w:sz w:val="26"/>
+                                <w:szCs w:val="26"/>
+                              </w:rPr>
+                            </w:pPr>
+                            <w:r>
+                              <w:rPr>
+                                <w:rFonts w:ascii="Arial" w:hAnsi="Arial" w:cs="Arial"/>
+                                <w:sz w:val="26"/>
+                                <w:szCs w:val="26"/>
+                              </w:rPr>
+                              <w:t xml:space="preserve">    Serial.println(readA0);</w:t>
+                            </w:r>
+                          </w:p>
+                          <w:p>
+                            <w:pPr>
+                              <w:spacing w:line="240" w:lineRule="auto"/>
+                              <w:rPr>
+                                <w:rFonts w:ascii="Arial" w:hAnsi="Arial" w:cs="Arial"/>
+                                <w:sz w:val="26"/>
+                                <w:szCs w:val="26"/>
+                              </w:rPr>
+                            </w:pPr>
+                          </w:p>
+                          <w:p>
+                            <w:pPr>
+                              <w:spacing w:line="240" w:lineRule="auto"/>
+                              <w:rPr>
+                                <w:rFonts w:ascii="Arial" w:hAnsi="Arial" w:cs="Arial"/>
+                                <w:sz w:val="26"/>
+                                <w:szCs w:val="26"/>
+                              </w:rPr>
+                            </w:pPr>
+                            <w:r>
+                              <w:rPr>
+                                <w:rFonts w:ascii="Arial" w:hAnsi="Arial" w:cs="Arial"/>
+                                <w:sz w:val="26"/>
+                                <w:szCs w:val="26"/>
+                              </w:rPr>
+                              <w:t xml:space="preserve">    digitalWrite(13,HIGH);</w:t>
+                            </w:r>
+                          </w:p>
+                          <w:p>
+                            <w:pPr>
+                              <w:spacing w:line="240" w:lineRule="auto"/>
+                              <w:rPr>
+                                <w:rFonts w:ascii="Arial" w:hAnsi="Arial" w:cs="Arial"/>
+                                <w:sz w:val="26"/>
+                                <w:szCs w:val="26"/>
+                              </w:rPr>
+                            </w:pPr>
+                            <w:r>
+                              <w:rPr>
+                                <w:rFonts w:ascii="Arial" w:hAnsi="Arial" w:cs="Arial"/>
+                                <w:sz w:val="26"/>
+                                <w:szCs w:val="26"/>
+                              </w:rPr>
+                              <w:t xml:space="preserve">    delay(readA0);</w:t>
+                            </w:r>
+                          </w:p>
+                          <w:p>
+                            <w:pPr>
+                              <w:spacing w:line="240" w:lineRule="auto"/>
+                              <w:rPr>
+                                <w:rFonts w:ascii="Arial" w:hAnsi="Arial" w:cs="Arial"/>
+                                <w:sz w:val="26"/>
+                                <w:szCs w:val="26"/>
+                              </w:rPr>
+                            </w:pPr>
+                            <w:r>
+                              <w:rPr>
+                                <w:rFonts w:ascii="Arial" w:hAnsi="Arial" w:cs="Arial"/>
+                                <w:sz w:val="26"/>
+                                <w:szCs w:val="26"/>
+                              </w:rPr>
+                              <w:t xml:space="preserve">    digitalWrite(13,LOW);</w:t>
+                            </w:r>
+                          </w:p>
+                          <w:p>
+                            <w:pPr>
+                              <w:spacing w:line="240" w:lineRule="auto"/>
+                              <w:rPr>
+                                <w:rFonts w:ascii="Arial" w:hAnsi="Arial" w:cs="Arial"/>
+                                <w:sz w:val="26"/>
+                                <w:szCs w:val="26"/>
+                              </w:rPr>
+                            </w:pPr>
+                            <w:r>
+                              <w:rPr>
+                                <w:rFonts w:ascii="Arial" w:hAnsi="Arial" w:cs="Arial"/>
+                                <w:sz w:val="26"/>
+                                <w:szCs w:val="26"/>
+                              </w:rPr>
+                              <w:t xml:space="preserve">    delay(readA0);</w:t>
+                            </w:r>
+                          </w:p>
+                          <w:p>
+                            <w:pPr>
+                              <w:spacing w:line="240" w:lineRule="auto"/>
+                              <w:rPr>
+                                <w:rFonts w:ascii="Arial" w:hAnsi="Arial" w:cs="Arial"/>
+                                <w:sz w:val="26"/>
+                                <w:szCs w:val="26"/>
+                              </w:rPr>
+                            </w:pPr>
+                            <w:r>
+                              <w:rPr>
+                                <w:rFonts w:ascii="Arial" w:hAnsi="Arial" w:cs="Arial"/>
+                                <w:sz w:val="26"/>
+                                <w:szCs w:val="26"/>
+                              </w:rPr>
+                              <w:t>}</w:t>
+                            </w:r>
+                            <w:r>
+                              <w:rPr>
+                                <w:rFonts w:ascii="Arial" w:hAnsi="Arial" w:cs="Arial"/>
+                                <w:sz w:val="26"/>
+                                <w:szCs w:val="26"/>
+                              </w:rPr>
+                              <w:t xml:space="preserve"> </w:t>
+                            </w:r>
+                          </w:p>
+                        </w:txbxContent>
+                      </wps:txbx>
+                      <wps:bodyPr rot="0" vert="horz" wrap="square" lIns="91440" tIns="45720" rIns="91440" bIns="45720" anchor="t" anchorCtr="0">
+                        <a:noAutofit/>
+                      </wps:bodyPr>
+                    </wps:wsp>
+                  </a:graphicData>
+                </a:graphic>
+                <wp14:sizeRelH relativeFrom="margin">
+                  <wp14:pctWidth>0</wp14:pctWidth>
+                </wp14:sizeRelH>
+                <wp14:sizeRelV relativeFrom="margin">
+                  <wp14:pctHeight>0</wp14:pctHeight>
+                </wp14:sizeRelV>
+              </wp:anchor>
+            </w:drawing>
+          </mc:Choice>
+          <mc:Fallback>
+            <w:pict>
+              <v:shape w14:anchorId="0C9DF6A1" id="_x0000_s1034" type="#_x0000_t202" style="position:absolute;margin-left:0;margin-top:.55pt;width:423.75pt;height:497.25pt;z-index:251691008;visibility:visible;mso-wrap-style:square;mso-width-percent:0;mso-height-percent:0;mso-wrap-distance-left:9pt;mso-wrap-distance-top:3.6pt;mso-wrap-distance-right:9pt;mso-wrap-distance-bottom:3.6pt;mso-position-horizontal:left;mso-position-horizontal-relative:margin;mso-position-vertical:absolute;mso-position-vertical-relative:text;mso-width-percent:0;mso-height-percent:0;mso-width-relative:margin;mso-height-relative:margin;v-text-anchor:top" o:gfxdata="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">
+                <v:textbox>
+                  <w:txbxContent>
+                    <w:p>
+                      <w:pPr>
+                        <w:spacing w:line="240" w:lineRule="auto"/>
+                        <w:rPr>
+                          <w:rFonts w:ascii="Arial" w:hAnsi="Arial" w:cs="Arial"/>
+                          <w:sz w:val="26"/>
+                          <w:szCs w:val="26"/>
+                        </w:rPr>
+                      </w:pPr>
+                    </w:p>
+                    <w:p>
+                      <w:pPr>
+                        <w:spacing w:line="240" w:lineRule="auto"/>
+                        <w:rPr>
+                          <w:rFonts w:ascii="Arial" w:hAnsi="Arial" w:cs="Arial"/>
+                          <w:sz w:val="26"/>
+                          <w:szCs w:val="26"/>
+                        </w:rPr>
+                      </w:pPr>
+                      <w:r>
+                        <w:rPr>
+                          <w:rFonts w:ascii="Arial" w:hAnsi="Arial" w:cs="Arial"/>
+                          <w:sz w:val="26"/>
+                          <w:szCs w:val="26"/>
+                        </w:rPr>
+                        <w:t>void setup() {</w:t>
+                      </w:r>
+                    </w:p>
+                    <w:p>
+                      <w:pPr>
+                        <w:spacing w:line="240" w:lineRule="auto"/>
+                        <w:rPr>
+                          <w:rFonts w:ascii="Arial" w:hAnsi="Arial" w:cs="Arial"/>
+                          <w:sz w:val="26"/>
+                          <w:szCs w:val="26"/>
+                        </w:rPr>
+                      </w:pPr>
+                      <w:r>
+                        <w:rPr>
+                          <w:rFonts w:ascii="Arial" w:hAnsi="Arial" w:cs="Arial"/>
+                          <w:sz w:val="26"/>
+                          <w:szCs w:val="26"/>
+                        </w:rPr>
+                        <w:t xml:space="preserve">    pinMode(A0,INPUT);</w:t>
+                      </w:r>
+                    </w:p>
+                    <w:p>
+                      <w:pPr>
+                        <w:spacing w:line="240" w:lineRule="auto"/>
+                        <w:rPr>
+                          <w:rFonts w:ascii="Arial" w:hAnsi="Arial" w:cs="Arial"/>
+                          <w:sz w:val="26"/>
+                          <w:szCs w:val="26"/>
+                        </w:rPr>
+                      </w:pPr>
+                      <w:r>
+                        <w:rPr>
+                          <w:rFonts w:ascii="Arial" w:hAnsi="Arial" w:cs="Arial"/>
+                          <w:sz w:val="26"/>
+                          <w:szCs w:val="26"/>
+                        </w:rPr>
+                        <w:t xml:space="preserve">    pinMode(13, OUTPUT);</w:t>
+                      </w:r>
+                    </w:p>
+                    <w:p>
+                      <w:pPr>
+                        <w:spacing w:line="240" w:lineRule="auto"/>
+                        <w:rPr>
+                          <w:rFonts w:ascii="Arial" w:hAnsi="Arial" w:cs="Arial"/>
+                          <w:sz w:val="26"/>
+                          <w:szCs w:val="26"/>
+                        </w:rPr>
+                      </w:pPr>
+                      <w:r>
+                        <w:rPr>
+                          <w:rFonts w:ascii="Arial" w:hAnsi="Arial" w:cs="Arial"/>
+                          <w:sz w:val="26"/>
+                          <w:szCs w:val="26"/>
+                        </w:rPr>
+                        <w:t xml:space="preserve">    Serial.begin(9600); // Khởi động 1 cổng Serial có baurate = 9600</w:t>
+                      </w:r>
+                    </w:p>
+                    <w:p>
+                      <w:pPr>
+                        <w:spacing w:line="240" w:lineRule="auto"/>
+                        <w:rPr>
+                          <w:rFonts w:ascii="Arial" w:hAnsi="Arial" w:cs="Arial"/>
+                          <w:sz w:val="26"/>
+                          <w:szCs w:val="26"/>
+                        </w:rPr>
+                      </w:pPr>
+                      <w:r>
+                        <w:rPr>
+                          <w:rFonts w:ascii="Arial" w:hAnsi="Arial" w:cs="Arial"/>
+                          <w:sz w:val="26"/>
+                          <w:szCs w:val="26"/>
+                        </w:rPr>
+                        <w:t>}</w:t>
+                      </w:r>
+                    </w:p>
+                    <w:p>
+                      <w:pPr>
+                        <w:spacing w:line="240" w:lineRule="auto"/>
+                        <w:rPr>
+                          <w:rFonts w:ascii="Arial" w:hAnsi="Arial" w:cs="Arial"/>
+                          <w:sz w:val="26"/>
+                          <w:szCs w:val="26"/>
+                        </w:rPr>
+                      </w:pPr>
+                      <w:r>
+                        <w:rPr>
+                          <w:rFonts w:ascii="Arial" w:hAnsi="Arial" w:cs="Arial"/>
+                          <w:sz w:val="26"/>
+                          <w:szCs w:val="26"/>
+                        </w:rPr>
+                        <w:t>int readA0 = 0;</w:t>
+                      </w:r>
+                    </w:p>
+                    <w:p>
+                      <w:pPr>
+                        <w:spacing w:line="240" w:lineRule="auto"/>
+                        <w:rPr>
+                          <w:rFonts w:ascii="Arial" w:hAnsi="Arial" w:cs="Arial"/>
+                          <w:sz w:val="26"/>
+                          <w:szCs w:val="26"/>
+                        </w:rPr>
+                      </w:pPr>
+                      <w:r>
+                        <w:rPr>
+                          <w:rFonts w:ascii="Arial" w:hAnsi="Arial" w:cs="Arial"/>
+                          <w:sz w:val="26"/>
+                          <w:szCs w:val="26"/>
+                        </w:rPr>
+                        <w:t>void loop() {</w:t>
+                      </w:r>
+                    </w:p>
+                    <w:p>
+                      <w:pPr>
+                        <w:spacing w:line="240" w:lineRule="auto"/>
+                        <w:rPr>
+                          <w:rFonts w:ascii="Arial" w:hAnsi="Arial" w:cs="Arial"/>
+                          <w:sz w:val="26"/>
+                          <w:szCs w:val="26"/>
+                        </w:rPr>
+                      </w:pPr>
+                      <w:r>
+                        <w:rPr>
+                          <w:rFonts w:ascii="Arial" w:hAnsi="Arial" w:cs="Arial"/>
+                          <w:sz w:val="26"/>
+                          <w:szCs w:val="26"/>
+                        </w:rPr>
+                        <w:t xml:space="preserve">  </w:t>
+                      </w:r>
+                    </w:p>
+                    <w:p>
+                      <w:pPr>
+                        <w:spacing w:line="240" w:lineRule="auto"/>
+                        <w:rPr>
+                          <w:rFonts w:ascii="Arial" w:hAnsi="Arial" w:cs="Arial"/>
+                          <w:sz w:val="26"/>
+                          <w:szCs w:val="26"/>
+                        </w:rPr>
+                      </w:pPr>
+                      <w:r>
+                        <w:rPr>
+                          <w:rFonts w:ascii="Arial" w:hAnsi="Arial" w:cs="Arial"/>
+                          <w:sz w:val="26"/>
+                          <w:szCs w:val="26"/>
+                        </w:rPr>
+                        <w:t xml:space="preserve">    readA0 = analogRead(A0); // mức điện áp ở chân A0 0-&gt;1023</w:t>
+                      </w:r>
+                    </w:p>
+                    <w:p>
+                      <w:pPr>
+                        <w:spacing w:line="240" w:lineRule="auto"/>
+                        <w:rPr>
+                          <w:rFonts w:ascii="Arial" w:hAnsi="Arial" w:cs="Arial"/>
+                          <w:sz w:val="26"/>
+                          <w:szCs w:val="26"/>
+                        </w:rPr>
+                      </w:pPr>
+                      <w:r>
+                        <w:rPr>
+                          <w:rFonts w:ascii="Arial" w:hAnsi="Arial" w:cs="Arial"/>
+                          <w:sz w:val="26"/>
+                          <w:szCs w:val="26"/>
+                        </w:rPr>
+                        <w:t xml:space="preserve">    Serial.println(readA0);</w:t>
+                      </w:r>
+                    </w:p>
+                    <w:p>
+                      <w:pPr>
+                        <w:spacing w:line="240" w:lineRule="auto"/>
+                        <w:rPr>
+                          <w:rFonts w:ascii="Arial" w:hAnsi="Arial" w:cs="Arial"/>
+                          <w:sz w:val="26"/>
+                          <w:szCs w:val="26"/>
+                        </w:rPr>
+                      </w:pPr>
+                    </w:p>
+                    <w:p>
+                      <w:pPr>
+                        <w:spacing w:line="240" w:lineRule="auto"/>
+                        <w:rPr>
+                          <w:rFonts w:ascii="Arial" w:hAnsi="Arial" w:cs="Arial"/>
+                          <w:sz w:val="26"/>
+                          <w:szCs w:val="26"/>
+                        </w:rPr>
+                      </w:pPr>
+                      <w:r>
+                        <w:rPr>
+                          <w:rFonts w:ascii="Arial" w:hAnsi="Arial" w:cs="Arial"/>
+                          <w:sz w:val="26"/>
+                          <w:szCs w:val="26"/>
+                        </w:rPr>
+                        <w:t xml:space="preserve">    digitalWrite(13,HIGH);</w:t>
+                      </w:r>
+                    </w:p>
+                    <w:p>
+                      <w:pPr>
+                        <w:spacing w:line="240" w:lineRule="auto"/>
+                        <w:rPr>
+                          <w:rFonts w:ascii="Arial" w:hAnsi="Arial" w:cs="Arial"/>
+                          <w:sz w:val="26"/>
+                          <w:szCs w:val="26"/>
+                        </w:rPr>
+                      </w:pPr>
+                      <w:r>
+                        <w:rPr>
+                          <w:rFonts w:ascii="Arial" w:hAnsi="Arial" w:cs="Arial"/>
+                          <w:sz w:val="26"/>
+                          <w:szCs w:val="26"/>
+                        </w:rPr>
+                        <w:t xml:space="preserve">    delay(readA0);</w:t>
+                      </w:r>
+                    </w:p>
+                    <w:p>
+                      <w:pPr>
+                        <w:spacing w:line="240" w:lineRule="auto"/>
+                        <w:rPr>
+                          <w:rFonts w:ascii="Arial" w:hAnsi="Arial" w:cs="Arial"/>
+                          <w:sz w:val="26"/>
+                          <w:szCs w:val="26"/>
+                        </w:rPr>
+                      </w:pPr>
+                      <w:r>
+                        <w:rPr>
+                          <w:rFonts w:ascii="Arial" w:hAnsi="Arial" w:cs="Arial"/>
+                          <w:sz w:val="26"/>
+                          <w:szCs w:val="26"/>
+                        </w:rPr>
+                        <w:t xml:space="preserve">    digitalWrite(13,LOW);</w:t>
+                      </w:r>
+                    </w:p>
+                    <w:p>
+                      <w:pPr>
+                        <w:spacing w:line="240" w:lineRule="auto"/>
+                        <w:rPr>
+                          <w:rFonts w:ascii="Arial" w:hAnsi="Arial" w:cs="Arial"/>
+                          <w:sz w:val="26"/>
+                          <w:szCs w:val="26"/>
+                        </w:rPr>
+                      </w:pPr>
+                      <w:r>
+                        <w:rPr>
+                          <w:rFonts w:ascii="Arial" w:hAnsi="Arial" w:cs="Arial"/>
+                          <w:sz w:val="26"/>
+                          <w:szCs w:val="26"/>
+                        </w:rPr>
+                        <w:t xml:space="preserve">    delay(readA0);</w:t>
+                      </w:r>
+                    </w:p>
+                    <w:p>
+                      <w:pPr>
+                        <w:spacing w:line="240" w:lineRule="auto"/>
+                        <w:rPr>
+                          <w:rFonts w:ascii="Arial" w:hAnsi="Arial" w:cs="Arial"/>
+                          <w:sz w:val="26"/>
+                          <w:szCs w:val="26"/>
+                        </w:rPr>
+                      </w:pPr>
+                      <w:r>
+                        <w:rPr>
+                          <w:rFonts w:ascii="Arial" w:hAnsi="Arial" w:cs="Arial"/>
+                          <w:sz w:val="26"/>
+                          <w:szCs w:val="26"/>
+                        </w:rPr>
+                        <w:t>}</w:t>
+                      </w:r>
+                      <w:r>
+                        <w:rPr>
+                          <w:rFonts w:ascii="Arial" w:hAnsi="Arial" w:cs="Arial"/>
+                          <w:sz w:val="26"/>
+                          <w:szCs w:val="26"/>
+                        </w:rPr>
+                        <w:t xml:space="preserve"> </w:t>
+                      </w:r>
+                    </w:p>
+                  </w:txbxContent>
+                </v:textbox>
+                <w10:wrap type="square" anchorx="margin"/>
+              </v:shape>
+            </w:pict>
+          </mc:Fallback>
+        </mc:AlternateContent>
       </w:r>
-    </w:p>
-    <w:p>
-      <w:pPr>
-        <w:pStyle w:val="ListParagraph"/>
-        <w:ind w:left="1080"/>
-        <w:rPr>
-          <w:sz w:val="28"/>
-        </w:rPr>
-      </w:pPr>
-    </w:p>
-    <w:p>
-      <w:pPr>
-        <w:spacing w:after="160" w:line="259" w:lineRule="auto"/>
-        <w:rPr>
-          <w:sz w:val="28"/>
-        </w:rPr>
-      </w:pPr>
       <w:r>
         <w:rPr>
           <w:sz w:val="28"/>
@@ -5399,7 +8565,7 @@
       </w:pPr>
     </w:p>
     <w:sectPr>
-      <w:footerReference w:type="default" r:id="rId13"/>
+      <w:footerReference w:type="default" r:id="rId15"/>
       <w:pgSz w:w="12240" w:h="15840"/>
       <w:pgMar w:top="1440" w:right="1440" w:bottom="1440" w:left="1440" w:header="720" w:footer="720" w:gutter="0"/>
       <w:pgBorders w:offsetFrom="page">
@@ -5474,7 +8640,7 @@
           <w:rPr>
             <w:noProof/>
           </w:rPr>
-          <w:t>8</w:t>
+          <w:t>7</w:t>
         </w:r>
         <w:r>
           <w:rPr>
@@ -5747,6 +8913,119 @@
     </w:lvl>
   </w:abstractNum>
   <w:abstractNum w:abstractNumId="2" w15:restartNumberingAfterBreak="0">
+    <w:nsid w:val="0CB22DD2"/>
+    <w:multiLevelType w:val="hybridMultilevel"/>
+    <w:tmpl w:val="196247FC"/>
+    <w:lvl w:ilvl="0" w:tplc="04090001">
+      <w:start w:val="1"/>
+      <w:numFmt w:val="bullet"/>
+      <w:lvlText w:val=""/>
+      <w:lvlJc w:val="left"/>
+      <w:pPr>
+        <w:ind w:left="720" w:hanging="360"/>
+      </w:pPr>
+      <w:rPr>
+        <w:rFonts w:ascii="Symbol" w:hAnsi="Symbol" w:hint="default"/>
+      </w:rPr>
+    </w:lvl>
+    <w:lvl w:ilvl="1" w:tplc="04090003" w:tentative="1">
+      <w:start w:val="1"/>
+      <w:numFmt w:val="bullet"/>
+      <w:lvlText w:val="o"/>
+      <w:lvlJc w:val="left"/>
+      <w:pPr>
+        <w:ind w:left="1440" w:hanging="360"/>
+      </w:pPr>
+      <w:rPr>
+        <w:rFonts w:ascii="Courier New" w:hAnsi="Courier New" w:cs="Courier New" w:hint="default"/>
+      </w:rPr>
+    </w:lvl>
+    <w:lvl w:ilvl="2" w:tplc="04090003">
+      <w:start w:val="1"/>
+      <w:numFmt w:val="bullet"/>
+      <w:lvlText w:val="o"/>
+      <w:lvlJc w:val="left"/>
+      <w:pPr>
+        <w:ind w:left="2160" w:hanging="360"/>
+      </w:pPr>
+      <w:rPr>
+        <w:rFonts w:ascii="Courier New" w:hAnsi="Courier New" w:cs="Courier New" w:hint="default"/>
+      </w:rPr>
+    </w:lvl>
+    <w:lvl w:ilvl="3" w:tplc="04090001" w:tentative="1">
+      <w:start w:val="1"/>
+      <w:numFmt w:val="bullet"/>
+      <w:lvlText w:val=""/>
+      <w:lvlJc w:val="left"/>
+      <w:pPr>
+        <w:ind w:left="2880" w:hanging="360"/>
+      </w:pPr>
+      <w:rPr>
+        <w:rFonts w:ascii="Symbol" w:hAnsi="Symbol" w:hint="default"/>
+      </w:rPr>
+    </w:lvl>
+    <w:lvl w:ilvl="4" w:tplc="04090003" w:tentative="1">
+      <w:start w:val="1"/>
+      <w:numFmt w:val="bullet"/>
+      <w:lvlText w:val="o"/>
+      <w:lvlJc w:val="left"/>
+      <w:pPr>
+        <w:ind w:left="3600" w:hanging="360"/>
+      </w:pPr>
+      <w:rPr>
+        <w:rFonts w:ascii="Courier New" w:hAnsi="Courier New" w:cs="Courier New" w:hint="default"/>
+      </w:rPr>
+    </w:lvl>
+    <w:lvl w:ilvl="5" w:tplc="04090005" w:tentative="1">
+      <w:start w:val="1"/>
+      <w:numFmt w:val="bullet"/>
+      <w:lvlText w:val=""/>
+      <w:lvlJc w:val="left"/>
+      <w:pPr>
+        <w:ind w:left="4320" w:hanging="360"/>
+      </w:pPr>
+      <w:rPr>
+        <w:rFonts w:ascii="Wingdings" w:hAnsi="Wingdings" w:hint="default"/>
+      </w:rPr>
+    </w:lvl>
+    <w:lvl w:ilvl="6" w:tplc="04090001" w:tentative="1">
+      <w:start w:val="1"/>
+      <w:numFmt w:val="bullet"/>
+      <w:lvlText w:val=""/>
+      <w:lvlJc w:val="left"/>
+      <w:pPr>
+        <w:ind w:left="5040" w:hanging="360"/>
+      </w:pPr>
+      <w:rPr>
+        <w:rFonts w:ascii="Symbol" w:hAnsi="Symbol" w:hint="default"/>
+      </w:rPr>
+    </w:lvl>
+    <w:lvl w:ilvl="7" w:tplc="04090003" w:tentative="1">
+      <w:start w:val="1"/>
+      <w:numFmt w:val="bullet"/>
+      <w:lvlText w:val="o"/>
+      <w:lvlJc w:val="left"/>
+      <w:pPr>
+        <w:ind w:left="5760" w:hanging="360"/>
+      </w:pPr>
+      <w:rPr>
+        <w:rFonts w:ascii="Courier New" w:hAnsi="Courier New" w:cs="Courier New" w:hint="default"/>
+      </w:rPr>
+    </w:lvl>
+    <w:lvl w:ilvl="8" w:tplc="04090005" w:tentative="1">
+      <w:start w:val="1"/>
+      <w:numFmt w:val="bullet"/>
+      <w:lvlText w:val=""/>
+      <w:lvlJc w:val="left"/>
+      <w:pPr>
+        <w:ind w:left="6480" w:hanging="360"/>
+      </w:pPr>
+      <w:rPr>
+        <w:rFonts w:ascii="Wingdings" w:hAnsi="Wingdings" w:hint="default"/>
+      </w:rPr>
+    </w:lvl>
+  </w:abstractNum>
+  <w:abstractNum w:abstractNumId="3" w15:restartNumberingAfterBreak="0">
     <w:nsid w:val="0E0C2247"/>
     <w:multiLevelType w:val="hybridMultilevel"/>
     <w:tmpl w:val="BBC63CC4"/>
@@ -5859,7 +9138,120 @@
       </w:rPr>
     </w:lvl>
   </w:abstractNum>
-  <w:abstractNum w:abstractNumId="3" w15:restartNumberingAfterBreak="0">
+  <w:abstractNum w:abstractNumId="4" w15:restartNumberingAfterBreak="0">
+    <w:nsid w:val="1C192D58"/>
+    <w:multiLevelType w:val="hybridMultilevel"/>
+    <w:tmpl w:val="77902BFC"/>
+    <w:lvl w:ilvl="0" w:tplc="04090003">
+      <w:start w:val="1"/>
+      <w:numFmt w:val="bullet"/>
+      <w:lvlText w:val="o"/>
+      <w:lvlJc w:val="left"/>
+      <w:pPr>
+        <w:ind w:left="1800" w:hanging="360"/>
+      </w:pPr>
+      <w:rPr>
+        <w:rFonts w:ascii="Courier New" w:hAnsi="Courier New" w:cs="Courier New" w:hint="default"/>
+      </w:rPr>
+    </w:lvl>
+    <w:lvl w:ilvl="1" w:tplc="04090003" w:tentative="1">
+      <w:start w:val="1"/>
+      <w:numFmt w:val="bullet"/>
+      <w:lvlText w:val="o"/>
+      <w:lvlJc w:val="left"/>
+      <w:pPr>
+        <w:ind w:left="2520" w:hanging="360"/>
+      </w:pPr>
+      <w:rPr>
+        <w:rFonts w:ascii="Courier New" w:hAnsi="Courier New" w:cs="Courier New" w:hint="default"/>
+      </w:rPr>
+    </w:lvl>
+    <w:lvl w:ilvl="2" w:tplc="04090005" w:tentative="1">
+      <w:start w:val="1"/>
+      <w:numFmt w:val="bullet"/>
+      <w:lvlText w:val=""/>
+      <w:lvlJc w:val="left"/>
+      <w:pPr>
+        <w:ind w:left="3240" w:hanging="360"/>
+      </w:pPr>
+      <w:rPr>
+        <w:rFonts w:ascii="Wingdings" w:hAnsi="Wingdings" w:hint="default"/>
+      </w:rPr>
+    </w:lvl>
+    <w:lvl w:ilvl="3" w:tplc="04090001" w:tentative="1">
+      <w:start w:val="1"/>
+      <w:numFmt w:val="bullet"/>
+      <w:lvlText w:val=""/>
+      <w:lvlJc w:val="left"/>
+      <w:pPr>
+        <w:ind w:left="3960" w:hanging="360"/>
+      </w:pPr>
+      <w:rPr>
+        <w:rFonts w:ascii="Symbol" w:hAnsi="Symbol" w:hint="default"/>
+      </w:rPr>
+    </w:lvl>
+    <w:lvl w:ilvl="4" w:tplc="04090003" w:tentative="1">
+      <w:start w:val="1"/>
+      <w:numFmt w:val="bullet"/>
+      <w:lvlText w:val="o"/>
+      <w:lvlJc w:val="left"/>
+      <w:pPr>
+        <w:ind w:left="4680" w:hanging="360"/>
+      </w:pPr>
+      <w:rPr>
+        <w:rFonts w:ascii="Courier New" w:hAnsi="Courier New" w:cs="Courier New" w:hint="default"/>
+      </w:rPr>
+    </w:lvl>
+    <w:lvl w:ilvl="5" w:tplc="04090005" w:tentative="1">
+      <w:start w:val="1"/>
+      <w:numFmt w:val="bullet"/>
+      <w:lvlText w:val=""/>
+      <w:lvlJc w:val="left"/>
+      <w:pPr>
+        <w:ind w:left="5400" w:hanging="360"/>
+      </w:pPr>
+      <w:rPr>
+        <w:rFonts w:ascii="Wingdings" w:hAnsi="Wingdings" w:hint="default"/>
+      </w:rPr>
+    </w:lvl>
+    <w:lvl w:ilvl="6" w:tplc="04090001" w:tentative="1">
+      <w:start w:val="1"/>
+      <w:numFmt w:val="bullet"/>
+      <w:lvlText w:val=""/>
+      <w:lvlJc w:val="left"/>
+      <w:pPr>
+        <w:ind w:left="6120" w:hanging="360"/>
+      </w:pPr>
+      <w:rPr>
+        <w:rFonts w:ascii="Symbol" w:hAnsi="Symbol" w:hint="default"/>
+      </w:rPr>
+    </w:lvl>
+    <w:lvl w:ilvl="7" w:tplc="04090003" w:tentative="1">
+      <w:start w:val="1"/>
+      <w:numFmt w:val="bullet"/>
+      <w:lvlText w:val="o"/>
+      <w:lvlJc w:val="left"/>
+      <w:pPr>
+        <w:ind w:left="6840" w:hanging="360"/>
+      </w:pPr>
+      <w:rPr>
+        <w:rFonts w:ascii="Courier New" w:hAnsi="Courier New" w:cs="Courier New" w:hint="default"/>
+      </w:rPr>
+    </w:lvl>
+    <w:lvl w:ilvl="8" w:tplc="04090005" w:tentative="1">
+      <w:start w:val="1"/>
+      <w:numFmt w:val="bullet"/>
+      <w:lvlText w:val=""/>
+      <w:lvlJc w:val="left"/>
+      <w:pPr>
+        <w:ind w:left="7560" w:hanging="360"/>
+      </w:pPr>
+      <w:rPr>
+        <w:rFonts w:ascii="Wingdings" w:hAnsi="Wingdings" w:hint="default"/>
+      </w:rPr>
+    </w:lvl>
+  </w:abstractNum>
+  <w:abstractNum w:abstractNumId="5" w15:restartNumberingAfterBreak="0">
     <w:nsid w:val="279950AA"/>
     <w:multiLevelType w:val="hybridMultilevel"/>
     <w:tmpl w:val="3BC6A7E8"/>
@@ -5948,7 +9340,120 @@
       </w:pPr>
     </w:lvl>
   </w:abstractNum>
-  <w:abstractNum w:abstractNumId="4" w15:restartNumberingAfterBreak="0">
+  <w:abstractNum w:abstractNumId="6" w15:restartNumberingAfterBreak="0">
+    <w:nsid w:val="2E7A387E"/>
+    <w:multiLevelType w:val="hybridMultilevel"/>
+    <w:tmpl w:val="F22AEFD4"/>
+    <w:lvl w:ilvl="0" w:tplc="04090001">
+      <w:start w:val="1"/>
+      <w:numFmt w:val="bullet"/>
+      <w:lvlText w:val=""/>
+      <w:lvlJc w:val="left"/>
+      <w:pPr>
+        <w:ind w:left="720" w:hanging="360"/>
+      </w:pPr>
+      <w:rPr>
+        <w:rFonts w:ascii="Symbol" w:hAnsi="Symbol" w:hint="default"/>
+      </w:rPr>
+    </w:lvl>
+    <w:lvl w:ilvl="1" w:tplc="04090003" w:tentative="1">
+      <w:start w:val="1"/>
+      <w:numFmt w:val="bullet"/>
+      <w:lvlText w:val="o"/>
+      <w:lvlJc w:val="left"/>
+      <w:pPr>
+        <w:ind w:left="1440" w:hanging="360"/>
+      </w:pPr>
+      <w:rPr>
+        <w:rFonts w:ascii="Courier New" w:hAnsi="Courier New" w:cs="Courier New" w:hint="default"/>
+      </w:rPr>
+    </w:lvl>
+    <w:lvl w:ilvl="2" w:tplc="04090005">
+      <w:start w:val="1"/>
+      <w:numFmt w:val="bullet"/>
+      <w:lvlText w:val=""/>
+      <w:lvlJc w:val="left"/>
+      <w:pPr>
+        <w:ind w:left="2160" w:hanging="360"/>
+      </w:pPr>
+      <w:rPr>
+        <w:rFonts w:ascii="Wingdings" w:hAnsi="Wingdings" w:hint="default"/>
+      </w:rPr>
+    </w:lvl>
+    <w:lvl w:ilvl="3" w:tplc="04090001" w:tentative="1">
+      <w:start w:val="1"/>
+      <w:numFmt w:val="bullet"/>
+      <w:lvlText w:val=""/>
+      <w:lvlJc w:val="left"/>
+      <w:pPr>
+        <w:ind w:left="2880" w:hanging="360"/>
+      </w:pPr>
+      <w:rPr>
+        <w:rFonts w:ascii="Symbol" w:hAnsi="Symbol" w:hint="default"/>
+      </w:rPr>
+    </w:lvl>
+    <w:lvl w:ilvl="4" w:tplc="04090003" w:tentative="1">
+      <w:start w:val="1"/>
+      <w:numFmt w:val="bullet"/>
+      <w:lvlText w:val="o"/>
+      <w:lvlJc w:val="left"/>
+      <w:pPr>
+        <w:ind w:left="3600" w:hanging="360"/>
+      </w:pPr>
+      <w:rPr>
+        <w:rFonts w:ascii="Courier New" w:hAnsi="Courier New" w:cs="Courier New" w:hint="default"/>
+      </w:rPr>
+    </w:lvl>
+    <w:lvl w:ilvl="5" w:tplc="04090005" w:tentative="1">
+      <w:start w:val="1"/>
+      <w:numFmt w:val="bullet"/>
+      <w:lvlText w:val=""/>
+      <w:lvlJc w:val="left"/>
+      <w:pPr>
+        <w:ind w:left="4320" w:hanging="360"/>
+      </w:pPr>
+      <w:rPr>
+        <w:rFonts w:ascii="Wingdings" w:hAnsi="Wingdings" w:hint="default"/>
+      </w:rPr>
+    </w:lvl>
+    <w:lvl w:ilvl="6" w:tplc="04090001" w:tentative="1">
+      <w:start w:val="1"/>
+      <w:numFmt w:val="bullet"/>
+      <w:lvlText w:val=""/>
+      <w:lvlJc w:val="left"/>
+      <w:pPr>
+        <w:ind w:left="5040" w:hanging="360"/>
+      </w:pPr>
+      <w:rPr>
+        <w:rFonts w:ascii="Symbol" w:hAnsi="Symbol" w:hint="default"/>
+      </w:rPr>
+    </w:lvl>
+    <w:lvl w:ilvl="7" w:tplc="04090003" w:tentative="1">
+      <w:start w:val="1"/>
+      <w:numFmt w:val="bullet"/>
+      <w:lvlText w:val="o"/>
+      <w:lvlJc w:val="left"/>
+      <w:pPr>
+        <w:ind w:left="5760" w:hanging="360"/>
+      </w:pPr>
+      <w:rPr>
+        <w:rFonts w:ascii="Courier New" w:hAnsi="Courier New" w:cs="Courier New" w:hint="default"/>
+      </w:rPr>
+    </w:lvl>
+    <w:lvl w:ilvl="8" w:tplc="04090005" w:tentative="1">
+      <w:start w:val="1"/>
+      <w:numFmt w:val="bullet"/>
+      <w:lvlText w:val=""/>
+      <w:lvlJc w:val="left"/>
+      <w:pPr>
+        <w:ind w:left="6480" w:hanging="360"/>
+      </w:pPr>
+      <w:rPr>
+        <w:rFonts w:ascii="Wingdings" w:hAnsi="Wingdings" w:hint="default"/>
+      </w:rPr>
+    </w:lvl>
+  </w:abstractNum>
+  <w:abstractNum w:abstractNumId="7" w15:restartNumberingAfterBreak="0">
     <w:nsid w:val="3B741DD1"/>
     <w:multiLevelType w:val="hybridMultilevel"/>
     <w:tmpl w:val="27BA6502"/>
@@ -6061,7 +9566,7 @@
       </w:rPr>
     </w:lvl>
   </w:abstractNum>
-  <w:abstractNum w:abstractNumId="5" w15:restartNumberingAfterBreak="0">
+  <w:abstractNum w:abstractNumId="8" w15:restartNumberingAfterBreak="0">
     <w:nsid w:val="3FF027D8"/>
     <w:multiLevelType w:val="hybridMultilevel"/>
     <w:tmpl w:val="8D64D932"/>
@@ -6174,7 +9679,7 @@
       </w:rPr>
     </w:lvl>
   </w:abstractNum>
-  <w:abstractNum w:abstractNumId="6" w15:restartNumberingAfterBreak="0">
+  <w:abstractNum w:abstractNumId="9" w15:restartNumberingAfterBreak="0">
     <w:nsid w:val="42B2600E"/>
     <w:multiLevelType w:val="hybridMultilevel"/>
     <w:tmpl w:val="7C3466AE"/>
@@ -6263,7 +9768,7 @@
       </w:pPr>
     </w:lvl>
   </w:abstractNum>
-  <w:abstractNum w:abstractNumId="7" w15:restartNumberingAfterBreak="0">
+  <w:abstractNum w:abstractNumId="10" w15:restartNumberingAfterBreak="0">
     <w:nsid w:val="549D6469"/>
     <w:multiLevelType w:val="hybridMultilevel"/>
     <w:tmpl w:val="AB9C0784"/>
@@ -6349,7 +9854,7 @@
       </w:pPr>
     </w:lvl>
   </w:abstractNum>
-  <w:abstractNum w:abstractNumId="8" w15:restartNumberingAfterBreak="0">
+  <w:abstractNum w:abstractNumId="11" w15:restartNumberingAfterBreak="0">
     <w:nsid w:val="5BC71F4F"/>
     <w:multiLevelType w:val="hybridMultilevel"/>
     <w:tmpl w:val="2CD8E676"/>
@@ -6440,10 +9945,10 @@
       </w:pPr>
     </w:lvl>
   </w:abstractNum>
-  <w:abstractNum w:abstractNumId="9" w15:restartNumberingAfterBreak="0">
+  <w:abstractNum w:abstractNumId="12" w15:restartNumberingAfterBreak="0">
     <w:nsid w:val="5C700A05"/>
     <w:multiLevelType w:val="hybridMultilevel"/>
-    <w:tmpl w:val="9154D450"/>
+    <w:tmpl w:val="647C4AD2"/>
     <w:lvl w:ilvl="0" w:tplc="0409000F">
       <w:start w:val="1"/>
       <w:numFmt w:val="decimal"/>
@@ -6529,7 +10034,120 @@
       </w:pPr>
     </w:lvl>
   </w:abstractNum>
-  <w:abstractNum w:abstractNumId="10" w15:restartNumberingAfterBreak="0">
+  <w:abstractNum w:abstractNumId="13" w15:restartNumberingAfterBreak="0">
+    <w:nsid w:val="5D303635"/>
+    <w:multiLevelType w:val="hybridMultilevel"/>
+    <w:tmpl w:val="8BEA2A5E"/>
+    <w:lvl w:ilvl="0" w:tplc="04090003">
+      <w:start w:val="1"/>
+      <w:numFmt w:val="bullet"/>
+      <w:lvlText w:val="o"/>
+      <w:lvlJc w:val="left"/>
+      <w:pPr>
+        <w:ind w:left="1800" w:hanging="360"/>
+      </w:pPr>
+      <w:rPr>
+        <w:rFonts w:ascii="Courier New" w:hAnsi="Courier New" w:cs="Courier New" w:hint="default"/>
+      </w:rPr>
+    </w:lvl>
+    <w:lvl w:ilvl="1" w:tplc="04090003" w:tentative="1">
+      <w:start w:val="1"/>
+      <w:numFmt w:val="bullet"/>
+      <w:lvlText w:val="o"/>
+      <w:lvlJc w:val="left"/>
+      <w:pPr>
+        <w:ind w:left="2520" w:hanging="360"/>
+      </w:pPr>
+      <w:rPr>
+        <w:rFonts w:ascii="Courier New" w:hAnsi="Courier New" w:cs="Courier New" w:hint="default"/>
+      </w:rPr>
+    </w:lvl>
+    <w:lvl w:ilvl="2" w:tplc="04090005" w:tentative="1">
+      <w:start w:val="1"/>
+      <w:numFmt w:val="bullet"/>
+      <w:lvlText w:val=""/>
+      <w:lvlJc w:val="left"/>
+      <w:pPr>
+        <w:ind w:left="3240" w:hanging="360"/>
+      </w:pPr>
+      <w:rPr>
+        <w:rFonts w:ascii="Wingdings" w:hAnsi="Wingdings" w:hint="default"/>
+      </w:rPr>
+    </w:lvl>
+    <w:lvl w:ilvl="3" w:tplc="04090001" w:tentative="1">
+      <w:start w:val="1"/>
+      <w:numFmt w:val="bullet"/>
+      <w:lvlText w:val=""/>
+      <w:lvlJc w:val="left"/>
+      <w:pPr>
+        <w:ind w:left="3960" w:hanging="360"/>
+      </w:pPr>
+      <w:rPr>
+        <w:rFonts w:ascii="Symbol" w:hAnsi="Symbol" w:hint="default"/>
+      </w:rPr>
+    </w:lvl>
+    <w:lvl w:ilvl="4" w:tplc="04090003" w:tentative="1">
+      <w:start w:val="1"/>
+      <w:numFmt w:val="bullet"/>
+      <w:lvlText w:val="o"/>
+      <w:lvlJc w:val="left"/>
+      <w:pPr>
+        <w:ind w:left="4680" w:hanging="360"/>
+      </w:pPr>
+      <w:rPr>
+        <w:rFonts w:ascii="Courier New" w:hAnsi="Courier New" w:cs="Courier New" w:hint="default"/>
+      </w:rPr>
+    </w:lvl>
+    <w:lvl w:ilvl="5" w:tplc="04090005" w:tentative="1">
+      <w:start w:val="1"/>
+      <w:numFmt w:val="bullet"/>
+      <w:lvlText w:val=""/>
+      <w:lvlJc w:val="left"/>
+      <w:pPr>
+        <w:ind w:left="5400" w:hanging="360"/>
+      </w:pPr>
+      <w:rPr>
+        <w:rFonts w:ascii="Wingdings" w:hAnsi="Wingdings" w:hint="default"/>
+      </w:rPr>
+    </w:lvl>
+    <w:lvl w:ilvl="6" w:tplc="04090001" w:tentative="1">
+      <w:start w:val="1"/>
+      <w:numFmt w:val="bullet"/>
+      <w:lvlText w:val=""/>
+      <w:lvlJc w:val="left"/>
+      <w:pPr>
+        <w:ind w:left="6120" w:hanging="360"/>
+      </w:pPr>
+      <w:rPr>
+        <w:rFonts w:ascii="Symbol" w:hAnsi="Symbol" w:hint="default"/>
+      </w:rPr>
+    </w:lvl>
+    <w:lvl w:ilvl="7" w:tplc="04090003" w:tentative="1">
+      <w:start w:val="1"/>
+      <w:numFmt w:val="bullet"/>
+      <w:lvlText w:val="o"/>
+      <w:lvlJc w:val="left"/>
+      <w:pPr>
+        <w:ind w:left="6840" w:hanging="360"/>
+      </w:pPr>
+      <w:rPr>
+        <w:rFonts w:ascii="Courier New" w:hAnsi="Courier New" w:cs="Courier New" w:hint="default"/>
+      </w:rPr>
+    </w:lvl>
+    <w:lvl w:ilvl="8" w:tplc="04090005" w:tentative="1">
+      <w:start w:val="1"/>
+      <w:numFmt w:val="bullet"/>
+      <w:lvlText w:val=""/>
+      <w:lvlJc w:val="left"/>
+      <w:pPr>
+        <w:ind w:left="7560" w:hanging="360"/>
+      </w:pPr>
+      <w:rPr>
+        <w:rFonts w:ascii="Wingdings" w:hAnsi="Wingdings" w:hint="default"/>
+      </w:rPr>
+    </w:lvl>
+  </w:abstractNum>
+  <w:abstractNum w:abstractNumId="14" w15:restartNumberingAfterBreak="0">
     <w:nsid w:val="646D6A09"/>
     <w:multiLevelType w:val="hybridMultilevel"/>
     <w:tmpl w:val="41105196"/>
@@ -6620,7 +10238,7 @@
       </w:pPr>
     </w:lvl>
   </w:abstractNum>
-  <w:abstractNum w:abstractNumId="11" w15:restartNumberingAfterBreak="0">
+  <w:abstractNum w:abstractNumId="15" w15:restartNumberingAfterBreak="0">
     <w:nsid w:val="662E3D51"/>
     <w:multiLevelType w:val="hybridMultilevel"/>
     <w:tmpl w:val="101EC880"/>
@@ -6733,7 +10351,7 @@
       </w:rPr>
     </w:lvl>
   </w:abstractNum>
-  <w:abstractNum w:abstractNumId="12" w15:restartNumberingAfterBreak="0">
+  <w:abstractNum w:abstractNumId="16" w15:restartNumberingAfterBreak="0">
     <w:nsid w:val="6BCE14CD"/>
     <w:multiLevelType w:val="hybridMultilevel"/>
     <w:tmpl w:val="0F94E1E8"/>
@@ -6822,7 +10440,96 @@
       </w:pPr>
     </w:lvl>
   </w:abstractNum>
-  <w:abstractNum w:abstractNumId="13" w15:restartNumberingAfterBreak="0">
+  <w:abstractNum w:abstractNumId="17" w15:restartNumberingAfterBreak="0">
+    <w:nsid w:val="6F4C141F"/>
+    <w:multiLevelType w:val="hybridMultilevel"/>
+    <w:tmpl w:val="9154D450"/>
+    <w:lvl w:ilvl="0" w:tplc="0409000F">
+      <w:start w:val="1"/>
+      <w:numFmt w:val="decimal"/>
+      <w:lvlText w:val="%1."/>
+      <w:lvlJc w:val="left"/>
+      <w:pPr>
+        <w:ind w:left="720" w:hanging="360"/>
+      </w:pPr>
+      <w:rPr>
+        <w:rFonts w:hint="default"/>
+      </w:rPr>
+    </w:lvl>
+    <w:lvl w:ilvl="1" w:tplc="04090019" w:tentative="1">
+      <w:start w:val="1"/>
+      <w:numFmt w:val="lowerLetter"/>
+      <w:lvlText w:val="%2."/>
+      <w:lvlJc w:val="left"/>
+      <w:pPr>
+        <w:ind w:left="1440" w:hanging="360"/>
+      </w:pPr>
+    </w:lvl>
+    <w:lvl w:ilvl="2" w:tplc="0409001B" w:tentative="1">
+      <w:start w:val="1"/>
+      <w:numFmt w:val="lowerRoman"/>
+      <w:lvlText w:val="%3."/>
+      <w:lvlJc w:val="right"/>
+      <w:pPr>
+        <w:ind w:left="2160" w:hanging="180"/>
+      </w:pPr>
+    </w:lvl>
+    <w:lvl w:ilvl="3" w:tplc="0409000F" w:tentative="1">
+      <w:start w:val="1"/>
+      <w:numFmt w:val="decimal"/>
+      <w:lvlText w:val="%4."/>
+      <w:lvlJc w:val="left"/>
+      <w:pPr>
+        <w:ind w:left="2880" w:hanging="360"/>
+      </w:pPr>
+    </w:lvl>
+    <w:lvl w:ilvl="4" w:tplc="04090019" w:tentative="1">
+      <w:start w:val="1"/>
+      <w:numFmt w:val="lowerLetter"/>
+      <w:lvlText w:val="%5."/>
+      <w:lvlJc w:val="left"/>
+      <w:pPr>
+        <w:ind w:left="3600" w:hanging="360"/>
+      </w:pPr>
+    </w:lvl>
+    <w:lvl w:ilvl="5" w:tplc="0409001B" w:tentative="1">
+      <w:start w:val="1"/>
+      <w:numFmt w:val="lowerRoman"/>
+      <w:lvlText w:val="%6."/>
+      <w:lvlJc w:val="right"/>
+      <w:pPr>
+        <w:ind w:left="4320" w:hanging="180"/>
+      </w:pPr>
+    </w:lvl>
+    <w:lvl w:ilvl="6" w:tplc="0409000F" w:tentative="1">
+      <w:start w:val="1"/>
+      <w:numFmt w:val="decimal"/>
+      <w:lvlText w:val="%7."/>
+      <w:lvlJc w:val="left"/>
+      <w:pPr>
+        <w:ind w:left="5040" w:hanging="360"/>
+      </w:pPr>
+    </w:lvl>
+    <w:lvl w:ilvl="7" w:tplc="04090019" w:tentative="1">
+      <w:start w:val="1"/>
+      <w:numFmt w:val="lowerLetter"/>
+      <w:lvlText w:val="%8."/>
+      <w:lvlJc w:val="left"/>
+      <w:pPr>
+        <w:ind w:left="5760" w:hanging="360"/>
+      </w:pPr>
+    </w:lvl>
+    <w:lvl w:ilvl="8" w:tplc="0409001B" w:tentative="1">
+      <w:start w:val="1"/>
+      <w:numFmt w:val="lowerRoman"/>
+      <w:lvlText w:val="%9."/>
+      <w:lvlJc w:val="right"/>
+      <w:pPr>
+        <w:ind w:left="6480" w:hanging="180"/>
+      </w:pPr>
+    </w:lvl>
+  </w:abstractNum>
+  <w:abstractNum w:abstractNumId="18" w15:restartNumberingAfterBreak="0">
     <w:nsid w:val="74B81679"/>
     <w:multiLevelType w:val="hybridMultilevel"/>
     <w:tmpl w:val="97AC1398"/>
@@ -6936,46 +10643,61 @@
     </w:lvl>
   </w:abstractNum>
   <w:num w:numId="1">
-    <w:abstractNumId w:val="7"/>
+    <w:abstractNumId w:val="10"/>
   </w:num>
   <w:num w:numId="2">
-    <w:abstractNumId w:val="8"/>
+    <w:abstractNumId w:val="11"/>
   </w:num>
   <w:num w:numId="3">
-    <w:abstractNumId w:val="10"/>
+    <w:abstractNumId w:val="14"/>
   </w:num>
   <w:num w:numId="4">
-    <w:abstractNumId w:val="12"/>
+    <w:abstractNumId w:val="16"/>
   </w:num>
   <w:num w:numId="5">
     <w:abstractNumId w:val="1"/>
   </w:num>
   <w:num w:numId="6">
-    <w:abstractNumId w:val="3"/>
+    <w:abstractNumId w:val="5"/>
   </w:num>
   <w:num w:numId="7">
-    <w:abstractNumId w:val="4"/>
+    <w:abstractNumId w:val="7"/>
   </w:num>
   <w:num w:numId="8">
-    <w:abstractNumId w:val="6"/>
+    <w:abstractNumId w:val="9"/>
   </w:num>
   <w:num w:numId="9">
-    <w:abstractNumId w:val="9"/>
+    <w:abstractNumId w:val="12"/>
   </w:num>
   <w:num w:numId="10">
-    <w:abstractNumId w:val="11"/>
+    <w:abstractNumId w:val="15"/>
   </w:num>
   <w:num w:numId="11">
-    <w:abstractNumId w:val="5"/>
+    <w:abstractNumId w:val="8"/>
   </w:num>
   <w:num w:numId="12">
-    <w:abstractNumId w:val="13"/>
+    <w:abstractNumId w:val="18"/>
   </w:num>
   <w:num w:numId="13">
     <w:abstractNumId w:val="0"/>
   </w:num>
   <w:num w:numId="14">
+    <w:abstractNumId w:val="3"/>
+  </w:num>
+  <w:num w:numId="15">
+    <w:abstractNumId w:val="17"/>
+  </w:num>
+  <w:num w:numId="16">
+    <w:abstractNumId w:val="6"/>
+  </w:num>
+  <w:num w:numId="17">
     <w:abstractNumId w:val="2"/>
+  </w:num>
+  <w:num w:numId="18">
+    <w:abstractNumId w:val="13"/>
+  </w:num>
+  <w:num w:numId="19">
+    <w:abstractNumId w:val="4"/>
   </w:num>
 </w:numbering>
 </file>
@@ -7912,7 +11634,7 @@
 </file>
 
 <file path=customXml/itemProps1.xml><?xml version="1.0" encoding="utf-8"?>
-<ds:datastoreItem xmlns:ds="http://schemas.openxmlformats.org/officeDocument/2006/customXml" ds:itemID="{FA6E4F03-F1E0-4369-97C3-B17B3DB47061}">
+<ds:datastoreItem xmlns:ds="http://schemas.openxmlformats.org/officeDocument/2006/customXml" ds:itemID="{864DE835-9CC0-48D4-91AD-9AE9107B56E5}">
   <ds:schemaRefs>
     <ds:schemaRef ds:uri="http://schemas.openxmlformats.org/officeDocument/2006/bibliography"/>
   </ds:schemaRefs>

</xml_diff>

<commit_message>
Bài báo cáo buổi thi
</commit_message>
<xml_diff>
--- a/BAOCAOTHUCHANH.docx
+++ b/BAOCAOTHUCHANH.docx
@@ -1576,9 +1576,17 @@
                 <w:webHidden/>
                 <w:sz w:val="26"/>
               </w:rPr>
-              <w:t>12</w:t>
+              <w:t>1</w:t>
             </w:r>
           </w:hyperlink>
+          <w:r>
+            <w:rPr>
+              <w:rFonts w:ascii="Times New Roman" w:hAnsi="Times New Roman"/>
+              <w:noProof/>
+              <w:sz w:val="26"/>
+            </w:rPr>
+            <w:t>4</w:t>
+          </w:r>
         </w:p>
         <w:p>
           <w:pPr>
@@ -1636,7 +1644,7 @@
                 <w:noProof/>
                 <w:sz w:val="26"/>
               </w:rPr>
-              <w:t>hiển thị 00-99 bằng 2 LED 7 đoạn</w:t>
+              <w:t>ma trận LED 8x8 thông qua 2 IC 74HC595</w:t>
             </w:r>
             <w:r>
               <w:rPr>
@@ -1654,9 +1662,17 @@
                 <w:webHidden/>
                 <w:sz w:val="26"/>
               </w:rPr>
-              <w:t>14</w:t>
+              <w:t>1</w:t>
             </w:r>
           </w:hyperlink>
+          <w:r>
+            <w:rPr>
+              <w:rFonts w:ascii="Times New Roman" w:hAnsi="Times New Roman"/>
+              <w:noProof/>
+              <w:sz w:val="26"/>
+            </w:rPr>
+            <w:t>6</w:t>
+          </w:r>
         </w:p>
         <w:p>
           <w:pPr>
@@ -1680,6 +1696,228 @@
                 <w:sz w:val="26"/>
               </w:rPr>
               <w:t>7</w:t>
+            </w:r>
+            <w:r>
+              <w:rPr>
+                <w:rStyle w:val="Hyperlink"/>
+                <w:rFonts w:ascii="Times New Roman" w:hAnsi="Times New Roman"/>
+                <w:noProof/>
+                <w:sz w:val="26"/>
+              </w:rPr>
+              <w:t>.</w:t>
+            </w:r>
+            <w:r>
+              <w:rPr>
+                <w:rFonts w:ascii="Times New Roman" w:hAnsi="Times New Roman"/>
+                <w:noProof/>
+                <w:sz w:val="26"/>
+              </w:rPr>
+              <w:tab/>
+            </w:r>
+            <w:r>
+              <w:rPr>
+                <w:rStyle w:val="Hyperlink"/>
+                <w:rFonts w:ascii="Times New Roman" w:hAnsi="Times New Roman"/>
+                <w:noProof/>
+                <w:sz w:val="26"/>
+              </w:rPr>
+              <w:t>Mô phỏng sử dụng cảm biến hồng ngoại</w:t>
+            </w:r>
+            <w:r>
+              <w:rPr>
+                <w:rFonts w:ascii="Times New Roman" w:hAnsi="Times New Roman"/>
+                <w:noProof/>
+                <w:webHidden/>
+                <w:sz w:val="26"/>
+              </w:rPr>
+              <w:tab/>
+            </w:r>
+            <w:r>
+              <w:rPr>
+                <w:rFonts w:ascii="Times New Roman" w:hAnsi="Times New Roman"/>
+                <w:noProof/>
+                <w:webHidden/>
+                <w:sz w:val="26"/>
+              </w:rPr>
+              <w:t>1</w:t>
+            </w:r>
+          </w:hyperlink>
+          <w:r>
+            <w:rPr>
+              <w:rFonts w:ascii="Times New Roman" w:hAnsi="Times New Roman"/>
+              <w:noProof/>
+              <w:sz w:val="26"/>
+            </w:rPr>
+            <w:t>9</w:t>
+          </w:r>
+        </w:p>
+        <w:p>
+          <w:pPr>
+            <w:pStyle w:val="TOC2"/>
+            <w:tabs>
+              <w:tab w:val="left" w:pos="660"/>
+              <w:tab w:val="right" w:leader="dot" w:pos="8778"/>
+            </w:tabs>
+            <w:rPr>
+              <w:rFonts w:ascii="Times New Roman" w:hAnsi="Times New Roman"/>
+              <w:noProof/>
+              <w:sz w:val="26"/>
+            </w:rPr>
+          </w:pPr>
+          <w:hyperlink w:anchor="_Toc57630229" w:history="1">
+            <w:r>
+              <w:rPr>
+                <w:rStyle w:val="Hyperlink"/>
+                <w:rFonts w:ascii="Times New Roman" w:hAnsi="Times New Roman"/>
+                <w:noProof/>
+                <w:sz w:val="26"/>
+              </w:rPr>
+              <w:t>8</w:t>
+            </w:r>
+            <w:r>
+              <w:rPr>
+                <w:rStyle w:val="Hyperlink"/>
+                <w:rFonts w:ascii="Times New Roman" w:hAnsi="Times New Roman"/>
+                <w:noProof/>
+                <w:sz w:val="26"/>
+              </w:rPr>
+              <w:t>.</w:t>
+            </w:r>
+            <w:r>
+              <w:rPr>
+                <w:rFonts w:ascii="Times New Roman" w:hAnsi="Times New Roman"/>
+                <w:noProof/>
+                <w:sz w:val="26"/>
+              </w:rPr>
+              <w:tab/>
+            </w:r>
+            <w:r>
+              <w:rPr>
+                <w:rStyle w:val="Hyperlink"/>
+                <w:rFonts w:ascii="Times New Roman" w:hAnsi="Times New Roman"/>
+                <w:noProof/>
+                <w:sz w:val="26"/>
+              </w:rPr>
+              <w:t>Mô phỏng sử dụng quang trở</w:t>
+            </w:r>
+            <w:r>
+              <w:rPr>
+                <w:rFonts w:ascii="Times New Roman" w:hAnsi="Times New Roman"/>
+                <w:noProof/>
+                <w:webHidden/>
+                <w:sz w:val="26"/>
+              </w:rPr>
+              <w:tab/>
+            </w:r>
+          </w:hyperlink>
+          <w:r>
+            <w:rPr>
+              <w:rFonts w:ascii="Times New Roman" w:hAnsi="Times New Roman"/>
+              <w:noProof/>
+              <w:sz w:val="26"/>
+            </w:rPr>
+            <w:t>22</w:t>
+          </w:r>
+        </w:p>
+        <w:p>
+          <w:pPr>
+            <w:pStyle w:val="TOC2"/>
+            <w:tabs>
+              <w:tab w:val="left" w:pos="660"/>
+              <w:tab w:val="right" w:leader="dot" w:pos="8778"/>
+            </w:tabs>
+            <w:rPr>
+              <w:rFonts w:ascii="Times New Roman" w:hAnsi="Times New Roman"/>
+              <w:noProof/>
+              <w:sz w:val="26"/>
+            </w:rPr>
+          </w:pPr>
+          <w:hyperlink w:anchor="_Toc57630229" w:history="1">
+            <w:r>
+              <w:rPr>
+                <w:rStyle w:val="Hyperlink"/>
+                <w:rFonts w:ascii="Times New Roman" w:hAnsi="Times New Roman"/>
+                <w:noProof/>
+                <w:sz w:val="26"/>
+              </w:rPr>
+              <w:t>9</w:t>
+            </w:r>
+            <w:r>
+              <w:rPr>
+                <w:rStyle w:val="Hyperlink"/>
+                <w:rFonts w:ascii="Times New Roman" w:hAnsi="Times New Roman"/>
+                <w:noProof/>
+                <w:sz w:val="26"/>
+              </w:rPr>
+              <w:t>.</w:t>
+            </w:r>
+            <w:r>
+              <w:rPr>
+                <w:rFonts w:ascii="Times New Roman" w:hAnsi="Times New Roman"/>
+                <w:noProof/>
+                <w:sz w:val="26"/>
+              </w:rPr>
+              <w:tab/>
+            </w:r>
+            <w:r>
+              <w:rPr>
+                <w:rStyle w:val="Hyperlink"/>
+                <w:rFonts w:ascii="Times New Roman" w:hAnsi="Times New Roman"/>
+                <w:noProof/>
+                <w:sz w:val="26"/>
+              </w:rPr>
+              <w:t xml:space="preserve">Điều khiển </w:t>
+            </w:r>
+            <w:r>
+              <w:rPr>
+                <w:rStyle w:val="Hyperlink"/>
+                <w:rFonts w:ascii="Times New Roman" w:hAnsi="Times New Roman"/>
+                <w:noProof/>
+                <w:sz w:val="26"/>
+              </w:rPr>
+              <w:t>hiển thị 00-99 bằng 2 LED 7 đoạn</w:t>
+            </w:r>
+            <w:r>
+              <w:rPr>
+                <w:rFonts w:ascii="Times New Roman" w:hAnsi="Times New Roman"/>
+                <w:noProof/>
+                <w:webHidden/>
+                <w:sz w:val="26"/>
+              </w:rPr>
+              <w:tab/>
+            </w:r>
+          </w:hyperlink>
+          <w:r>
+            <w:rPr>
+              <w:rFonts w:ascii="Times New Roman" w:hAnsi="Times New Roman"/>
+              <w:noProof/>
+              <w:sz w:val="26"/>
+            </w:rPr>
+            <w:t>24</w:t>
+          </w:r>
+        </w:p>
+        <w:p>
+          <w:pPr>
+            <w:pStyle w:val="TOC2"/>
+            <w:tabs>
+              <w:tab w:val="left" w:pos="660"/>
+              <w:tab w:val="right" w:leader="dot" w:pos="8778"/>
+            </w:tabs>
+            <w:rPr>
+              <w:rFonts w:ascii="Times New Roman" w:hAnsi="Times New Roman"/>
+              <w:noProof/>
+              <w:sz w:val="26"/>
+            </w:rPr>
+          </w:pPr>
+          <w:hyperlink w:anchor="_Toc57630229" w:history="1">
+            <w:r>
+              <w:rPr>
+                <w:rStyle w:val="Hyperlink"/>
+                <w:rFonts w:ascii="Times New Roman" w:hAnsi="Times New Roman"/>
+                <w:noProof/>
+                <w:sz w:val="26"/>
+              </w:rPr>
+              <w:t>10</w:t>
             </w:r>
             <w:r>
               <w:rPr>
@@ -1734,222 +1972,6 @@
               </w:rPr>
               <w:tab/>
             </w:r>
-            <w:r>
-              <w:rPr>
-                <w:rFonts w:ascii="Times New Roman" w:hAnsi="Times New Roman"/>
-                <w:noProof/>
-                <w:webHidden/>
-                <w:sz w:val="26"/>
-              </w:rPr>
-              <w:t>16</w:t>
-            </w:r>
-          </w:hyperlink>
-        </w:p>
-        <w:p>
-          <w:pPr>
-            <w:pStyle w:val="TOC2"/>
-            <w:tabs>
-              <w:tab w:val="left" w:pos="660"/>
-              <w:tab w:val="right" w:leader="dot" w:pos="8778"/>
-            </w:tabs>
-            <w:rPr>
-              <w:rFonts w:ascii="Times New Roman" w:hAnsi="Times New Roman"/>
-              <w:noProof/>
-              <w:sz w:val="26"/>
-            </w:rPr>
-          </w:pPr>
-          <w:hyperlink w:anchor="_Toc57630229" w:history="1">
-            <w:r>
-              <w:rPr>
-                <w:rStyle w:val="Hyperlink"/>
-                <w:rFonts w:ascii="Times New Roman" w:hAnsi="Times New Roman"/>
-                <w:noProof/>
-                <w:sz w:val="26"/>
-              </w:rPr>
-              <w:t>8</w:t>
-            </w:r>
-            <w:r>
-              <w:rPr>
-                <w:rStyle w:val="Hyperlink"/>
-                <w:rFonts w:ascii="Times New Roman" w:hAnsi="Times New Roman"/>
-                <w:noProof/>
-                <w:sz w:val="26"/>
-              </w:rPr>
-              <w:t>.</w:t>
-            </w:r>
-            <w:r>
-              <w:rPr>
-                <w:rFonts w:ascii="Times New Roman" w:hAnsi="Times New Roman"/>
-                <w:noProof/>
-                <w:sz w:val="26"/>
-              </w:rPr>
-              <w:tab/>
-            </w:r>
-            <w:r>
-              <w:rPr>
-                <w:rStyle w:val="Hyperlink"/>
-                <w:rFonts w:ascii="Times New Roman" w:hAnsi="Times New Roman"/>
-                <w:noProof/>
-                <w:sz w:val="26"/>
-              </w:rPr>
-              <w:t>Mô phỏng cảm biến khoảng cách HC-SR04</w:t>
-            </w:r>
-            <w:r>
-              <w:rPr>
-                <w:rFonts w:ascii="Times New Roman" w:hAnsi="Times New Roman"/>
-                <w:noProof/>
-                <w:webHidden/>
-                <w:sz w:val="26"/>
-              </w:rPr>
-              <w:tab/>
-            </w:r>
-            <w:r>
-              <w:rPr>
-                <w:rFonts w:ascii="Times New Roman" w:hAnsi="Times New Roman"/>
-                <w:noProof/>
-                <w:webHidden/>
-                <w:sz w:val="26"/>
-              </w:rPr>
-              <w:t>20</w:t>
-            </w:r>
-          </w:hyperlink>
-        </w:p>
-        <w:p>
-          <w:pPr>
-            <w:pStyle w:val="TOC2"/>
-            <w:tabs>
-              <w:tab w:val="left" w:pos="660"/>
-              <w:tab w:val="right" w:leader="dot" w:pos="8778"/>
-            </w:tabs>
-            <w:rPr>
-              <w:rFonts w:ascii="Times New Roman" w:hAnsi="Times New Roman"/>
-              <w:noProof/>
-              <w:sz w:val="26"/>
-            </w:rPr>
-          </w:pPr>
-          <w:hyperlink w:anchor="_Toc57630229" w:history="1">
-            <w:r>
-              <w:rPr>
-                <w:rStyle w:val="Hyperlink"/>
-                <w:rFonts w:ascii="Times New Roman" w:hAnsi="Times New Roman"/>
-                <w:noProof/>
-                <w:sz w:val="26"/>
-              </w:rPr>
-              <w:t>9</w:t>
-            </w:r>
-            <w:r>
-              <w:rPr>
-                <w:rStyle w:val="Hyperlink"/>
-                <w:rFonts w:ascii="Times New Roman" w:hAnsi="Times New Roman"/>
-                <w:noProof/>
-                <w:sz w:val="26"/>
-              </w:rPr>
-              <w:t>.</w:t>
-            </w:r>
-            <w:r>
-              <w:rPr>
-                <w:rFonts w:ascii="Times New Roman" w:hAnsi="Times New Roman"/>
-                <w:noProof/>
-                <w:sz w:val="26"/>
-              </w:rPr>
-              <w:tab/>
-            </w:r>
-            <w:r>
-              <w:rPr>
-                <w:rStyle w:val="Hyperlink"/>
-                <w:rFonts w:ascii="Times New Roman" w:hAnsi="Times New Roman"/>
-                <w:noProof/>
-                <w:sz w:val="26"/>
-              </w:rPr>
-              <w:t>Mô phỏng module L298 băm xung điều khiển động cơ motor</w:t>
-            </w:r>
-            <w:r>
-              <w:rPr>
-                <w:rFonts w:ascii="Times New Roman" w:hAnsi="Times New Roman"/>
-                <w:noProof/>
-                <w:webHidden/>
-                <w:sz w:val="26"/>
-              </w:rPr>
-              <w:tab/>
-            </w:r>
-            <w:r>
-              <w:rPr>
-                <w:rFonts w:ascii="Times New Roman" w:hAnsi="Times New Roman"/>
-                <w:noProof/>
-                <w:webHidden/>
-                <w:sz w:val="26"/>
-              </w:rPr>
-              <w:t>23</w:t>
-            </w:r>
-          </w:hyperlink>
-        </w:p>
-        <w:p>
-          <w:pPr>
-            <w:pStyle w:val="TOC2"/>
-            <w:tabs>
-              <w:tab w:val="left" w:pos="660"/>
-              <w:tab w:val="right" w:leader="dot" w:pos="8778"/>
-            </w:tabs>
-            <w:rPr>
-              <w:rFonts w:ascii="Times New Roman" w:hAnsi="Times New Roman"/>
-              <w:noProof/>
-              <w:sz w:val="26"/>
-            </w:rPr>
-          </w:pPr>
-          <w:hyperlink w:anchor="_Toc57630229" w:history="1">
-            <w:r>
-              <w:rPr>
-                <w:rStyle w:val="Hyperlink"/>
-                <w:rFonts w:ascii="Times New Roman" w:hAnsi="Times New Roman"/>
-                <w:noProof/>
-                <w:sz w:val="26"/>
-              </w:rPr>
-              <w:t>10</w:t>
-            </w:r>
-            <w:r>
-              <w:rPr>
-                <w:rStyle w:val="Hyperlink"/>
-                <w:rFonts w:ascii="Times New Roman" w:hAnsi="Times New Roman"/>
-                <w:noProof/>
-                <w:sz w:val="26"/>
-              </w:rPr>
-              <w:t>.</w:t>
-            </w:r>
-            <w:r>
-              <w:rPr>
-                <w:rFonts w:ascii="Times New Roman" w:hAnsi="Times New Roman"/>
-                <w:noProof/>
-                <w:sz w:val="26"/>
-              </w:rPr>
-              <w:tab/>
-            </w:r>
-            <w:r>
-              <w:rPr>
-                <w:rStyle w:val="Hyperlink"/>
-                <w:rFonts w:ascii="Times New Roman" w:hAnsi="Times New Roman"/>
-                <w:noProof/>
-                <w:sz w:val="26"/>
-              </w:rPr>
-              <w:t>Điều khiển động cơ Servo</w:t>
-            </w:r>
-            <w:r>
-              <w:rPr>
-                <w:rFonts w:ascii="Times New Roman" w:hAnsi="Times New Roman"/>
-                <w:noProof/>
-                <w:webHidden/>
-                <w:sz w:val="26"/>
-              </w:rPr>
-              <w:tab/>
-            </w:r>
-            <w:r>
-              <w:rPr>
-                <w:rFonts w:ascii="Times New Roman" w:hAnsi="Times New Roman"/>
-                <w:noProof/>
-                <w:webHidden/>
-                <w:sz w:val="26"/>
-              </w:rPr>
-              <w:t>2</w:t>
-            </w:r>
           </w:hyperlink>
           <w:r>
             <w:rPr>
@@ -1957,7 +1979,7 @@
               <w:noProof/>
               <w:sz w:val="26"/>
             </w:rPr>
-            <w:t>6</w:t>
+            <w:t>26</w:t>
           </w:r>
         </w:p>
         <w:p>
@@ -2002,11 +2024,12 @@
             </w:r>
             <w:r>
               <w:rPr>
+                <w:rStyle w:val="Hyperlink"/>
                 <w:rFonts w:ascii="Times New Roman" w:hAnsi="Times New Roman"/>
                 <w:noProof/>
                 <w:sz w:val="26"/>
               </w:rPr>
-              <w:t>Bật tắt đèn LED bằng STM32F401VE</w:t>
+              <w:t>Mô phỏng cảm biến khoảng cách HC-SR04</w:t>
             </w:r>
             <w:r>
               <w:rPr>
@@ -2024,7 +2047,7 @@
               <w:noProof/>
               <w:sz w:val="26"/>
             </w:rPr>
-            <w:t>29</w:t>
+            <w:t>30</w:t>
           </w:r>
         </w:p>
         <w:p>
@@ -2048,16 +2071,7 @@
                 <w:noProof/>
                 <w:sz w:val="26"/>
               </w:rPr>
-              <w:t>1</w:t>
-            </w:r>
-            <w:r>
-              <w:rPr>
-                <w:rStyle w:val="Hyperlink"/>
-                <w:rFonts w:ascii="Times New Roman" w:hAnsi="Times New Roman"/>
-                <w:noProof/>
-                <w:sz w:val="26"/>
-              </w:rPr>
-              <w:t>2</w:t>
+              <w:t>12</w:t>
             </w:r>
             <w:r>
               <w:rPr>
@@ -2078,11 +2092,12 @@
             </w:r>
             <w:r>
               <w:rPr>
+                <w:rStyle w:val="Hyperlink"/>
                 <w:rFonts w:ascii="Times New Roman" w:hAnsi="Times New Roman"/>
                 <w:noProof/>
                 <w:sz w:val="26"/>
               </w:rPr>
-              <w:t>Lặp trình ngắt ngoài đơn giản bằng STM32F401VE</w:t>
+              <w:t>Mô phỏng module L298 băm xung điều khiển động cơ motor</w:t>
             </w:r>
             <w:r>
               <w:rPr>
@@ -2100,15 +2115,7 @@
               <w:noProof/>
               <w:sz w:val="26"/>
             </w:rPr>
-            <w:t>3</w:t>
-          </w:r>
-          <w:r>
-            <w:rPr>
-              <w:rFonts w:ascii="Times New Roman" w:hAnsi="Times New Roman"/>
-              <w:noProof/>
-              <w:sz w:val="26"/>
-            </w:rPr>
-            <w:t>6</w:t>
+            <w:t>33</w:t>
           </w:r>
         </w:p>
         <w:p>
@@ -2162,11 +2169,12 @@
             </w:r>
             <w:r>
               <w:rPr>
+                <w:rStyle w:val="Hyperlink"/>
                 <w:rFonts w:ascii="Times New Roman" w:hAnsi="Times New Roman"/>
                 <w:noProof/>
                 <w:sz w:val="26"/>
               </w:rPr>
-              <w:t>Lập trình Tiner cơ bản với STM32</w:t>
+              <w:t>Điều khiển động cơ Servo</w:t>
             </w:r>
             <w:r>
               <w:rPr>
@@ -2184,7 +2192,7 @@
               <w:noProof/>
               <w:sz w:val="26"/>
             </w:rPr>
-            <w:t>39</w:t>
+            <w:t>36</w:t>
           </w:r>
         </w:p>
         <w:p>
@@ -2242,7 +2250,7 @@
                 <w:noProof/>
                 <w:sz w:val="26"/>
               </w:rPr>
-              <w:t>Led metrix 4x4 với STM32F401VE</w:t>
+              <w:t>Bật tắt đèn LED bằng STM32F401VE</w:t>
             </w:r>
             <w:r>
               <w:rPr>
@@ -2260,7 +2268,7 @@
               <w:noProof/>
               <w:sz w:val="26"/>
             </w:rPr>
-            <w:t>42</w:t>
+            <w:t>38</w:t>
           </w:r>
         </w:p>
         <w:p>
@@ -2284,7 +2292,16 @@
                 <w:noProof/>
                 <w:sz w:val="26"/>
               </w:rPr>
-              <w:t>11</w:t>
+              <w:t>1</w:t>
+            </w:r>
+            <w:r>
+              <w:rPr>
+                <w:rStyle w:val="Hyperlink"/>
+                <w:rFonts w:ascii="Times New Roman" w:hAnsi="Times New Roman"/>
+                <w:noProof/>
+                <w:sz w:val="26"/>
+              </w:rPr>
+              <w:t>5</w:t>
             </w:r>
             <w:r>
               <w:rPr>
@@ -2309,7 +2326,7 @@
                 <w:noProof/>
                 <w:sz w:val="26"/>
               </w:rPr>
-              <w:t>Bật tắt đèn LED bằng STM32F401VE</w:t>
+              <w:t>Lặp trình ngắt ngoài đơn giản bằng STM32F401VE</w:t>
             </w:r>
             <w:r>
               <w:rPr>
@@ -2320,6 +2337,73 @@
               </w:rPr>
               <w:tab/>
             </w:r>
+          </w:hyperlink>
+          <w:r>
+            <w:rPr>
+              <w:rFonts w:ascii="Times New Roman" w:hAnsi="Times New Roman"/>
+              <w:noProof/>
+              <w:sz w:val="26"/>
+            </w:rPr>
+            <w:t>45</w:t>
+          </w:r>
+        </w:p>
+        <w:p>
+          <w:pPr>
+            <w:pStyle w:val="TOC2"/>
+            <w:tabs>
+              <w:tab w:val="left" w:pos="660"/>
+              <w:tab w:val="right" w:leader="dot" w:pos="8778"/>
+            </w:tabs>
+            <w:rPr>
+              <w:rFonts w:ascii="Times New Roman" w:hAnsi="Times New Roman"/>
+              <w:noProof/>
+              <w:sz w:val="26"/>
+            </w:rPr>
+          </w:pPr>
+          <w:hyperlink w:anchor="_Toc57630229" w:history="1">
+            <w:r>
+              <w:rPr>
+                <w:rStyle w:val="Hyperlink"/>
+                <w:rFonts w:ascii="Times New Roman" w:hAnsi="Times New Roman"/>
+                <w:noProof/>
+                <w:sz w:val="26"/>
+              </w:rPr>
+              <w:t>1</w:t>
+            </w:r>
+            <w:r>
+              <w:rPr>
+                <w:rStyle w:val="Hyperlink"/>
+                <w:rFonts w:ascii="Times New Roman" w:hAnsi="Times New Roman"/>
+                <w:noProof/>
+                <w:sz w:val="26"/>
+              </w:rPr>
+              <w:t>6</w:t>
+            </w:r>
+            <w:r>
+              <w:rPr>
+                <w:rStyle w:val="Hyperlink"/>
+                <w:rFonts w:ascii="Times New Roman" w:hAnsi="Times New Roman"/>
+                <w:noProof/>
+                <w:sz w:val="26"/>
+              </w:rPr>
+              <w:t>.</w:t>
+            </w:r>
+            <w:r>
+              <w:rPr>
+                <w:rFonts w:ascii="Times New Roman" w:hAnsi="Times New Roman"/>
+                <w:noProof/>
+                <w:sz w:val="26"/>
+              </w:rPr>
+              <w:tab/>
+            </w:r>
+            <w:r>
+              <w:rPr>
+                <w:rFonts w:ascii="Times New Roman" w:hAnsi="Times New Roman"/>
+                <w:noProof/>
+                <w:sz w:val="26"/>
+              </w:rPr>
+              <w:t>Lập trình Tiner cơ bản với STM32</w:t>
+            </w:r>
             <w:r>
               <w:rPr>
                 <w:rFonts w:ascii="Times New Roman" w:hAnsi="Times New Roman"/>
@@ -2327,7 +2411,7 @@
                 <w:webHidden/>
                 <w:sz w:val="26"/>
               </w:rPr>
-              <w:t>2</w:t>
+              <w:tab/>
             </w:r>
           </w:hyperlink>
           <w:r>
@@ -2336,11 +2420,85 @@
               <w:noProof/>
               <w:sz w:val="26"/>
             </w:rPr>
-            <w:t>8</w:t>
+            <w:t>48</w:t>
           </w:r>
         </w:p>
-        <w:p/>
-        <w:p/>
+        <w:p>
+          <w:pPr>
+            <w:pStyle w:val="TOC2"/>
+            <w:tabs>
+              <w:tab w:val="left" w:pos="660"/>
+              <w:tab w:val="right" w:leader="dot" w:pos="8778"/>
+            </w:tabs>
+            <w:rPr>
+              <w:rFonts w:ascii="Times New Roman" w:hAnsi="Times New Roman"/>
+              <w:noProof/>
+              <w:sz w:val="26"/>
+            </w:rPr>
+          </w:pPr>
+          <w:hyperlink w:anchor="_Toc57630229" w:history="1">
+            <w:r>
+              <w:rPr>
+                <w:rStyle w:val="Hyperlink"/>
+                <w:rFonts w:ascii="Times New Roman" w:hAnsi="Times New Roman"/>
+                <w:noProof/>
+                <w:sz w:val="26"/>
+              </w:rPr>
+              <w:t>1</w:t>
+            </w:r>
+            <w:r>
+              <w:rPr>
+                <w:rStyle w:val="Hyperlink"/>
+                <w:rFonts w:ascii="Times New Roman" w:hAnsi="Times New Roman"/>
+                <w:noProof/>
+                <w:sz w:val="26"/>
+              </w:rPr>
+              <w:t>7</w:t>
+            </w:r>
+            <w:r>
+              <w:rPr>
+                <w:rStyle w:val="Hyperlink"/>
+                <w:rFonts w:ascii="Times New Roman" w:hAnsi="Times New Roman"/>
+                <w:noProof/>
+                <w:sz w:val="26"/>
+              </w:rPr>
+              <w:t>.</w:t>
+            </w:r>
+            <w:r>
+              <w:rPr>
+                <w:rFonts w:ascii="Times New Roman" w:hAnsi="Times New Roman"/>
+                <w:noProof/>
+                <w:sz w:val="26"/>
+              </w:rPr>
+              <w:tab/>
+            </w:r>
+            <w:r>
+              <w:rPr>
+                <w:rFonts w:ascii="Times New Roman" w:hAnsi="Times New Roman"/>
+                <w:noProof/>
+                <w:sz w:val="26"/>
+              </w:rPr>
+              <w:t>Led metrix 4x4 với STM32F401VE</w:t>
+            </w:r>
+            <w:r>
+              <w:rPr>
+                <w:rFonts w:ascii="Times New Roman" w:hAnsi="Times New Roman"/>
+                <w:noProof/>
+                <w:webHidden/>
+                <w:sz w:val="26"/>
+              </w:rPr>
+              <w:tab/>
+            </w:r>
+          </w:hyperlink>
+          <w:r>
+            <w:rPr>
+              <w:rFonts w:ascii="Times New Roman" w:hAnsi="Times New Roman"/>
+              <w:noProof/>
+              <w:sz w:val="26"/>
+            </w:rPr>
+            <w:t>51</w:t>
+          </w:r>
+        </w:p>
         <w:p>
           <w:pPr>
             <w:pStyle w:val="TOC1"/>
@@ -2349,6 +2507,9 @@
               <w:numId w:val="0"/>
             </w:numPr>
             <w:ind w:left="709" w:hanging="349"/>
+            <w:rPr>
+              <w:lang w:val="en-US"/>
+            </w:rPr>
           </w:pPr>
           <w:r>
             <w:rPr>
@@ -2375,9 +2536,20 @@
                 <w:webHidden/>
               </w:rPr>
               <w:tab/>
-              <w:t>26</w:t>
             </w:r>
           </w:hyperlink>
+          <w:r>
+            <w:rPr>
+              <w:lang w:val="en-US"/>
+            </w:rPr>
+            <w:t>5</w:t>
+          </w:r>
+          <w:r>
+            <w:rPr>
+              <w:lang w:val="en-US"/>
+            </w:rPr>
+            <w:t>4</w:t>
+          </w:r>
         </w:p>
         <w:p>
           <w:pPr>
@@ -2434,6 +2606,7 @@
         <w:lastRenderedPageBreak/>
         <w:t xml:space="preserve">I </w:t>
       </w:r>
+      <w:bookmarkStart w:id="1" w:name="_Hlk90876502"/>
       <w:r>
         <w:rPr>
           <w:sz w:val="26"/>
@@ -2441,6 +2614,7 @@
         </w:rPr>
         <w:t>TỔNG QUAN LẬP TRÌNH NHÚNG</w:t>
       </w:r>
+      <w:bookmarkEnd w:id="1"/>
     </w:p>
     <w:p>
       <w:pPr>
@@ -8059,7 +8233,7 @@
       <w:pPr>
         <w:spacing w:line="360" w:lineRule="auto"/>
       </w:pPr>
-      <w:bookmarkStart w:id="1" w:name="_Hlk90670880"/>
+      <w:bookmarkStart w:id="2" w:name="_Hlk90670880"/>
       <w:r>
         <w:t>T</w:t>
       </w:r>
@@ -8081,12 +8255,15 @@
         <w:t>Sơ đồ thiết kế</w:t>
       </w:r>
     </w:p>
-    <w:bookmarkEnd w:id="1"/>
+    <w:bookmarkEnd w:id="2"/>
     <w:p>
       <w:pPr>
         <w:spacing w:after="160" w:line="259" w:lineRule="auto"/>
       </w:pPr>
       <w:r>
+        <w:rPr>
+          <w:noProof/>
+        </w:rPr>
         <w:drawing>
           <wp:inline distT="0" distB="0" distL="0" distR="0" wp14:anchorId="64168B4B" wp14:editId="4FEAB5DB">
             <wp:extent cx="5896798" cy="3677163"/>
@@ -10497,6 +10674,9 @@
         <w:spacing w:after="160" w:line="259" w:lineRule="auto"/>
       </w:pPr>
       <w:r>
+        <w:rPr>
+          <w:noProof/>
+        </w:rPr>
         <w:drawing>
           <wp:inline distT="0" distB="0" distL="0" distR="0" wp14:anchorId="014FBA97" wp14:editId="1650B37F">
             <wp:extent cx="5943600" cy="3809365"/>
@@ -12216,6 +12396,9 @@
         <w:spacing w:after="160" w:line="259" w:lineRule="auto"/>
       </w:pPr>
       <w:r>
+        <w:rPr>
+          <w:noProof/>
+        </w:rPr>
         <w:drawing>
           <wp:inline distT="0" distB="0" distL="0" distR="0" wp14:anchorId="04138358" wp14:editId="7BA26DDA">
             <wp:extent cx="5849166" cy="3772426"/>
@@ -12309,10 +12492,7 @@
         <w:t>0 Ω</w:t>
       </w:r>
       <w:r>
-        <w:t>, 1</w:t>
-      </w:r>
-      <w:r>
-        <w:t xml:space="preserve"> đ</w:t>
+        <w:t>, 1 đ</w:t>
       </w:r>
       <w:r>
         <w:t>iện trở 1</w:t>
@@ -12333,16 +12513,7 @@
         </w:numPr>
       </w:pPr>
       <w:r>
-        <w:t xml:space="preserve">1 cảm biến </w:t>
-      </w:r>
-      <w:r>
-        <w:t>quảng trở</w:t>
-      </w:r>
-      <w:r>
-        <w:t xml:space="preserve"> </w:t>
-      </w:r>
-      <w:r>
-        <w:t>Torch LDR</w:t>
+        <w:t>1 cảm biến quảng trở Torch LDR</w:t>
       </w:r>
     </w:p>
     <w:p>
@@ -17064,7 +17235,7 @@
           <w:numId w:val="19"/>
         </w:numPr>
       </w:pPr>
-      <w:bookmarkStart w:id="2" w:name="_Hlk90502375"/>
+      <w:bookmarkStart w:id="3" w:name="_Hlk90502375"/>
       <w:r>
         <w:t xml:space="preserve">Arduino Uno board </w:t>
       </w:r>
@@ -17105,7 +17276,7 @@
         <w:t>Màn hình LCD</w:t>
       </w:r>
     </w:p>
-    <w:bookmarkEnd w:id="2"/>
+    <w:bookmarkEnd w:id="3"/>
     <w:p>
       <w:pPr>
         <w:pStyle w:val="Heading3"/>
@@ -24787,6 +24958,9 @@
     </w:p>
     <w:p>
       <w:r>
+        <w:rPr>
+          <w:noProof/>
+        </w:rPr>
         <w:drawing>
           <wp:inline distT="0" distB="0" distL="0" distR="0" wp14:anchorId="20CBE7EC" wp14:editId="498D1769">
             <wp:extent cx="5934903" cy="5249008"/>
@@ -26928,6 +27102,52 @@
     </w:p>
     <w:p>
       <w:pPr>
+        <w:pStyle w:val="Heading2"/>
+      </w:pPr>
+      <w:r>
+        <w:lastRenderedPageBreak/>
+        <w:t xml:space="preserve">TÀI LIỆU THAM KHẢO </w:t>
+      </w:r>
+    </w:p>
+    <w:p>
+      <w:hyperlink r:id="rId29" w:history="1">
+        <w:r>
+          <w:rPr>
+            <w:rStyle w:val="Hyperlink"/>
+          </w:rPr>
+          <w:t>http://arduino.vn/</w:t>
+        </w:r>
+      </w:hyperlink>
+    </w:p>
+    <w:p>
+      <w:hyperlink r:id="rId30" w:history="1">
+        <w:r>
+          <w:rPr>
+            <w:rStyle w:val="Hyperlink"/>
+          </w:rPr>
+          <w:t>https://www.youtube.com/channel/UCg6kPonpRciZUr4nrKoRnOg</w:t>
+        </w:r>
+      </w:hyperlink>
+    </w:p>
+    <w:p>
+      <w:r>
+        <w:t xml:space="preserve">Giáo trình </w:t>
+      </w:r>
+      <w:r>
+        <w:t>Lập trình nhúng nâng cao</w:t>
+      </w:r>
+      <w:r>
+        <w:t xml:space="preserve"> – Mai Cường Thọ</w:t>
+      </w:r>
+    </w:p>
+    <w:p>
+      <w:r>
+        <w:t>Tài liệu giáo trình môn học</w:t>
+      </w:r>
+    </w:p>
+    <w:p/>
+    <w:p>
+      <w:pPr>
         <w:spacing w:after="160" w:line="259" w:lineRule="auto"/>
       </w:pPr>
     </w:p>
@@ -26945,46 +27165,6 @@
       <w:pPr>
         <w:spacing w:after="160" w:line="259" w:lineRule="auto"/>
       </w:pPr>
-      <w:r>
-        <w:rPr>
-          <w:noProof/>
-        </w:rPr>
-        <w:drawing>
-          <wp:inline distT="0" distB="0" distL="0" distR="0" wp14:anchorId="1A8DC04B" wp14:editId="4B16BA93">
-            <wp:extent cx="5868219" cy="3467584"/>
-            <wp:effectExtent l="0" t="0" r="0" b="0"/>
-            <wp:docPr id="203" name="Picture 203"/>
-            <wp:cNvGraphicFramePr>
-              <a:graphicFrameLocks xmlns:a="http://schemas.openxmlformats.org/drawingml/2006/main" noChangeAspect="1"/>
-            </wp:cNvGraphicFramePr>
-            <a:graphic xmlns:a="http://schemas.openxmlformats.org/drawingml/2006/main">
-              <a:graphicData uri="http://schemas.openxmlformats.org/drawingml/2006/picture">
-                <pic:pic xmlns:pic="http://schemas.openxmlformats.org/drawingml/2006/picture">
-                  <pic:nvPicPr>
-                    <pic:cNvPr id="1" name=""/>
-                    <pic:cNvPicPr/>
-                  </pic:nvPicPr>
-                  <pic:blipFill>
-                    <a:blip r:embed="rId29"/>
-                    <a:stretch>
-                      <a:fillRect/>
-                    </a:stretch>
-                  </pic:blipFill>
-                  <pic:spPr>
-                    <a:xfrm>
-                      <a:off x="0" y="0"/>
-                      <a:ext cx="5868219" cy="3467584"/>
-                    </a:xfrm>
-                    <a:prstGeom prst="rect">
-                      <a:avLst/>
-                    </a:prstGeom>
-                  </pic:spPr>
-                </pic:pic>
-              </a:graphicData>
-            </a:graphic>
-          </wp:inline>
-        </w:drawing>
-      </w:r>
     </w:p>
     <w:p>
       <w:pPr>
@@ -27281,13 +27461,8 @@
         <w:spacing w:after="160" w:line="259" w:lineRule="auto"/>
       </w:pPr>
     </w:p>
-    <w:p>
-      <w:pPr>
-        <w:spacing w:after="160" w:line="259" w:lineRule="auto"/>
-      </w:pPr>
-    </w:p>
     <w:sectPr>
-      <w:footerReference w:type="default" r:id="rId30"/>
+      <w:footerReference w:type="default" r:id="rId31"/>
       <w:pgSz w:w="12240" w:h="15840"/>
       <w:pgMar w:top="1440" w:right="1440" w:bottom="1440" w:left="1440" w:header="720" w:footer="720" w:gutter="0"/>
       <w:pgBorders w:offsetFrom="page">
@@ -27839,7 +28014,7 @@
   <w:abstractNum w:abstractNumId="4" w15:restartNumberingAfterBreak="0">
     <w:nsid w:val="0E0C2247"/>
     <w:multiLevelType w:val="hybridMultilevel"/>
-    <w:tmpl w:val="BBC63CC4"/>
+    <w:tmpl w:val="F46C701C"/>
     <w:lvl w:ilvl="0" w:tplc="04090003">
       <w:start w:val="1"/>
       <w:numFmt w:val="bullet"/>
@@ -27876,16 +28051,16 @@
         <w:rFonts w:ascii="Wingdings" w:hAnsi="Wingdings" w:hint="default"/>
       </w:rPr>
     </w:lvl>
-    <w:lvl w:ilvl="3" w:tplc="04090001" w:tentative="1">
-      <w:start w:val="1"/>
+    <w:lvl w:ilvl="3" w:tplc="52A87686">
+      <w:start w:val="3"/>
       <w:numFmt w:val="bullet"/>
-      <w:lvlText w:val=""/>
+      <w:lvlText w:val="-"/>
       <w:lvlJc w:val="left"/>
       <w:pPr>
         <w:ind w:left="3240" w:hanging="360"/>
       </w:pPr>
       <w:rPr>
-        <w:rFonts w:ascii="Symbol" w:hAnsi="Symbol" w:hint="default"/>
+        <w:rFonts w:ascii="Times New Roman" w:eastAsiaTheme="minorHAnsi" w:hAnsi="Times New Roman" w:cs="Times New Roman" w:hint="default"/>
       </w:rPr>
     </w:lvl>
     <w:lvl w:ilvl="4" w:tplc="04090003" w:tentative="1">
@@ -30398,7 +30573,6 @@
   <w:style w:type="character" w:default="1" w:styleId="DefaultParagraphFont">
     <w:name w:val="Default Paragraph Font"/>
     <w:uiPriority w:val="1"/>
-    <w:semiHidden/>
     <w:unhideWhenUsed/>
   </w:style>
   <w:style w:type="table" w:default="1" w:styleId="TableNormal">
@@ -30665,6 +30839,18 @@
       <w:rFonts w:eastAsia="Times New Roman" w:cs="Times New Roman"/>
       <w:sz w:val="24"/>
       <w:szCs w:val="24"/>
+    </w:rPr>
+  </w:style>
+  <w:style w:type="character" w:styleId="UnresolvedMention">
+    <w:name w:val="Unresolved Mention"/>
+    <w:basedOn w:val="DefaultParagraphFont"/>
+    <w:uiPriority w:val="99"/>
+    <w:semiHidden/>
+    <w:unhideWhenUsed/>
+    <w:rsid w:val="004F4032"/>
+    <w:rPr>
+      <w:color w:val="605E5C"/>
+      <w:shd w:val="clear" w:color="auto" w:fill="E1DFDD"/>
     </w:rPr>
   </w:style>
 </w:styles>

</xml_diff>